<commit_message>
Commit final da aula 01
</commit_message>
<xml_diff>
--- a/notes/caderno de conhecimento.docx
+++ b/notes/caderno de conhecimento.docx
@@ -15,7 +15,15 @@
         <w:pStyle w:val="Ttulo2"/>
       </w:pPr>
       <w:r>
-        <w:t>VM Scale set</w:t>
+        <w:t xml:space="preserve">VM </w:t>
+      </w:r>
+      <w:proofErr w:type="spellStart"/>
+      <w:r>
+        <w:t>Scale</w:t>
+      </w:r>
+      <w:proofErr w:type="spellEnd"/>
+      <w:r>
+        <w:t xml:space="preserve"> set</w:t>
       </w:r>
     </w:p>
     <w:p>
@@ -28,8 +36,13 @@
         <w:pStyle w:val="Ttulo2"/>
       </w:pPr>
       <w:r>
-        <w:t>Execução e orquestração de containeres</w:t>
-      </w:r>
+        <w:t xml:space="preserve">Execução e orquestração de </w:t>
+      </w:r>
+      <w:proofErr w:type="spellStart"/>
+      <w:r>
+        <w:t>containeres</w:t>
+      </w:r>
+      <w:proofErr w:type="spellEnd"/>
     </w:p>
     <w:p>
       <w:pPr>
@@ -40,7 +53,23 @@
         </w:numPr>
       </w:pPr>
       <w:r>
-        <w:t>Azure container instances: útil para executar uma quantidade pequena e pré-definida de instâncias de contâiner;</w:t>
+        <w:t xml:space="preserve">Azure container </w:t>
+      </w:r>
+      <w:proofErr w:type="spellStart"/>
+      <w:r>
+        <w:t>instances</w:t>
+      </w:r>
+      <w:proofErr w:type="spellEnd"/>
+      <w:r>
+        <w:t xml:space="preserve">: útil para executar uma quantidade pequena e pré-definida de instâncias de </w:t>
+      </w:r>
+      <w:proofErr w:type="spellStart"/>
+      <w:r>
+        <w:t>contâiner</w:t>
+      </w:r>
+      <w:proofErr w:type="spellEnd"/>
+      <w:r>
+        <w:t>;</w:t>
       </w:r>
     </w:p>
     <w:p>
@@ -51,8 +80,29 @@
           <w:numId w:val="1"/>
         </w:numPr>
       </w:pPr>
-      <w:r>
-        <w:t>Azue servisse fabric: custom Microsoft;</w:t>
+      <w:proofErr w:type="spellStart"/>
+      <w:r>
+        <w:t>Azue</w:t>
+      </w:r>
+      <w:proofErr w:type="spellEnd"/>
+      <w:r>
+        <w:t xml:space="preserve"> servisse </w:t>
+      </w:r>
+      <w:proofErr w:type="spellStart"/>
+      <w:r>
+        <w:t>fabric</w:t>
+      </w:r>
+      <w:proofErr w:type="spellEnd"/>
+      <w:r>
+        <w:t xml:space="preserve">: </w:t>
+      </w:r>
+      <w:proofErr w:type="spellStart"/>
+      <w:r>
+        <w:t>custom</w:t>
+      </w:r>
+      <w:proofErr w:type="spellEnd"/>
+      <w:r>
+        <w:t xml:space="preserve"> Microsoft;</w:t>
       </w:r>
     </w:p>
     <w:p>
@@ -64,7 +114,15 @@
         </w:numPr>
       </w:pPr>
       <w:r>
-        <w:t>ARO: Openshift PaaS para Azure;</w:t>
+        <w:t xml:space="preserve">ARO: </w:t>
+      </w:r>
+      <w:proofErr w:type="spellStart"/>
+      <w:r>
+        <w:t>Openshift</w:t>
+      </w:r>
+      <w:proofErr w:type="spellEnd"/>
+      <w:r>
+        <w:t xml:space="preserve"> PaaS para Azure;</w:t>
       </w:r>
     </w:p>
     <w:p>
@@ -76,7 +134,15 @@
         </w:numPr>
       </w:pPr>
       <w:r>
-        <w:t>AKS: Kubernetes PaaS para Azure;</w:t>
+        <w:t xml:space="preserve">AKS: </w:t>
+      </w:r>
+      <w:proofErr w:type="spellStart"/>
+      <w:r>
+        <w:t>Kubernetes</w:t>
+      </w:r>
+      <w:proofErr w:type="spellEnd"/>
+      <w:r>
+        <w:t xml:space="preserve"> PaaS para Azure;</w:t>
       </w:r>
     </w:p>
     <w:p>
@@ -88,20 +154,62 @@
         </w:numPr>
       </w:pPr>
       <w:r>
-        <w:t>Azure container apps: similar ao “Azure container instances”, porém possui uma certa escalabilidade, sem que haja uma orquestração do Kubernetes;</w:t>
+        <w:t xml:space="preserve">Azure container apps: similar ao “Azure container </w:t>
+      </w:r>
+      <w:proofErr w:type="spellStart"/>
+      <w:r>
+        <w:t>instances</w:t>
+      </w:r>
+      <w:proofErr w:type="spellEnd"/>
+      <w:r>
+        <w:t xml:space="preserve">”, porém possui uma certa escalabilidade, sem que haja uma orquestração do </w:t>
+      </w:r>
+      <w:proofErr w:type="spellStart"/>
+      <w:r>
+        <w:t>Kubernetes</w:t>
+      </w:r>
+      <w:proofErr w:type="spellEnd"/>
+      <w:r>
+        <w:t>;</w:t>
       </w:r>
     </w:p>
     <w:p>
       <w:pPr>
         <w:pStyle w:val="Ttulo2"/>
       </w:pPr>
-      <w:r>
-        <w:t>Chaos studio</w:t>
-      </w:r>
-    </w:p>
-    <w:p>
-      <w:r>
-        <w:t>Elemento similar ao “Chaos monkey” para criar testes de caos na solução de aplicações Azure</w:t>
+      <w:proofErr w:type="spellStart"/>
+      <w:r>
+        <w:t>Chaos</w:t>
+      </w:r>
+      <w:proofErr w:type="spellEnd"/>
+      <w:r>
+        <w:t xml:space="preserve"> </w:t>
+      </w:r>
+      <w:proofErr w:type="spellStart"/>
+      <w:r>
+        <w:t>studio</w:t>
+      </w:r>
+      <w:proofErr w:type="spellEnd"/>
+    </w:p>
+    <w:p>
+      <w:r>
+        <w:t>Elemento similar ao “</w:t>
+      </w:r>
+      <w:proofErr w:type="spellStart"/>
+      <w:r>
+        <w:t>Chaos</w:t>
+      </w:r>
+      <w:proofErr w:type="spellEnd"/>
+      <w:r>
+        <w:t xml:space="preserve"> </w:t>
+      </w:r>
+      <w:proofErr w:type="spellStart"/>
+      <w:r>
+        <w:t>monkey</w:t>
+      </w:r>
+      <w:proofErr w:type="spellEnd"/>
+      <w:r>
+        <w:t>” para criar testes de caos na solução de aplicações Azure</w:t>
       </w:r>
     </w:p>
     <w:p>
@@ -109,8 +217,13 @@
         <w:pStyle w:val="Ttulo2"/>
       </w:pPr>
       <w:r>
-        <w:t>Data storage</w:t>
-      </w:r>
+        <w:t xml:space="preserve">Data </w:t>
+      </w:r>
+      <w:proofErr w:type="spellStart"/>
+      <w:r>
+        <w:t>storage</w:t>
+      </w:r>
+      <w:proofErr w:type="spellEnd"/>
     </w:p>
     <w:p>
       <w:pPr>
@@ -120,8 +233,13 @@
           <w:numId w:val="2"/>
         </w:numPr>
       </w:pPr>
-      <w:r>
-        <w:t>Table: solução simples para armazenamento de objetos chave/valor</w:t>
+      <w:proofErr w:type="spellStart"/>
+      <w:r>
+        <w:t>Table</w:t>
+      </w:r>
+      <w:proofErr w:type="spellEnd"/>
+      <w:r>
+        <w:t>: solução simples para armazenamento de objetos chave/valor</w:t>
       </w:r>
     </w:p>
     <w:p>
@@ -132,9 +250,11 @@
           <w:numId w:val="2"/>
         </w:numPr>
       </w:pPr>
+      <w:proofErr w:type="spellStart"/>
       <w:r>
         <w:t>Queue</w:t>
       </w:r>
+      <w:proofErr w:type="spellEnd"/>
     </w:p>
     <w:p>
       <w:pPr>
@@ -145,12 +265,25 @@
         </w:numPr>
       </w:pPr>
       <w:r>
-        <w:t>File share</w:t>
-      </w:r>
-    </w:p>
-    <w:p>
-      <w:r>
-        <w:t>Todos os elementos do “Data storage” possuem um SDK compatível com a tecnologia escolhida (Java, .net, etc.)</w:t>
+        <w:t xml:space="preserve">File </w:t>
+      </w:r>
+      <w:proofErr w:type="spellStart"/>
+      <w:r>
+        <w:t>share</w:t>
+      </w:r>
+      <w:proofErr w:type="spellEnd"/>
+    </w:p>
+    <w:p>
+      <w:r>
+        <w:t xml:space="preserve">Todos os elementos do “Data </w:t>
+      </w:r>
+      <w:proofErr w:type="spellStart"/>
+      <w:r>
+        <w:t>storage</w:t>
+      </w:r>
+      <w:proofErr w:type="spellEnd"/>
+      <w:r>
+        <w:t>” possuem um SDK compatível com a tecnologia escolhida (Java, .net, etc.)</w:t>
       </w:r>
     </w:p>
     <w:p>
@@ -182,8 +315,13 @@
         </w:numPr>
       </w:pPr>
       <w:r>
-        <w:t>Azure Powershell</w:t>
-      </w:r>
+        <w:t xml:space="preserve">Azure </w:t>
+      </w:r>
+      <w:proofErr w:type="spellStart"/>
+      <w:r>
+        <w:t>Powershell</w:t>
+      </w:r>
+      <w:proofErr w:type="spellEnd"/>
     </w:p>
     <w:p>
       <w:pPr>
@@ -206,8 +344,13 @@
         </w:numPr>
       </w:pPr>
       <w:r>
-        <w:t>Azure BICEP / ARM Template</w:t>
-      </w:r>
+        <w:t xml:space="preserve">Azure BICEP / ARM </w:t>
+      </w:r>
+      <w:proofErr w:type="spellStart"/>
+      <w:r>
+        <w:t>Template</w:t>
+      </w:r>
+      <w:proofErr w:type="spellEnd"/>
     </w:p>
     <w:p>
       <w:pPr>
@@ -217,8 +360,21 @@
           <w:numId w:val="3"/>
         </w:numPr>
       </w:pPr>
-      <w:r>
-        <w:t>Terraform (IaC)</w:t>
+      <w:proofErr w:type="spellStart"/>
+      <w:r>
+        <w:t>Terraform</w:t>
+      </w:r>
+      <w:proofErr w:type="spellEnd"/>
+      <w:r>
+        <w:t xml:space="preserve"> (</w:t>
+      </w:r>
+      <w:proofErr w:type="spellStart"/>
+      <w:r>
+        <w:t>IaC</w:t>
+      </w:r>
+      <w:proofErr w:type="spellEnd"/>
+      <w:r>
+        <w:t>)</w:t>
       </w:r>
     </w:p>
     <w:p>
@@ -287,7 +443,118 @@
     </w:p>
     <w:p>
       <w:r>
-        <w:t>Policies podem ser definidas em dois níveis: tenant e subscription</w:t>
+        <w:t xml:space="preserve">Policies podem ser definidas em dois níveis: </w:t>
+      </w:r>
+      <w:proofErr w:type="spellStart"/>
+      <w:r>
+        <w:t>tenant</w:t>
+      </w:r>
+      <w:proofErr w:type="spellEnd"/>
+      <w:r>
+        <w:t xml:space="preserve"> e </w:t>
+      </w:r>
+      <w:proofErr w:type="spellStart"/>
+      <w:r>
+        <w:t>subscription</w:t>
+      </w:r>
+      <w:proofErr w:type="spellEnd"/>
+    </w:p>
+    <w:p>
+      <w:pPr>
+        <w:pStyle w:val="Ttulo2"/>
+      </w:pPr>
+      <w:r>
+        <w:t xml:space="preserve">Azure </w:t>
+      </w:r>
+      <w:proofErr w:type="spellStart"/>
+      <w:r>
+        <w:t>Bastion</w:t>
+      </w:r>
+      <w:proofErr w:type="spellEnd"/>
+    </w:p>
+    <w:p>
+      <w:proofErr w:type="spellStart"/>
+      <w:r>
+        <w:t>Jumpserver</w:t>
+      </w:r>
+      <w:proofErr w:type="spellEnd"/>
+      <w:r>
+        <w:t xml:space="preserve"> (</w:t>
+      </w:r>
+      <w:proofErr w:type="spellStart"/>
+      <w:r>
+        <w:t>jumpbox</w:t>
+      </w:r>
+      <w:proofErr w:type="spellEnd"/>
+      <w:r>
+        <w:t>) para proteção de recursos acessados por hosts de origens inseguras</w:t>
+      </w:r>
+    </w:p>
+    <w:p>
+      <w:r>
+        <w:br w:type="page"/>
+      </w:r>
+    </w:p>
+    <w:p>
+      <w:pPr>
+        <w:pStyle w:val="Ttulo1"/>
+      </w:pPr>
+      <w:r>
+        <w:lastRenderedPageBreak/>
+        <w:t>Objetos de infra criados</w:t>
+      </w:r>
+    </w:p>
+    <w:p>
+      <w:r>
+        <w:t xml:space="preserve">Tipo: virtual </w:t>
+      </w:r>
+      <w:proofErr w:type="spellStart"/>
+      <w:r>
+        <w:t>machine</w:t>
+      </w:r>
+      <w:proofErr w:type="spellEnd"/>
+    </w:p>
+    <w:p>
+      <w:r>
+        <w:t xml:space="preserve">Usuário: </w:t>
+      </w:r>
+      <w:proofErr w:type="spellStart"/>
+      <w:r>
+        <w:t>rctbatista</w:t>
+      </w:r>
+      <w:proofErr w:type="spellEnd"/>
+    </w:p>
+    <w:p>
+      <w:r>
+        <w:t xml:space="preserve">Senha: </w:t>
+      </w:r>
+      <w:r>
+        <w:t>rctbatista</w:t>
+      </w:r>
+      <w:r>
+        <w:t>@D@ttebayo5</w:t>
+      </w:r>
+    </w:p>
+    <w:p>
+      <w:r>
+        <w:br w:type="page"/>
+      </w:r>
+    </w:p>
+    <w:p>
+      <w:pPr>
+        <w:pStyle w:val="Ttulo1"/>
+      </w:pPr>
+      <w:r>
+        <w:lastRenderedPageBreak/>
+        <w:t>Link de avalições de aula</w:t>
+      </w:r>
+    </w:p>
+    <w:p>
+      <w:r>
+        <w:t xml:space="preserve">Aula 1: </w:t>
+      </w:r>
+      <w:r>
+        <w:t>https://mastertech-tech.typeform.com/to/X9EhFux1</w:t>
       </w:r>
     </w:p>
     <w:sectPr>

</xml_diff>

<commit_message>
Ajustes, formatação e complemento de informações teóricas da aula 01
</commit_message>
<xml_diff>
--- a/notes/caderno de conhecimento.docx
+++ b/notes/caderno de conhecimento.docx
@@ -7,7 +7,7 @@
         <w:pStyle w:val="Ttulo1"/>
       </w:pPr>
       <w:r>
-        <w:t>Tipos de elementos de infra</w:t>
+        <w:t>Aulas</w:t>
       </w:r>
     </w:p>
     <w:p>
@@ -15,7 +15,345 @@
         <w:pStyle w:val="Ttulo2"/>
       </w:pPr>
       <w:r>
-        <w:t xml:space="preserve">VM </w:t>
+        <w:t>Aula 01: Conceitos de computação em nuvem e exercício sobre topologia hub-</w:t>
+      </w:r>
+      <w:proofErr w:type="spellStart"/>
+      <w:r>
+        <w:t>spoke</w:t>
+      </w:r>
+      <w:proofErr w:type="spellEnd"/>
+    </w:p>
+    <w:p>
+      <w:pPr>
+        <w:pStyle w:val="Ttulo2"/>
+      </w:pPr>
+    </w:p>
+    <w:p>
+      <w:pPr>
+        <w:pStyle w:val="Ttulo3"/>
+      </w:pPr>
+      <w:r>
+        <w:t>Resumo</w:t>
+      </w:r>
+    </w:p>
+    <w:p/>
+    <w:p>
+      <w:r>
+        <w:t>Foram apresentados os principais produtos da Azure, bem como um resumo das certificações e quais disciplinas elas abrangem.</w:t>
+      </w:r>
+    </w:p>
+    <w:p>
+      <w:r>
+        <w:t xml:space="preserve">Algumas arquiteturas de referência do programa </w:t>
+      </w:r>
+      <w:proofErr w:type="spellStart"/>
+      <w:r>
+        <w:t>Leap</w:t>
+      </w:r>
+      <w:proofErr w:type="spellEnd"/>
+      <w:r>
+        <w:t xml:space="preserve"> foram apresentadas</w:t>
+      </w:r>
+      <w:r>
+        <w:t xml:space="preserve">, bem como estratégias para migração/adoção da computação em nuvem (ver </w:t>
+      </w:r>
+      <w:hyperlink r:id="rId5" w:history="1">
+        <w:r>
+          <w:rPr>
+            <w:rStyle w:val="Hyperlink"/>
+          </w:rPr>
+          <w:t>documento</w:t>
+        </w:r>
+      </w:hyperlink>
+      <w:r>
+        <w:t>).</w:t>
+      </w:r>
+    </w:p>
+    <w:p>
+      <w:r>
+        <w:t>Alguns cases para estudo foram demonstrados, como o “Cliente loja on-line”, e algumas possibilidades de solução foram debatidas.</w:t>
+      </w:r>
+    </w:p>
+    <w:p>
+      <w:pPr>
+        <w:pStyle w:val="Ttulo3"/>
+      </w:pPr>
+      <w:r>
+        <w:t>Referências</w:t>
+      </w:r>
+    </w:p>
+    <w:p>
+      <w:pPr>
+        <w:pStyle w:val="Ttulo3"/>
+      </w:pPr>
+      <w:hyperlink r:id="rId6" w:history="1">
+        <w:r>
+          <w:rPr>
+            <w:rStyle w:val="Hyperlink"/>
+          </w:rPr>
+          <w:t>Topologia de rede hub-</w:t>
+        </w:r>
+        <w:proofErr w:type="spellStart"/>
+        <w:r>
+          <w:rPr>
+            <w:rStyle w:val="Hyperlink"/>
+          </w:rPr>
+          <w:t>spoke</w:t>
+        </w:r>
+        <w:proofErr w:type="spellEnd"/>
+        <w:r>
+          <w:rPr>
+            <w:rStyle w:val="Hyperlink"/>
+          </w:rPr>
+          <w:t xml:space="preserve"> no Azure - Azure </w:t>
+        </w:r>
+        <w:proofErr w:type="spellStart"/>
+        <w:r>
+          <w:rPr>
+            <w:rStyle w:val="Hyperlink"/>
+          </w:rPr>
+          <w:t>Architecture</w:t>
+        </w:r>
+        <w:proofErr w:type="spellEnd"/>
+        <w:r>
+          <w:rPr>
+            <w:rStyle w:val="Hyperlink"/>
+          </w:rPr>
+          <w:t xml:space="preserve"> Center | Microsoft </w:t>
+        </w:r>
+        <w:proofErr w:type="spellStart"/>
+        <w:r>
+          <w:rPr>
+            <w:rStyle w:val="Hyperlink"/>
+          </w:rPr>
+          <w:t>Learn</w:t>
+        </w:r>
+        <w:proofErr w:type="spellEnd"/>
+      </w:hyperlink>
+    </w:p>
+    <w:p>
+      <w:pPr>
+        <w:pStyle w:val="Ttulo3"/>
+      </w:pPr>
+      <w:hyperlink r:id="rId7" w:history="1">
+        <w:proofErr w:type="spellStart"/>
+        <w:r>
+          <w:rPr>
+            <w:rStyle w:val="Hyperlink"/>
+            <w:lang w:val="en-US"/>
+          </w:rPr>
+          <w:t>Topologia</w:t>
+        </w:r>
+        <w:proofErr w:type="spellEnd"/>
+        <w:r>
+          <w:rPr>
+            <w:rStyle w:val="Hyperlink"/>
+            <w:lang w:val="en-US"/>
+          </w:rPr>
+          <w:t xml:space="preserve"> de rede hub e spoke - Cloud Adoption Framework | Microsoft Learn</w:t>
+        </w:r>
+      </w:hyperlink>
+    </w:p>
+    <w:p>
+      <w:pPr>
+        <w:pStyle w:val="Ttulo3"/>
+      </w:pPr>
+      <w:hyperlink r:id="rId8" w:history="1">
+        <w:r>
+          <w:rPr>
+            <w:rStyle w:val="Hyperlink"/>
+          </w:rPr>
+          <w:t>Tipos de computação em nuvem – Definição | Microsoft Azure</w:t>
+        </w:r>
+      </w:hyperlink>
+    </w:p>
+    <w:p>
+      <w:pPr>
+        <w:pStyle w:val="Ttulo3"/>
+      </w:pPr>
+      <w:hyperlink r:id="rId9" w:anchor="overview" w:history="1">
+        <w:r>
+          <w:rPr>
+            <w:rStyle w:val="Hyperlink"/>
+          </w:rPr>
+          <w:t>Benefícios da Migração na Nuvem | Microsoft Azure</w:t>
+        </w:r>
+      </w:hyperlink>
+    </w:p>
+    <w:p>
+      <w:pPr>
+        <w:pStyle w:val="Ttulo3"/>
+      </w:pPr>
+      <w:hyperlink r:id="rId10" w:history="1">
+        <w:r>
+          <w:rPr>
+            <w:rStyle w:val="Hyperlink"/>
+          </w:rPr>
+          <w:t>Rede Virtual do Azure – Nuvem Privada Virtual | Microsoft Azure</w:t>
+        </w:r>
+      </w:hyperlink>
+    </w:p>
+    <w:p>
+      <w:pPr>
+        <w:pStyle w:val="Ttulo3"/>
+      </w:pPr>
+      <w:hyperlink r:id="rId11" w:history="1">
+        <w:r>
+          <w:rPr>
+            <w:rStyle w:val="Hyperlink"/>
+          </w:rPr>
+          <w:t>Gerenciador de Tráfego – Balanceamento de carga DNS baseado em nuvem | Microsoft Azure</w:t>
+        </w:r>
+      </w:hyperlink>
+    </w:p>
+    <w:p>
+      <w:pPr>
+        <w:pStyle w:val="Ttulo3"/>
+      </w:pPr>
+    </w:p>
+    <w:p>
+      <w:pPr>
+        <w:pStyle w:val="Ttulo3"/>
+      </w:pPr>
+      <w:r>
+        <w:t>Aula 0</w:t>
+      </w:r>
+      <w:r>
+        <w:t>2</w:t>
+      </w:r>
+      <w:proofErr w:type="gramStart"/>
+      <w:r>
+        <w:t>:</w:t>
+      </w:r>
+      <w:r>
+        <w:t xml:space="preserve"> ???</w:t>
+      </w:r>
+      <w:proofErr w:type="gramEnd"/>
+    </w:p>
+    <w:p>
+      <w:pPr>
+        <w:rPr>
+          <w:rFonts w:asciiTheme="majorHAnsi" w:eastAsiaTheme="majorEastAsia" w:hAnsiTheme="majorHAnsi" w:cstheme="majorBidi"/>
+          <w:color w:val="1F3763" w:themeColor="accent1" w:themeShade="7F"/>
+          <w:sz w:val="24"/>
+          <w:szCs w:val="24"/>
+        </w:rPr>
+      </w:pPr>
+      <w:r>
+        <w:br w:type="page"/>
+      </w:r>
+    </w:p>
+    <w:p>
+      <w:pPr>
+        <w:pStyle w:val="Ttulo1"/>
+      </w:pPr>
+      <w:r>
+        <w:lastRenderedPageBreak/>
+        <w:t>Conceitos e tecnologias abordados durante as aulas</w:t>
+      </w:r>
+    </w:p>
+    <w:p>
+      <w:pPr>
+        <w:pStyle w:val="Ttulo2"/>
+      </w:pPr>
+      <w:r>
+        <w:t>Virtual network</w:t>
+      </w:r>
+    </w:p>
+    <w:p>
+      <w:r>
+        <w:t>Uma rede virtual é semelhante a uma rede tradicional que você operaria em seu datacenter. Mas ela oferece os benefícios adicionais da infraestrutura do Azure, como escala, disponibilidade e isolamento.</w:t>
+      </w:r>
+    </w:p>
+    <w:p>
+      <w:r>
+        <w:t xml:space="preserve">Ao criar uma rede virtual, a </w:t>
+      </w:r>
+      <w:proofErr w:type="spellStart"/>
+      <w:r>
+        <w:t>sub-rede</w:t>
+      </w:r>
+      <w:proofErr w:type="spellEnd"/>
+      <w:r>
+        <w:t xml:space="preserve"> “default” é criada junto, tendo seu valor padrão de IP definido como xx.xx.0.0/24.</w:t>
+      </w:r>
+    </w:p>
+    <w:p>
+      <w:r>
+        <w:t xml:space="preserve">Para criar uma </w:t>
+      </w:r>
+      <w:proofErr w:type="spellStart"/>
+      <w:r>
+        <w:t>sub-rede</w:t>
+      </w:r>
+      <w:proofErr w:type="spellEnd"/>
+      <w:r>
+        <w:t xml:space="preserve"> do tipo “gateway” basta utilizar o ícone específico para o mesmo. É possível possuir apenas uma </w:t>
+      </w:r>
+      <w:proofErr w:type="spellStart"/>
+      <w:r>
+        <w:t>sub-rede</w:t>
+      </w:r>
+      <w:proofErr w:type="spellEnd"/>
+      <w:r>
+        <w:t xml:space="preserve"> do tipo “gateway”,</w:t>
+      </w:r>
+      <w:r>
+        <w:t xml:space="preserve"> já que o mesmo serve para receber o tráfego de fora e rotear seu conteúdo com inteligência.</w:t>
+      </w:r>
+    </w:p>
+    <w:p>
+      <w:hyperlink r:id="rId12" w:history="1">
+        <w:r>
+          <w:rPr>
+            <w:rStyle w:val="Hyperlink"/>
+          </w:rPr>
+          <w:t xml:space="preserve">Documentação da Rede Virtual do Azure – Tutoriais, inícios rápidos e referências de API | Microsoft </w:t>
+        </w:r>
+        <w:proofErr w:type="spellStart"/>
+        <w:r>
+          <w:rPr>
+            <w:rStyle w:val="Hyperlink"/>
+          </w:rPr>
+          <w:t>Learn</w:t>
+        </w:r>
+        <w:proofErr w:type="spellEnd"/>
+      </w:hyperlink>
+    </w:p>
+    <w:p>
+      <w:pPr>
+        <w:pStyle w:val="Ttulo2"/>
+        <w:rPr>
+          <w:lang w:val="en-US"/>
+        </w:rPr>
+      </w:pPr>
+      <w:r>
+        <w:rPr>
+          <w:lang w:val="en-US"/>
+        </w:rPr>
+        <w:t>V</w:t>
+      </w:r>
+      <w:r>
+        <w:rPr>
+          <w:lang w:val="en-US"/>
+        </w:rPr>
+        <w:t>irtual Machine</w:t>
+      </w:r>
+    </w:p>
+    <w:p>
+      <w:r>
+        <w:t xml:space="preserve">Máquinas virtuais são objetos </w:t>
+      </w:r>
+      <w:r>
+        <w:t xml:space="preserve">escalonáveis que </w:t>
+      </w:r>
+      <w:r>
+        <w:t>oferecem capacidade de processamento altamente customizável (IaaS). Normalmente este tipo de recurso é escolhido quando a empresa necessita de mais controle sobre o ambiente de computação do que as outras opções oferecem (PaaS).</w:t>
+      </w:r>
+    </w:p>
+    <w:p>
+      <w:r>
+        <w:t>Os Conjuntos de Dimensionamento (</w:t>
       </w:r>
       <w:proofErr w:type="spellStart"/>
       <w:r>
@@ -23,13 +361,90 @@
       </w:r>
       <w:proofErr w:type="spellEnd"/>
       <w:r>
-        <w:t xml:space="preserve"> set</w:t>
-      </w:r>
-    </w:p>
-    <w:p>
-      <w:r>
-        <w:t>Tipo de máquina virtual responsável pela escalabilidade horizontal da infra</w:t>
-      </w:r>
+        <w:t xml:space="preserve"> Set) são os elementos responsáveis por atribuir a capacidade de elasticidade, junto com balanceamento de carga.</w:t>
+      </w:r>
+    </w:p>
+    <w:p>
+      <w:pPr>
+        <w:rPr>
+          <w:b/>
+          <w:bCs/>
+        </w:rPr>
+      </w:pPr>
+      <w:proofErr w:type="spellStart"/>
+      <w:r>
+        <w:rPr>
+          <w:b/>
+          <w:bCs/>
+        </w:rPr>
+        <w:t>Obs</w:t>
+      </w:r>
+      <w:proofErr w:type="spellEnd"/>
+      <w:r>
+        <w:rPr>
+          <w:b/>
+          <w:bCs/>
+        </w:rPr>
+        <w:t>: os discos e redes podem ser provisionados junto com a criação de uma máquina virtual, porém ambos são produtos apartados (</w:t>
+      </w:r>
+      <w:proofErr w:type="spellStart"/>
+      <w:r>
+        <w:rPr>
+          <w:b/>
+          <w:bCs/>
+        </w:rPr>
+        <w:t>Storage</w:t>
+      </w:r>
+      <w:proofErr w:type="spellEnd"/>
+      <w:r>
+        <w:rPr>
+          <w:b/>
+          <w:bCs/>
+        </w:rPr>
+        <w:t xml:space="preserve"> </w:t>
+      </w:r>
+      <w:proofErr w:type="spellStart"/>
+      <w:r>
+        <w:rPr>
+          <w:b/>
+          <w:bCs/>
+        </w:rPr>
+        <w:t>account</w:t>
+      </w:r>
+      <w:proofErr w:type="spellEnd"/>
+      <w:r>
+        <w:rPr>
+          <w:b/>
+          <w:bCs/>
+        </w:rPr>
+        <w:t xml:space="preserve"> </w:t>
+      </w:r>
+      <w:proofErr w:type="gramStart"/>
+      <w:r>
+        <w:rPr>
+          <w:b/>
+          <w:bCs/>
+        </w:rPr>
+        <w:t>e Virtual</w:t>
+      </w:r>
+      <w:proofErr w:type="gramEnd"/>
+      <w:r>
+        <w:rPr>
+          <w:b/>
+          <w:bCs/>
+        </w:rPr>
+        <w:t xml:space="preserve"> network) e podem ser configurados separadamente.</w:t>
+      </w:r>
+    </w:p>
+    <w:p>
+      <w:hyperlink r:id="rId13" w:history="1">
+        <w:r>
+          <w:rPr>
+            <w:rStyle w:val="Hyperlink"/>
+          </w:rPr>
+          <w:t>https://learn.microsoft.com/pt-br/azure/virtual-machines/overview</w:t>
+        </w:r>
+      </w:hyperlink>
     </w:p>
     <w:p>
       <w:pPr>
@@ -291,6 +706,7 @@
         <w:pStyle w:val="Ttulo2"/>
       </w:pPr>
       <w:r>
+        <w:lastRenderedPageBreak/>
         <w:t>Formas de interação com a Azure para criação de recursos</w:t>
       </w:r>
     </w:p>
@@ -382,7 +798,6 @@
         <w:pStyle w:val="Ttulo2"/>
       </w:pPr>
       <w:r>
-        <w:lastRenderedPageBreak/>
         <w:t>Gestão de configurações e permissões</w:t>
       </w:r>
     </w:p>
@@ -409,7 +824,7 @@
                     </pic:cNvPicPr>
                   </pic:nvPicPr>
                   <pic:blipFill>
-                    <a:blip r:embed="rId5">
+                    <a:blip r:embed="rId14">
                       <a:extLst>
                         <a:ext uri="{28A0092B-C50C-407E-A947-70E740481C1C}">
                           <a14:useLocalDpi xmlns:a14="http://schemas.microsoft.com/office/drawing/2010/main" val="0"/>
@@ -501,10 +916,26 @@
       </w:pPr>
       <w:r>
         <w:lastRenderedPageBreak/>
-        <w:t>Objetos de infra criados</w:t>
-      </w:r>
-    </w:p>
-    <w:p>
+        <w:t>Informações relevantes</w:t>
+      </w:r>
+    </w:p>
+    <w:p>
+      <w:pPr>
+        <w:pStyle w:val="Ttulo2"/>
+      </w:pPr>
+      <w:r>
+        <w:t>Padrão para criação de recursos</w:t>
+      </w:r>
+    </w:p>
+    <w:p>
+      <w:r>
+        <w:t>Atentar para sempre criar os recursos na mesma região, caso contrário ocorrerão problemas de comunicação entre os mesmos!!</w:t>
+      </w:r>
+    </w:p>
+    <w:p>
+      <w:pPr>
+        <w:pStyle w:val="Ttulo3"/>
+      </w:pPr>
       <w:r>
         <w:t xml:space="preserve">Tipo: virtual </w:t>
       </w:r>
@@ -515,24 +946,35 @@
       <w:proofErr w:type="spellEnd"/>
     </w:p>
     <w:p>
+      <w:pPr>
+        <w:pStyle w:val="PargrafodaLista"/>
+        <w:numPr>
+          <w:ilvl w:val="0"/>
+          <w:numId w:val="4"/>
+        </w:numPr>
+      </w:pPr>
       <w:r>
         <w:t xml:space="preserve">Usuário: </w:t>
       </w:r>
       <w:proofErr w:type="spellStart"/>
       <w:r>
-        <w:t>rctbatista</w:t>
-      </w:r>
-      <w:proofErr w:type="spellEnd"/>
-    </w:p>
-    <w:p>
+        <w:t>mastercloudadm</w:t>
+      </w:r>
+      <w:proofErr w:type="spellEnd"/>
+    </w:p>
+    <w:p>
+      <w:pPr>
+        <w:pStyle w:val="PargrafodaLista"/>
+        <w:numPr>
+          <w:ilvl w:val="0"/>
+          <w:numId w:val="4"/>
+        </w:numPr>
+      </w:pPr>
       <w:r>
         <w:t xml:space="preserve">Senha: </w:t>
       </w:r>
       <w:r>
-        <w:t>rctbatista</w:t>
-      </w:r>
-      <w:r>
-        <w:t>@D@ttebayo5</w:t>
+        <w:t>M@sterCloudP5wd2023</w:t>
       </w:r>
     </w:p>
     <w:p>
@@ -570,6 +1012,119 @@
 <file path=word/numbering.xml><?xml version="1.0" encoding="utf-8"?>
 <w:numbering xmlns:wpc="http://schemas.microsoft.com/office/word/2010/wordprocessingCanvas" xmlns:cx="http://schemas.microsoft.com/office/drawing/2014/chartex" xmlns:cx1="http://schemas.microsoft.com/office/drawing/2015/9/8/chartex" xmlns:cx2="http://schemas.microsoft.com/office/drawing/2015/10/21/chartex" xmlns:cx3="http://schemas.microsoft.com/office/drawing/2016/5/9/chartex" xmlns:cx4="http://schemas.microsoft.com/office/drawing/2016/5/10/chartex" xmlns:cx5="http://schemas.microsoft.com/office/drawing/2016/5/11/chartex" xmlns:cx6="http://schemas.microsoft.com/office/drawing/2016/5/12/chartex" xmlns:cx7="http://schemas.microsoft.com/office/drawing/2016/5/13/chartex" xmlns:cx8="http://schemas.microsoft.com/office/drawing/2016/5/14/chartex" xmlns:mc="http://schemas.openxmlformats.org/markup-compatibility/2006" xmlns:aink="http://schemas.microsoft.com/office/drawing/2016/ink" xmlns:am3d="http://schemas.microsoft.com/office/drawing/2017/model3d" xmlns:o="urn:schemas-microsoft-com:office:office" xmlns:oel="http://schemas.microsoft.com/office/2019/extlst" xmlns:r="http://schemas.openxmlformats.org/officeDocument/2006/relationships" xmlns:m="http://schemas.openxmlformats.org/officeDocument/2006/math" xmlns:v="urn:schemas-microsoft-com:vml" xmlns:wp14="http://schemas.microsoft.com/office/word/2010/wordprocessingDrawing" xmlns:wp="http://schemas.openxmlformats.org/drawingml/2006/wordprocessingDrawing" xmlns:w10="urn:schemas-microsoft-com:office:word" xmlns:w="http://schemas.openxmlformats.org/wordprocessingml/2006/main" xmlns:w14="http://schemas.microsoft.com/office/word/2010/wordml" xmlns:w15="http://schemas.microsoft.com/office/word/2012/wordml" xmlns:w16cex="http://schemas.microsoft.com/office/word/2018/wordml/cex" xmlns:w16cid="http://schemas.microsoft.com/office/word/2016/wordml/cid" xmlns:w16="http://schemas.microsoft.com/office/word/2018/wordml" xmlns:w16sdtdh="http://schemas.microsoft.com/office/word/2020/wordml/sdtdatahash" xmlns:w16se="http://schemas.microsoft.com/office/word/2015/wordml/symex" xmlns:wpg="http://schemas.microsoft.com/office/word/2010/wordprocessingGroup" xmlns:wpi="http://schemas.microsoft.com/office/word/2010/wordprocessingInk" xmlns:wne="http://schemas.microsoft.com/office/word/2006/wordml" xmlns:wps="http://schemas.microsoft.com/office/word/2010/wordprocessingShape" mc:Ignorable="w14 w15 w16se w16cid w16 w16cex w16sdtdh wp14">
   <w:abstractNum w:abstractNumId="0" w15:restartNumberingAfterBreak="0">
+    <w:nsid w:val="26FC4CBE"/>
+    <w:multiLevelType w:val="hybridMultilevel"/>
+    <w:tmpl w:val="8E92E4FE"/>
+    <w:lvl w:ilvl="0" w:tplc="04160001">
+      <w:start w:val="1"/>
+      <w:numFmt w:val="bullet"/>
+      <w:lvlText w:val=""/>
+      <w:lvlJc w:val="left"/>
+      <w:pPr>
+        <w:ind w:left="720" w:hanging="360"/>
+      </w:pPr>
+      <w:rPr>
+        <w:rFonts w:ascii="Symbol" w:hAnsi="Symbol" w:hint="default"/>
+      </w:rPr>
+    </w:lvl>
+    <w:lvl w:ilvl="1" w:tplc="04160003" w:tentative="1">
+      <w:start w:val="1"/>
+      <w:numFmt w:val="bullet"/>
+      <w:lvlText w:val="o"/>
+      <w:lvlJc w:val="left"/>
+      <w:pPr>
+        <w:ind w:left="1440" w:hanging="360"/>
+      </w:pPr>
+      <w:rPr>
+        <w:rFonts w:ascii="Courier New" w:hAnsi="Courier New" w:cs="Courier New" w:hint="default"/>
+      </w:rPr>
+    </w:lvl>
+    <w:lvl w:ilvl="2" w:tplc="04160005" w:tentative="1">
+      <w:start w:val="1"/>
+      <w:numFmt w:val="bullet"/>
+      <w:lvlText w:val=""/>
+      <w:lvlJc w:val="left"/>
+      <w:pPr>
+        <w:ind w:left="2160" w:hanging="360"/>
+      </w:pPr>
+      <w:rPr>
+        <w:rFonts w:ascii="Wingdings" w:hAnsi="Wingdings" w:hint="default"/>
+      </w:rPr>
+    </w:lvl>
+    <w:lvl w:ilvl="3" w:tplc="04160001" w:tentative="1">
+      <w:start w:val="1"/>
+      <w:numFmt w:val="bullet"/>
+      <w:lvlText w:val=""/>
+      <w:lvlJc w:val="left"/>
+      <w:pPr>
+        <w:ind w:left="2880" w:hanging="360"/>
+      </w:pPr>
+      <w:rPr>
+        <w:rFonts w:ascii="Symbol" w:hAnsi="Symbol" w:hint="default"/>
+      </w:rPr>
+    </w:lvl>
+    <w:lvl w:ilvl="4" w:tplc="04160003" w:tentative="1">
+      <w:start w:val="1"/>
+      <w:numFmt w:val="bullet"/>
+      <w:lvlText w:val="o"/>
+      <w:lvlJc w:val="left"/>
+      <w:pPr>
+        <w:ind w:left="3600" w:hanging="360"/>
+      </w:pPr>
+      <w:rPr>
+        <w:rFonts w:ascii="Courier New" w:hAnsi="Courier New" w:cs="Courier New" w:hint="default"/>
+      </w:rPr>
+    </w:lvl>
+    <w:lvl w:ilvl="5" w:tplc="04160005" w:tentative="1">
+      <w:start w:val="1"/>
+      <w:numFmt w:val="bullet"/>
+      <w:lvlText w:val=""/>
+      <w:lvlJc w:val="left"/>
+      <w:pPr>
+        <w:ind w:left="4320" w:hanging="360"/>
+      </w:pPr>
+      <w:rPr>
+        <w:rFonts w:ascii="Wingdings" w:hAnsi="Wingdings" w:hint="default"/>
+      </w:rPr>
+    </w:lvl>
+    <w:lvl w:ilvl="6" w:tplc="04160001" w:tentative="1">
+      <w:start w:val="1"/>
+      <w:numFmt w:val="bullet"/>
+      <w:lvlText w:val=""/>
+      <w:lvlJc w:val="left"/>
+      <w:pPr>
+        <w:ind w:left="5040" w:hanging="360"/>
+      </w:pPr>
+      <w:rPr>
+        <w:rFonts w:ascii="Symbol" w:hAnsi="Symbol" w:hint="default"/>
+      </w:rPr>
+    </w:lvl>
+    <w:lvl w:ilvl="7" w:tplc="04160003" w:tentative="1">
+      <w:start w:val="1"/>
+      <w:numFmt w:val="bullet"/>
+      <w:lvlText w:val="o"/>
+      <w:lvlJc w:val="left"/>
+      <w:pPr>
+        <w:ind w:left="5760" w:hanging="360"/>
+      </w:pPr>
+      <w:rPr>
+        <w:rFonts w:ascii="Courier New" w:hAnsi="Courier New" w:cs="Courier New" w:hint="default"/>
+      </w:rPr>
+    </w:lvl>
+    <w:lvl w:ilvl="8" w:tplc="04160005" w:tentative="1">
+      <w:start w:val="1"/>
+      <w:numFmt w:val="bullet"/>
+      <w:lvlText w:val=""/>
+      <w:lvlJc w:val="left"/>
+      <w:pPr>
+        <w:ind w:left="6480" w:hanging="360"/>
+      </w:pPr>
+      <w:rPr>
+        <w:rFonts w:ascii="Wingdings" w:hAnsi="Wingdings" w:hint="default"/>
+      </w:rPr>
+    </w:lvl>
+  </w:abstractNum>
+  <w:abstractNum w:abstractNumId="1" w15:restartNumberingAfterBreak="0">
     <w:nsid w:val="2C352CA9"/>
     <w:multiLevelType w:val="hybridMultilevel"/>
     <w:tmpl w:val="04B4C5EC"/>
@@ -682,7 +1237,7 @@
       </w:rPr>
     </w:lvl>
   </w:abstractNum>
-  <w:abstractNum w:abstractNumId="1" w15:restartNumberingAfterBreak="0">
+  <w:abstractNum w:abstractNumId="2" w15:restartNumberingAfterBreak="0">
     <w:nsid w:val="2E2A36C7"/>
     <w:multiLevelType w:val="hybridMultilevel"/>
     <w:tmpl w:val="431E4700"/>
@@ -795,7 +1350,7 @@
       </w:rPr>
     </w:lvl>
   </w:abstractNum>
-  <w:abstractNum w:abstractNumId="2" w15:restartNumberingAfterBreak="0">
+  <w:abstractNum w:abstractNumId="3" w15:restartNumberingAfterBreak="0">
     <w:nsid w:val="59BE09E1"/>
     <w:multiLevelType w:val="hybridMultilevel"/>
     <w:tmpl w:val="4030F7BA"/>
@@ -909,13 +1464,16 @@
     </w:lvl>
   </w:abstractNum>
   <w:num w:numId="1" w16cid:durableId="2145124864">
+    <w:abstractNumId w:val="3"/>
+  </w:num>
+  <w:num w:numId="2" w16cid:durableId="1236864698">
+    <w:abstractNumId w:val="1"/>
+  </w:num>
+  <w:num w:numId="3" w16cid:durableId="679891954">
     <w:abstractNumId w:val="2"/>
   </w:num>
-  <w:num w:numId="2" w16cid:durableId="1236864698">
+  <w:num w:numId="4" w16cid:durableId="1705909754">
     <w:abstractNumId w:val="0"/>
-  </w:num>
-  <w:num w:numId="3" w16cid:durableId="679891954">
-    <w:abstractNumId w:val="1"/>
   </w:num>
 </w:numbering>
 </file>
@@ -1364,6 +1922,28 @@
       <w:szCs w:val="26"/>
     </w:rPr>
   </w:style>
+  <w:style w:type="paragraph" w:styleId="Ttulo3">
+    <w:name w:val="heading 3"/>
+    <w:basedOn w:val="Normal"/>
+    <w:next w:val="Normal"/>
+    <w:link w:val="Ttulo3Char"/>
+    <w:uiPriority w:val="9"/>
+    <w:unhideWhenUsed/>
+    <w:qFormat/>
+    <w:rsid w:val="00F91AB1"/>
+    <w:pPr>
+      <w:keepNext/>
+      <w:keepLines/>
+      <w:spacing w:before="40" w:after="0"/>
+      <w:outlineLvl w:val="2"/>
+    </w:pPr>
+    <w:rPr>
+      <w:rFonts w:asciiTheme="majorHAnsi" w:eastAsiaTheme="majorEastAsia" w:hAnsiTheme="majorHAnsi" w:cstheme="majorBidi"/>
+      <w:color w:val="1F3763" w:themeColor="accent1" w:themeShade="7F"/>
+      <w:sz w:val="24"/>
+      <w:szCs w:val="24"/>
+    </w:rPr>
+  </w:style>
   <w:style w:type="character" w:default="1" w:styleId="Fontepargpadro">
     <w:name w:val="Default Paragraph Font"/>
     <w:uiPriority w:val="1"/>
@@ -1427,6 +2007,42 @@
       <w:ind w:left="720"/>
       <w:contextualSpacing/>
     </w:pPr>
+  </w:style>
+  <w:style w:type="character" w:customStyle="1" w:styleId="Ttulo3Char">
+    <w:name w:val="Título 3 Char"/>
+    <w:basedOn w:val="Fontepargpadro"/>
+    <w:link w:val="Ttulo3"/>
+    <w:uiPriority w:val="9"/>
+    <w:rsid w:val="00F91AB1"/>
+    <w:rPr>
+      <w:rFonts w:asciiTheme="majorHAnsi" w:eastAsiaTheme="majorEastAsia" w:hAnsiTheme="majorHAnsi" w:cstheme="majorBidi"/>
+      <w:color w:val="1F3763" w:themeColor="accent1" w:themeShade="7F"/>
+      <w:sz w:val="24"/>
+      <w:szCs w:val="24"/>
+    </w:rPr>
+  </w:style>
+  <w:style w:type="character" w:styleId="Hyperlink">
+    <w:name w:val="Hyperlink"/>
+    <w:basedOn w:val="Fontepargpadro"/>
+    <w:uiPriority w:val="99"/>
+    <w:unhideWhenUsed/>
+    <w:rsid w:val="00F91AB1"/>
+    <w:rPr>
+      <w:color w:val="0000FF"/>
+      <w:u w:val="single"/>
+    </w:rPr>
+  </w:style>
+  <w:style w:type="character" w:styleId="MenoPendente">
+    <w:name w:val="Unresolved Mention"/>
+    <w:basedOn w:val="Fontepargpadro"/>
+    <w:uiPriority w:val="99"/>
+    <w:semiHidden/>
+    <w:unhideWhenUsed/>
+    <w:rsid w:val="00972774"/>
+    <w:rPr>
+      <w:color w:val="605E5C"/>
+      <w:shd w:val="clear" w:color="auto" w:fill="E1DFDD"/>
+    </w:rPr>
   </w:style>
 </w:styles>
 </file>

</xml_diff>

<commit_message>
Adicionando arquivos ao final da aula
</commit_message>
<xml_diff>
--- a/notes/caderno de conhecimento.docx
+++ b/notes/caderno de conhecimento.docx
@@ -15,13 +15,8 @@
         <w:pStyle w:val="Ttulo2"/>
       </w:pPr>
       <w:r>
-        <w:t>Aula 01: Conceitos de computação em nuvem e exercício sobre topologia hub-</w:t>
-      </w:r>
-      <w:proofErr w:type="spellStart"/>
-      <w:r>
-        <w:t>spoke</w:t>
-      </w:r>
-      <w:proofErr w:type="spellEnd"/>
+        <w:t>Aula 01: Conceitos de computação em nuvem e exercício sobre topologia hub-spoke</w:t>
+      </w:r>
     </w:p>
     <w:p>
       <w:pPr>
@@ -44,15 +39,7 @@
     </w:p>
     <w:p>
       <w:r>
-        <w:t xml:space="preserve">Algumas arquiteturas de referência do programa </w:t>
-      </w:r>
-      <w:proofErr w:type="spellStart"/>
-      <w:r>
-        <w:t>Leap</w:t>
-      </w:r>
-      <w:proofErr w:type="spellEnd"/>
-      <w:r>
-        <w:t xml:space="preserve"> foram apresentadas</w:t>
+        <w:t>Algumas arquiteturas de referência do programa Leap foram apresentadas</w:t>
       </w:r>
       <w:r>
         <w:t xml:space="preserve">, bem como estratégias para migração/adoção da computação em nuvem (ver </w:t>
@@ -91,66 +78,24 @@
           <w:rPr>
             <w:rStyle w:val="Hyperlink"/>
           </w:rPr>
-          <w:t>Topologia de rede hub-</w:t>
+          <w:t>Topologia de rede hub-spoke no Azure - Azure Architecture Center | Microsoft Learn</w:t>
         </w:r>
-        <w:proofErr w:type="spellStart"/>
-        <w:r>
-          <w:rPr>
-            <w:rStyle w:val="Hyperlink"/>
-          </w:rPr>
-          <w:t>spoke</w:t>
-        </w:r>
-        <w:proofErr w:type="spellEnd"/>
-        <w:r>
-          <w:rPr>
-            <w:rStyle w:val="Hyperlink"/>
-          </w:rPr>
-          <w:t xml:space="preserve"> no Azure - Azure </w:t>
-        </w:r>
-        <w:proofErr w:type="spellStart"/>
-        <w:r>
-          <w:rPr>
-            <w:rStyle w:val="Hyperlink"/>
-          </w:rPr>
-          <w:t>Architecture</w:t>
-        </w:r>
-        <w:proofErr w:type="spellEnd"/>
-        <w:r>
-          <w:rPr>
-            <w:rStyle w:val="Hyperlink"/>
-          </w:rPr>
-          <w:t xml:space="preserve"> Center | Microsoft </w:t>
-        </w:r>
-        <w:proofErr w:type="spellStart"/>
-        <w:r>
-          <w:rPr>
-            <w:rStyle w:val="Hyperlink"/>
-          </w:rPr>
-          <w:t>Learn</w:t>
-        </w:r>
-        <w:proofErr w:type="spellEnd"/>
       </w:hyperlink>
     </w:p>
     <w:p>
       <w:pPr>
         <w:pStyle w:val="Ttulo3"/>
+        <w:rPr>
+          <w:lang w:val="en-US"/>
+        </w:rPr>
       </w:pPr>
       <w:hyperlink r:id="rId7" w:history="1">
-        <w:proofErr w:type="spellStart"/>
         <w:r>
           <w:rPr>
             <w:rStyle w:val="Hyperlink"/>
             <w:lang w:val="en-US"/>
           </w:rPr>
-          <w:t>Topologia</w:t>
-        </w:r>
-        <w:proofErr w:type="spellEnd"/>
-        <w:r>
-          <w:rPr>
-            <w:rStyle w:val="Hyperlink"/>
-            <w:lang w:val="en-US"/>
-          </w:rPr>
-          <w:t xml:space="preserve"> de rede hub e spoke - Cloud Adoption Framework | Microsoft Learn</w:t>
+          <w:t>Topologia de rede hub e spoke - Cloud Adoption Framework | Microsoft Learn</w:t>
         </w:r>
       </w:hyperlink>
     </w:p>
@@ -216,127 +161,489 @@
         <w:pStyle w:val="Ttulo3"/>
       </w:pPr>
       <w:r>
-        <w:t>Aula 0</w:t>
-      </w:r>
-      <w:r>
-        <w:t>2</w:t>
-      </w:r>
-      <w:proofErr w:type="gramStart"/>
-      <w:r>
-        <w:t>:</w:t>
-      </w:r>
-      <w:r>
-        <w:t xml:space="preserve"> ???</w:t>
-      </w:r>
-      <w:proofErr w:type="gramEnd"/>
-    </w:p>
-    <w:p>
-      <w:pPr>
-        <w:rPr>
-          <w:rFonts w:asciiTheme="majorHAnsi" w:eastAsiaTheme="majorEastAsia" w:hAnsiTheme="majorHAnsi" w:cstheme="majorBidi"/>
-          <w:color w:val="1F3763" w:themeColor="accent1" w:themeShade="7F"/>
-          <w:sz w:val="24"/>
-          <w:szCs w:val="24"/>
-        </w:rPr>
-      </w:pPr>
-      <w:r>
-        <w:br w:type="page"/>
-      </w:r>
-    </w:p>
-    <w:p>
-      <w:pPr>
-        <w:pStyle w:val="Ttulo1"/>
-      </w:pPr>
-      <w:r>
-        <w:lastRenderedPageBreak/>
-        <w:t>Conceitos e tecnologias abordados durante as aulas</w:t>
-      </w:r>
-    </w:p>
-    <w:p>
-      <w:pPr>
-        <w:pStyle w:val="Ttulo2"/>
-      </w:pPr>
-      <w:r>
-        <w:t>Virtual network</w:t>
-      </w:r>
-    </w:p>
-    <w:p>
-      <w:r>
-        <w:t>Uma rede virtual é semelhante a uma rede tradicional que você operaria em seu datacenter. Mas ela oferece os benefícios adicionais da infraestrutura do Azure, como escala, disponibilidade e isolamento.</w:t>
-      </w:r>
-    </w:p>
-    <w:p>
-      <w:r>
-        <w:t xml:space="preserve">Ao criar uma rede virtual, a </w:t>
-      </w:r>
-      <w:proofErr w:type="spellStart"/>
-      <w:r>
-        <w:t>sub-rede</w:t>
-      </w:r>
-      <w:proofErr w:type="spellEnd"/>
-      <w:r>
-        <w:t xml:space="preserve"> “default” é criada junto, tendo seu valor padrão de IP definido como xx.xx.0.0/24.</w:t>
-      </w:r>
-    </w:p>
-    <w:p>
-      <w:r>
-        <w:t xml:space="preserve">Para criar uma </w:t>
-      </w:r>
-      <w:proofErr w:type="spellStart"/>
-      <w:r>
-        <w:t>sub-rede</w:t>
-      </w:r>
-      <w:proofErr w:type="spellEnd"/>
-      <w:r>
-        <w:t xml:space="preserve"> do tipo “gateway” basta utilizar o ícone específico para o mesmo. É possível possuir apenas uma </w:t>
-      </w:r>
-      <w:proofErr w:type="spellStart"/>
-      <w:r>
-        <w:t>sub-rede</w:t>
-      </w:r>
-      <w:proofErr w:type="spellEnd"/>
-      <w:r>
-        <w:t xml:space="preserve"> do tipo “gateway”,</w:t>
-      </w:r>
-      <w:r>
-        <w:t xml:space="preserve"> já que o mesmo serve para receber o tráfego de fora e rotear seu conteúdo com inteligência.</w:t>
-      </w:r>
-    </w:p>
-    <w:p>
+        <w:t>Aula 02: ???</w:t>
+      </w:r>
+    </w:p>
+    <w:p>
+      <w:r>
+        <w:t xml:space="preserve">Material guia da aula: </w:t>
+      </w:r>
       <w:hyperlink r:id="rId12" w:history="1">
         <w:r>
           <w:rPr>
             <w:rStyle w:val="Hyperlink"/>
           </w:rPr>
-          <w:t xml:space="preserve">Documentação da Rede Virtual do Azure – Tutoriais, inícios rápidos e referências de API | Microsoft </w:t>
+          <w:t>https://microsoftlearning.github.io/AZ-104-MicrosoftAzureAdministrator/Instructions/Labs/LAB_04-Implement_Virtual_Networking.html</w:t>
         </w:r>
-        <w:proofErr w:type="spellStart"/>
+      </w:hyperlink>
+    </w:p>
+    <w:p>
+      <w:r>
+        <w:t xml:space="preserve">Criamos uma </w:t>
+      </w:r>
+      <w:r>
+        <w:t>duas máquinas virtuais</w:t>
+      </w:r>
+      <w:r>
+        <w:t xml:space="preserve"> e nos conectamos por RDP (Remote Desktop</w:t>
+      </w:r>
+      <w:r>
+        <w:t xml:space="preserve"> / mstsc</w:t>
+      </w:r>
+      <w:r>
+        <w:t>)</w:t>
+      </w:r>
+    </w:p>
+    <w:p>
+      <w:r>
+        <w:t>Conectamos as duas na mesma rede e habilitamos a comunicação entre as mesmas, liberando a comunicação da porta 80 para o IP público.</w:t>
+      </w:r>
+    </w:p>
+    <w:p>
+      <w:r>
+        <w:t>Criamos um novo firewall na rede virtual</w:t>
+      </w:r>
+    </w:p>
+    <w:p>
+      <w:r>
+        <w:t>Informações de conexão:</w:t>
+      </w:r>
+    </w:p>
+    <w:p>
+      <w:r>
+        <w:rPr>
+          <w:noProof/>
+        </w:rPr>
+        <w:drawing>
+          <wp:inline distT="0" distB="0" distL="0" distR="0" wp14:anchorId="5276A431" wp14:editId="52B66864">
+            <wp:extent cx="4391025" cy="1638300"/>
+            <wp:effectExtent l="0" t="0" r="9525" b="0"/>
+            <wp:docPr id="1320966025" name="Imagem 1"/>
+            <wp:cNvGraphicFramePr>
+              <a:graphicFrameLocks xmlns:a="http://schemas.openxmlformats.org/drawingml/2006/main" noChangeAspect="1"/>
+            </wp:cNvGraphicFramePr>
+            <a:graphic xmlns:a="http://schemas.openxmlformats.org/drawingml/2006/main">
+              <a:graphicData uri="http://schemas.openxmlformats.org/drawingml/2006/picture">
+                <pic:pic xmlns:pic="http://schemas.openxmlformats.org/drawingml/2006/picture">
+                  <pic:nvPicPr>
+                    <pic:cNvPr id="0" name="Picture 1"/>
+                    <pic:cNvPicPr>
+                      <a:picLocks noChangeAspect="1" noChangeArrowheads="1"/>
+                    </pic:cNvPicPr>
+                  </pic:nvPicPr>
+                  <pic:blipFill>
+                    <a:blip r:embed="rId13">
+                      <a:extLst>
+                        <a:ext uri="{28A0092B-C50C-407E-A947-70E740481C1C}">
+                          <a14:useLocalDpi xmlns:a14="http://schemas.microsoft.com/office/drawing/2010/main" val="0"/>
+                        </a:ext>
+                      </a:extLst>
+                    </a:blip>
+                    <a:srcRect/>
+                    <a:stretch>
+                      <a:fillRect/>
+                    </a:stretch>
+                  </pic:blipFill>
+                  <pic:spPr bwMode="auto">
+                    <a:xfrm>
+                      <a:off x="0" y="0"/>
+                      <a:ext cx="4391025" cy="1638300"/>
+                    </a:xfrm>
+                    <a:prstGeom prst="rect">
+                      <a:avLst/>
+                    </a:prstGeom>
+                    <a:noFill/>
+                    <a:ln>
+                      <a:noFill/>
+                    </a:ln>
+                  </pic:spPr>
+                </pic:pic>
+              </a:graphicData>
+            </a:graphic>
+          </wp:inline>
+        </w:drawing>
+      </w:r>
+    </w:p>
+    <w:p>
+      <w:r>
+        <w:lastRenderedPageBreak/>
+        <w:t>Como acessar a placa de rede da VM?</w:t>
+      </w:r>
+    </w:p>
+    <w:p>
+      <w:pPr>
+        <w:rPr>
+          <w:lang w:val="en-US"/>
+        </w:rPr>
+      </w:pPr>
+      <w:r>
+        <w:rPr>
+          <w:lang w:val="en-US"/>
+        </w:rPr>
+        <w:t>Acessar a máquina virtual &gt; networking &gt; network in</w:t>
+      </w:r>
+      <w:r>
+        <w:rPr>
+          <w:lang w:val="en-US"/>
+        </w:rPr>
+        <w:t>terface &gt; IP configurations</w:t>
+      </w:r>
+    </w:p>
+    <w:p>
+      <w:pPr>
+        <w:rPr>
+          <w:lang w:val="en-US"/>
+        </w:rPr>
+      </w:pPr>
+      <w:r>
+        <w:rPr>
+          <w:noProof/>
+          <w:lang w:val="en-US"/>
+        </w:rPr>
+        <w:drawing>
+          <wp:inline distT="0" distB="0" distL="0" distR="0" wp14:anchorId="0C5BE089" wp14:editId="27E74FCE">
+            <wp:extent cx="5391150" cy="990600"/>
+            <wp:effectExtent l="0" t="0" r="0" b="0"/>
+            <wp:docPr id="200912920" name="Imagem 2"/>
+            <wp:cNvGraphicFramePr>
+              <a:graphicFrameLocks xmlns:a="http://schemas.openxmlformats.org/drawingml/2006/main" noChangeAspect="1"/>
+            </wp:cNvGraphicFramePr>
+            <a:graphic xmlns:a="http://schemas.openxmlformats.org/drawingml/2006/main">
+              <a:graphicData uri="http://schemas.openxmlformats.org/drawingml/2006/picture">
+                <pic:pic xmlns:pic="http://schemas.openxmlformats.org/drawingml/2006/picture">
+                  <pic:nvPicPr>
+                    <pic:cNvPr id="0" name="Picture 2"/>
+                    <pic:cNvPicPr>
+                      <a:picLocks noChangeAspect="1" noChangeArrowheads="1"/>
+                    </pic:cNvPicPr>
+                  </pic:nvPicPr>
+                  <pic:blipFill>
+                    <a:blip r:embed="rId14">
+                      <a:extLst>
+                        <a:ext uri="{28A0092B-C50C-407E-A947-70E740481C1C}">
+                          <a14:useLocalDpi xmlns:a14="http://schemas.microsoft.com/office/drawing/2010/main" val="0"/>
+                        </a:ext>
+                      </a:extLst>
+                    </a:blip>
+                    <a:srcRect/>
+                    <a:stretch>
+                      <a:fillRect/>
+                    </a:stretch>
+                  </pic:blipFill>
+                  <pic:spPr bwMode="auto">
+                    <a:xfrm>
+                      <a:off x="0" y="0"/>
+                      <a:ext cx="5391150" cy="990600"/>
+                    </a:xfrm>
+                    <a:prstGeom prst="rect">
+                      <a:avLst/>
+                    </a:prstGeom>
+                    <a:noFill/>
+                    <a:ln>
+                      <a:noFill/>
+                    </a:ln>
+                  </pic:spPr>
+                </pic:pic>
+              </a:graphicData>
+            </a:graphic>
+          </wp:inline>
+        </w:drawing>
+      </w:r>
+    </w:p>
+    <w:p>
+      <w:r>
+        <w:t xml:space="preserve">IP Público: conectividade com internet e mundo externo. Todos os IPs são criados por default como públicos. </w:t>
+      </w:r>
+    </w:p>
+    <w:p>
+      <w:r>
+        <w:t>Pode ser associado a:</w:t>
+      </w:r>
+    </w:p>
+    <w:p>
+      <w:r>
+        <w:rPr>
+          <w:noProof/>
+        </w:rPr>
+        <w:drawing>
+          <wp:inline distT="0" distB="0" distL="0" distR="0" wp14:anchorId="0C01ADDD" wp14:editId="3B4E76B0">
+            <wp:extent cx="5400040" cy="3037840"/>
+            <wp:effectExtent l="0" t="0" r="0" b="0"/>
+            <wp:docPr id="659261225" name="Imagem 1"/>
+            <wp:cNvGraphicFramePr>
+              <a:graphicFrameLocks xmlns:a="http://schemas.openxmlformats.org/drawingml/2006/main" noChangeAspect="1"/>
+            </wp:cNvGraphicFramePr>
+            <a:graphic xmlns:a="http://schemas.openxmlformats.org/drawingml/2006/main">
+              <a:graphicData uri="http://schemas.openxmlformats.org/drawingml/2006/picture">
+                <pic:pic xmlns:pic="http://schemas.openxmlformats.org/drawingml/2006/picture">
+                  <pic:nvPicPr>
+                    <pic:cNvPr id="659261225" name=""/>
+                    <pic:cNvPicPr/>
+                  </pic:nvPicPr>
+                  <pic:blipFill>
+                    <a:blip r:embed="rId15"/>
+                    <a:stretch>
+                      <a:fillRect/>
+                    </a:stretch>
+                  </pic:blipFill>
+                  <pic:spPr>
+                    <a:xfrm>
+                      <a:off x="0" y="0"/>
+                      <a:ext cx="5400040" cy="3037840"/>
+                    </a:xfrm>
+                    <a:prstGeom prst="rect">
+                      <a:avLst/>
+                    </a:prstGeom>
+                  </pic:spPr>
+                </pic:pic>
+              </a:graphicData>
+            </a:graphic>
+          </wp:inline>
+        </w:drawing>
+      </w:r>
+    </w:p>
+    <w:p>
+      <w:r>
+        <w:t>Como criar um DNS name label?</w:t>
+      </w:r>
+    </w:p>
+    <w:p>
+      <w:pPr>
+        <w:rPr>
+          <w:lang w:val="en-US"/>
+        </w:rPr>
+      </w:pPr>
+      <w:r>
+        <w:rPr>
+          <w:lang w:val="en-US"/>
+        </w:rPr>
+        <w:t>Acessar a máquina virtual &gt; networking &gt; network in</w:t>
+      </w:r>
+      <w:r>
+        <w:rPr>
+          <w:lang w:val="en-US"/>
+        </w:rPr>
+        <w:t>terface &gt; public IP address &gt; configuration</w:t>
+      </w:r>
+    </w:p>
+    <w:p>
+      <w:r>
+        <w:t>Ao criar um DNS name label em um IP público, o endereço será cadastrado no DNS da Azure e poderá ser acessado por nome.</w:t>
+      </w:r>
+    </w:p>
+    <w:p>
+      <w:r>
+        <w:t xml:space="preserve">IP Privado: conectividade com rede interna. </w:t>
+      </w:r>
+    </w:p>
+    <w:p>
+      <w:r>
+        <w:t>Pode ser associado a:</w:t>
+      </w:r>
+    </w:p>
+    <w:p>
+      <w:r>
+        <w:t>Como criar um firewall?</w:t>
+      </w:r>
+    </w:p>
+    <w:p>
+      <w:r>
+        <w:t>Acessar a rede virtual &gt; f</w:t>
+      </w:r>
+      <w:r>
+        <w:t>irewall &gt; add</w:t>
+      </w:r>
+    </w:p>
+    <w:p>
+      <w:pPr>
+        <w:rPr>
+          <w:rStyle w:val="ui-provider"/>
+        </w:rPr>
+      </w:pPr>
+      <w:r>
+        <w:t xml:space="preserve">É obrigatório a criação prévia de duas subnets com nomes específicos: </w:t>
+      </w:r>
+      <w:r>
+        <w:rPr>
+          <w:rStyle w:val="ui-provider"/>
+        </w:rPr>
+        <w:t>AzureFirewallManagementSubnet e AzureFirewallSubnet</w:t>
+      </w:r>
+    </w:p>
+    <w:p>
+      <w:pPr>
+        <w:rPr>
+          <w:rStyle w:val="ui-provider"/>
+        </w:rPr>
+      </w:pPr>
+    </w:p>
+    <w:p>
+      <w:pPr>
+        <w:rPr>
+          <w:rStyle w:val="ui-provider"/>
+        </w:rPr>
+      </w:pPr>
+      <w:r>
+        <w:rPr>
+          <w:rStyle w:val="ui-provider"/>
+        </w:rPr>
+        <w:t>Network watcher &gt;  connection troubleshooting</w:t>
+      </w:r>
+    </w:p>
+    <w:p>
+      <w:r>
+        <w:rPr>
+          <w:rStyle w:val="ui-provider"/>
+        </w:rPr>
+        <w:lastRenderedPageBreak/>
+        <w:t>Podemos usar este recurso para identificar problemas de conectividade entre recursos da Azure</w:t>
+      </w:r>
+    </w:p>
+    <w:p>
+      <w:pPr>
+        <w:rPr>
+          <w:rFonts w:asciiTheme="majorHAnsi" w:eastAsiaTheme="majorEastAsia" w:hAnsiTheme="majorHAnsi" w:cstheme="majorBidi"/>
+          <w:color w:val="1F3763" w:themeColor="accent1" w:themeShade="7F"/>
+          <w:sz w:val="24"/>
+          <w:szCs w:val="24"/>
+        </w:rPr>
+      </w:pPr>
+      <w:r>
+        <w:rPr>
+          <w:noProof/>
+        </w:rPr>
+        <w:drawing>
+          <wp:inline distT="0" distB="0" distL="0" distR="0" wp14:anchorId="366E194F" wp14:editId="6F8D0AB8">
+            <wp:extent cx="5400040" cy="3037840"/>
+            <wp:effectExtent l="0" t="0" r="0" b="0"/>
+            <wp:docPr id="892468022" name="Imagem 1"/>
+            <wp:cNvGraphicFramePr>
+              <a:graphicFrameLocks xmlns:a="http://schemas.openxmlformats.org/drawingml/2006/main" noChangeAspect="1"/>
+            </wp:cNvGraphicFramePr>
+            <a:graphic xmlns:a="http://schemas.openxmlformats.org/drawingml/2006/main">
+              <a:graphicData uri="http://schemas.openxmlformats.org/drawingml/2006/picture">
+                <pic:pic xmlns:pic="http://schemas.openxmlformats.org/drawingml/2006/picture">
+                  <pic:nvPicPr>
+                    <pic:cNvPr id="892468022" name=""/>
+                    <pic:cNvPicPr/>
+                  </pic:nvPicPr>
+                  <pic:blipFill>
+                    <a:blip r:embed="rId16"/>
+                    <a:stretch>
+                      <a:fillRect/>
+                    </a:stretch>
+                  </pic:blipFill>
+                  <pic:spPr>
+                    <a:xfrm>
+                      <a:off x="0" y="0"/>
+                      <a:ext cx="5400040" cy="3037840"/>
+                    </a:xfrm>
+                    <a:prstGeom prst="rect">
+                      <a:avLst/>
+                    </a:prstGeom>
+                  </pic:spPr>
+                </pic:pic>
+              </a:graphicData>
+            </a:graphic>
+          </wp:inline>
+        </w:drawing>
+      </w:r>
+    </w:p>
+    <w:p>
+      <w:pPr>
+        <w:rPr>
+          <w:rFonts w:eastAsiaTheme="majorEastAsia" w:cstheme="minorHAnsi"/>
+        </w:rPr>
+      </w:pPr>
+      <w:r>
+        <w:rPr>
+          <w:rFonts w:eastAsiaTheme="majorEastAsia" w:cstheme="minorHAnsi"/>
+        </w:rPr>
+        <w:t>Na nuvem não existe DHCP, existem apenas subnets e as máquinas virtuais são entregues/alocadas dentro dos ranges de IP definidos nas subnets. Exceto para containers!</w:t>
+      </w:r>
+    </w:p>
+    <w:p>
+      <w:pPr>
+        <w:rPr>
+          <w:rFonts w:eastAsiaTheme="majorEastAsia" w:cstheme="minorHAnsi"/>
+        </w:rPr>
+      </w:pPr>
+      <w:r>
+        <w:rPr>
+          <w:rFonts w:eastAsiaTheme="majorEastAsia" w:cstheme="minorHAnsi"/>
+        </w:rPr>
+        <w:t>Por padrão o DNS é herdado da Rede Virtual. Para customizar é necessário clicar em “custom” e informar o endereço desejado. Obs: É necessário possuir liberação de comunicação para o endereço do DNS.</w:t>
+      </w:r>
+    </w:p>
+    <w:p>
+      <w:pPr>
+        <w:rPr>
+          <w:rFonts w:eastAsiaTheme="majorEastAsia" w:cstheme="minorHAnsi"/>
+        </w:rPr>
+      </w:pPr>
+    </w:p>
+    <w:p>
+      <w:pPr>
+        <w:rPr>
+          <w:rFonts w:asciiTheme="majorHAnsi" w:eastAsiaTheme="majorEastAsia" w:hAnsiTheme="majorHAnsi" w:cstheme="majorBidi"/>
+          <w:color w:val="1F3763" w:themeColor="accent1" w:themeShade="7F"/>
+          <w:sz w:val="24"/>
+          <w:szCs w:val="24"/>
+        </w:rPr>
+      </w:pPr>
+    </w:p>
+    <w:p>
+      <w:pPr>
+        <w:pStyle w:val="Ttulo1"/>
+      </w:pPr>
+      <w:r>
+        <w:t>Conceitos e tecnologias abordados durante as aulas</w:t>
+      </w:r>
+    </w:p>
+    <w:p>
+      <w:pPr>
+        <w:pStyle w:val="Ttulo2"/>
+      </w:pPr>
+      <w:r>
+        <w:t>Virtual network</w:t>
+      </w:r>
+    </w:p>
+    <w:p>
+      <w:r>
+        <w:t>Uma rede virtual é semelhante a uma rede tradicional que você operaria em seu datacenter. Mas ela oferece os benefícios adicionais da infraestrutura do Azure, como escala, disponibilidade e isolamento.</w:t>
+      </w:r>
+    </w:p>
+    <w:p>
+      <w:r>
+        <w:t>Ao criar uma rede virtual, a sub-rede “default” é criada junto, tendo seu valor padrão de IP definido como xx.xx.0.0/24.</w:t>
+      </w:r>
+    </w:p>
+    <w:p>
+      <w:r>
+        <w:t>Para criar uma sub-rede do tipo “gateway” basta utilizar o ícone específico para o mesmo. É possível possuir apenas uma sub-rede do tipo “gateway”,</w:t>
+      </w:r>
+      <w:r>
+        <w:t xml:space="preserve"> já que o mesmo serve para receber o tráfego de fora e rotear seu conteúdo com inteligência.</w:t>
+      </w:r>
+    </w:p>
+    <w:p>
+      <w:hyperlink r:id="rId17" w:history="1">
         <w:r>
           <w:rPr>
             <w:rStyle w:val="Hyperlink"/>
           </w:rPr>
-          <w:t>Learn</w:t>
+          <w:t>Documentação da Rede Virtual do Azure – Tutoriais, inícios rápidos e referências de API | Microsoft Learn</w:t>
         </w:r>
-        <w:proofErr w:type="spellEnd"/>
       </w:hyperlink>
     </w:p>
     <w:p>
       <w:pPr>
         <w:pStyle w:val="Ttulo2"/>
-        <w:rPr>
-          <w:lang w:val="en-US"/>
-        </w:rPr>
-      </w:pPr>
-      <w:r>
-        <w:rPr>
-          <w:lang w:val="en-US"/>
-        </w:rPr>
+      </w:pPr>
+      <w:r>
         <w:t>V</w:t>
       </w:r>
       <w:r>
-        <w:rPr>
-          <w:lang w:val="en-US"/>
-        </w:rPr>
         <w:t>irtual Machine</w:t>
       </w:r>
     </w:p>
@@ -348,20 +655,16 @@
         <w:t xml:space="preserve">escalonáveis que </w:t>
       </w:r>
       <w:r>
-        <w:t>oferecem capacidade de processamento altamente customizável (IaaS). Normalmente este tipo de recurso é escolhido quando a empresa necessita de mais controle sobre o ambiente de computação do que as outras opções oferecem (PaaS).</w:t>
-      </w:r>
-    </w:p>
-    <w:p>
-      <w:r>
-        <w:t>Os Conjuntos de Dimensionamento (</w:t>
-      </w:r>
-      <w:proofErr w:type="spellStart"/>
-      <w:r>
-        <w:t>Scale</w:t>
-      </w:r>
-      <w:proofErr w:type="spellEnd"/>
-      <w:r>
-        <w:t xml:space="preserve"> Set) são os elementos responsáveis por atribuir a capacidade de elasticidade, junto com balanceamento de carga.</w:t>
+        <w:t xml:space="preserve">oferecem capacidade de processamento altamente customizável (IaaS). Normalmente este tipo de recurso é escolhido quando a </w:t>
+      </w:r>
+      <w:r>
+        <w:lastRenderedPageBreak/>
+        <w:t>empresa necessita de mais controle sobre o ambiente de computação do que as outras opções oferecem (PaaS).</w:t>
+      </w:r>
+    </w:p>
+    <w:p>
+      <w:r>
+        <w:t>Os Conjuntos de Dimensionamento (Scale Set) são os elementos responsáveis por atribuir a capacidade de elasticidade, junto com balanceamento de carga.</w:t>
       </w:r>
     </w:p>
     <w:p>
@@ -371,73 +674,16 @@
           <w:bCs/>
         </w:rPr>
       </w:pPr>
-      <w:proofErr w:type="spellStart"/>
       <w:r>
         <w:rPr>
           <w:b/>
           <w:bCs/>
         </w:rPr>
-        <w:t>Obs</w:t>
-      </w:r>
-      <w:proofErr w:type="spellEnd"/>
-      <w:r>
-        <w:rPr>
-          <w:b/>
-          <w:bCs/>
-        </w:rPr>
-        <w:t>: os discos e redes podem ser provisionados junto com a criação de uma máquina virtual, porém ambos são produtos apartados (</w:t>
-      </w:r>
-      <w:proofErr w:type="spellStart"/>
-      <w:r>
-        <w:rPr>
-          <w:b/>
-          <w:bCs/>
-        </w:rPr>
-        <w:t>Storage</w:t>
-      </w:r>
-      <w:proofErr w:type="spellEnd"/>
-      <w:r>
-        <w:rPr>
-          <w:b/>
-          <w:bCs/>
-        </w:rPr>
-        <w:t xml:space="preserve"> </w:t>
-      </w:r>
-      <w:proofErr w:type="spellStart"/>
-      <w:r>
-        <w:rPr>
-          <w:b/>
-          <w:bCs/>
-        </w:rPr>
-        <w:t>account</w:t>
-      </w:r>
-      <w:proofErr w:type="spellEnd"/>
-      <w:r>
-        <w:rPr>
-          <w:b/>
-          <w:bCs/>
-        </w:rPr>
-        <w:t xml:space="preserve"> </w:t>
-      </w:r>
-      <w:proofErr w:type="gramStart"/>
-      <w:r>
-        <w:rPr>
-          <w:b/>
-          <w:bCs/>
-        </w:rPr>
-        <w:t>e Virtual</w:t>
-      </w:r>
-      <w:proofErr w:type="gramEnd"/>
-      <w:r>
-        <w:rPr>
-          <w:b/>
-          <w:bCs/>
-        </w:rPr>
-        <w:t xml:space="preserve"> network) e podem ser configurados separadamente.</w:t>
-      </w:r>
-    </w:p>
-    <w:p>
-      <w:hyperlink r:id="rId13" w:history="1">
+        <w:t>Obs: os discos e redes podem ser provisionados junto com a criação de uma máquina virtual, porém ambos são produtos apartados (Storage account e Virtual network) e podem ser configurados separadamente.</w:t>
+      </w:r>
+    </w:p>
+    <w:p>
+      <w:hyperlink r:id="rId18" w:history="1">
         <w:r>
           <w:rPr>
             <w:rStyle w:val="Hyperlink"/>
@@ -451,13 +697,8 @@
         <w:pStyle w:val="Ttulo2"/>
       </w:pPr>
       <w:r>
-        <w:t xml:space="preserve">Execução e orquestração de </w:t>
-      </w:r>
-      <w:proofErr w:type="spellStart"/>
-      <w:r>
-        <w:t>containeres</w:t>
-      </w:r>
-      <w:proofErr w:type="spellEnd"/>
+        <w:t>Execução e orquestração de containeres</w:t>
+      </w:r>
     </w:p>
     <w:p>
       <w:pPr>
@@ -468,23 +709,7 @@
         </w:numPr>
       </w:pPr>
       <w:r>
-        <w:t xml:space="preserve">Azure container </w:t>
-      </w:r>
-      <w:proofErr w:type="spellStart"/>
-      <w:r>
-        <w:t>instances</w:t>
-      </w:r>
-      <w:proofErr w:type="spellEnd"/>
-      <w:r>
-        <w:t xml:space="preserve">: útil para executar uma quantidade pequena e pré-definida de instâncias de </w:t>
-      </w:r>
-      <w:proofErr w:type="spellStart"/>
-      <w:r>
-        <w:t>contâiner</w:t>
-      </w:r>
-      <w:proofErr w:type="spellEnd"/>
-      <w:r>
-        <w:t>;</w:t>
+        <w:t>Azure container instances: útil para executar uma quantidade pequena e pré-definida de instâncias de contâiner;</w:t>
       </w:r>
     </w:p>
     <w:p>
@@ -495,29 +720,8 @@
           <w:numId w:val="1"/>
         </w:numPr>
       </w:pPr>
-      <w:proofErr w:type="spellStart"/>
-      <w:r>
-        <w:t>Azue</w:t>
-      </w:r>
-      <w:proofErr w:type="spellEnd"/>
-      <w:r>
-        <w:t xml:space="preserve"> servisse </w:t>
-      </w:r>
-      <w:proofErr w:type="spellStart"/>
-      <w:r>
-        <w:t>fabric</w:t>
-      </w:r>
-      <w:proofErr w:type="spellEnd"/>
-      <w:r>
-        <w:t xml:space="preserve">: </w:t>
-      </w:r>
-      <w:proofErr w:type="spellStart"/>
-      <w:r>
-        <w:t>custom</w:t>
-      </w:r>
-      <w:proofErr w:type="spellEnd"/>
-      <w:r>
-        <w:t xml:space="preserve"> Microsoft;</w:t>
+      <w:r>
+        <w:t>Azue servisse fabric: custom Microsoft;</w:t>
       </w:r>
     </w:p>
     <w:p>
@@ -529,15 +733,7 @@
         </w:numPr>
       </w:pPr>
       <w:r>
-        <w:t xml:space="preserve">ARO: </w:t>
-      </w:r>
-      <w:proofErr w:type="spellStart"/>
-      <w:r>
-        <w:t>Openshift</w:t>
-      </w:r>
-      <w:proofErr w:type="spellEnd"/>
-      <w:r>
-        <w:t xml:space="preserve"> PaaS para Azure;</w:t>
+        <w:t>ARO: Openshift PaaS para Azure;</w:t>
       </w:r>
     </w:p>
     <w:p>
@@ -549,15 +745,7 @@
         </w:numPr>
       </w:pPr>
       <w:r>
-        <w:t xml:space="preserve">AKS: </w:t>
-      </w:r>
-      <w:proofErr w:type="spellStart"/>
-      <w:r>
-        <w:t>Kubernetes</w:t>
-      </w:r>
-      <w:proofErr w:type="spellEnd"/>
-      <w:r>
-        <w:t xml:space="preserve"> PaaS para Azure;</w:t>
+        <w:t>AKS: Kubernetes PaaS para Azure;</w:t>
       </w:r>
     </w:p>
     <w:p>
@@ -569,62 +757,20 @@
         </w:numPr>
       </w:pPr>
       <w:r>
-        <w:t xml:space="preserve">Azure container apps: similar ao “Azure container </w:t>
-      </w:r>
-      <w:proofErr w:type="spellStart"/>
-      <w:r>
-        <w:t>instances</w:t>
-      </w:r>
-      <w:proofErr w:type="spellEnd"/>
-      <w:r>
-        <w:t xml:space="preserve">”, porém possui uma certa escalabilidade, sem que haja uma orquestração do </w:t>
-      </w:r>
-      <w:proofErr w:type="spellStart"/>
-      <w:r>
-        <w:t>Kubernetes</w:t>
-      </w:r>
-      <w:proofErr w:type="spellEnd"/>
-      <w:r>
-        <w:t>;</w:t>
+        <w:t>Azure container apps: similar ao “Azure container instances”, porém possui uma certa escalabilidade, sem que haja uma orquestração do Kubernetes;</w:t>
       </w:r>
     </w:p>
     <w:p>
       <w:pPr>
         <w:pStyle w:val="Ttulo2"/>
       </w:pPr>
-      <w:proofErr w:type="spellStart"/>
-      <w:r>
-        <w:t>Chaos</w:t>
-      </w:r>
-      <w:proofErr w:type="spellEnd"/>
-      <w:r>
-        <w:t xml:space="preserve"> </w:t>
-      </w:r>
-      <w:proofErr w:type="spellStart"/>
-      <w:r>
-        <w:t>studio</w:t>
-      </w:r>
-      <w:proofErr w:type="spellEnd"/>
-    </w:p>
-    <w:p>
-      <w:r>
-        <w:t>Elemento similar ao “</w:t>
-      </w:r>
-      <w:proofErr w:type="spellStart"/>
-      <w:r>
-        <w:t>Chaos</w:t>
-      </w:r>
-      <w:proofErr w:type="spellEnd"/>
-      <w:r>
-        <w:t xml:space="preserve"> </w:t>
-      </w:r>
-      <w:proofErr w:type="spellStart"/>
-      <w:r>
-        <w:t>monkey</w:t>
-      </w:r>
-      <w:proofErr w:type="spellEnd"/>
-      <w:r>
-        <w:t>” para criar testes de caos na solução de aplicações Azure</w:t>
+      <w:r>
+        <w:t>Chaos studio</w:t>
+      </w:r>
+    </w:p>
+    <w:p>
+      <w:r>
+        <w:t>Elemento similar ao “Chaos monkey” para criar testes de caos na solução de aplicações Azure</w:t>
       </w:r>
     </w:p>
     <w:p>
@@ -632,13 +778,8 @@
         <w:pStyle w:val="Ttulo2"/>
       </w:pPr>
       <w:r>
-        <w:t xml:space="preserve">Data </w:t>
-      </w:r>
-      <w:proofErr w:type="spellStart"/>
-      <w:r>
-        <w:t>storage</w:t>
-      </w:r>
-      <w:proofErr w:type="spellEnd"/>
+        <w:t>Data storage</w:t>
+      </w:r>
     </w:p>
     <w:p>
       <w:pPr>
@@ -648,13 +789,8 @@
           <w:numId w:val="2"/>
         </w:numPr>
       </w:pPr>
-      <w:proofErr w:type="spellStart"/>
-      <w:r>
-        <w:t>Table</w:t>
-      </w:r>
-      <w:proofErr w:type="spellEnd"/>
-      <w:r>
-        <w:t>: solução simples para armazenamento de objetos chave/valor</w:t>
+      <w:r>
+        <w:t>Table: solução simples para armazenamento de objetos chave/valor</w:t>
       </w:r>
     </w:p>
     <w:p>
@@ -665,11 +801,9 @@
           <w:numId w:val="2"/>
         </w:numPr>
       </w:pPr>
-      <w:proofErr w:type="spellStart"/>
       <w:r>
         <w:t>Queue</w:t>
       </w:r>
-      <w:proofErr w:type="spellEnd"/>
     </w:p>
     <w:p>
       <w:pPr>
@@ -680,25 +814,12 @@
         </w:numPr>
       </w:pPr>
       <w:r>
-        <w:t xml:space="preserve">File </w:t>
-      </w:r>
-      <w:proofErr w:type="spellStart"/>
-      <w:r>
-        <w:t>share</w:t>
-      </w:r>
-      <w:proofErr w:type="spellEnd"/>
-    </w:p>
-    <w:p>
-      <w:r>
-        <w:t xml:space="preserve">Todos os elementos do “Data </w:t>
-      </w:r>
-      <w:proofErr w:type="spellStart"/>
-      <w:r>
-        <w:t>storage</w:t>
-      </w:r>
-      <w:proofErr w:type="spellEnd"/>
-      <w:r>
-        <w:t>” possuem um SDK compatível com a tecnologia escolhida (Java, .net, etc.)</w:t>
+        <w:t>File share</w:t>
+      </w:r>
+    </w:p>
+    <w:p>
+      <w:r>
+        <w:t>Todos os elementos do “Data storage” possuem um SDK compatível com a tecnologia escolhida (Java, .net, etc.)</w:t>
       </w:r>
     </w:p>
     <w:p>
@@ -706,7 +827,6 @@
         <w:pStyle w:val="Ttulo2"/>
       </w:pPr>
       <w:r>
-        <w:lastRenderedPageBreak/>
         <w:t>Formas de interação com a Azure para criação de recursos</w:t>
       </w:r>
     </w:p>
@@ -731,13 +851,8 @@
         </w:numPr>
       </w:pPr>
       <w:r>
-        <w:t xml:space="preserve">Azure </w:t>
-      </w:r>
-      <w:proofErr w:type="spellStart"/>
-      <w:r>
-        <w:t>Powershell</w:t>
-      </w:r>
-      <w:proofErr w:type="spellEnd"/>
+        <w:t>Azure Powershell</w:t>
+      </w:r>
     </w:p>
     <w:p>
       <w:pPr>
@@ -760,13 +875,8 @@
         </w:numPr>
       </w:pPr>
       <w:r>
-        <w:t xml:space="preserve">Azure BICEP / ARM </w:t>
-      </w:r>
-      <w:proofErr w:type="spellStart"/>
-      <w:r>
-        <w:t>Template</w:t>
-      </w:r>
-      <w:proofErr w:type="spellEnd"/>
+        <w:t>Azure BICEP / ARM Template</w:t>
+      </w:r>
     </w:p>
     <w:p>
       <w:pPr>
@@ -776,19 +886,9 @@
           <w:numId w:val="3"/>
         </w:numPr>
       </w:pPr>
-      <w:proofErr w:type="spellStart"/>
-      <w:r>
-        <w:t>Terraform</w:t>
-      </w:r>
-      <w:proofErr w:type="spellEnd"/>
-      <w:r>
-        <w:t xml:space="preserve"> (</w:t>
-      </w:r>
-      <w:proofErr w:type="spellStart"/>
-      <w:r>
-        <w:t>IaC</w:t>
-      </w:r>
-      <w:proofErr w:type="spellEnd"/>
+      <w:r>
+        <w:t>Terraform (IaC</w:t>
+      </w:r>
       <w:r>
         <w:t>)</w:t>
       </w:r>
@@ -798,6 +898,7 @@
         <w:pStyle w:val="Ttulo2"/>
       </w:pPr>
       <w:r>
+        <w:lastRenderedPageBreak/>
         <w:t>Gestão de configurações e permissões</w:t>
       </w:r>
     </w:p>
@@ -824,7 +925,7 @@
                     </pic:cNvPicPr>
                   </pic:nvPicPr>
                   <pic:blipFill>
-                    <a:blip r:embed="rId14">
+                    <a:blip r:embed="rId19">
                       <a:extLst>
                         <a:ext uri="{28A0092B-C50C-407E-A947-70E740481C1C}">
                           <a14:useLocalDpi xmlns:a14="http://schemas.microsoft.com/office/drawing/2010/main" val="0"/>
@@ -858,51 +959,20 @@
     </w:p>
     <w:p>
       <w:r>
-        <w:t xml:space="preserve">Policies podem ser definidas em dois níveis: </w:t>
-      </w:r>
-      <w:proofErr w:type="spellStart"/>
-      <w:r>
-        <w:t>tenant</w:t>
-      </w:r>
-      <w:proofErr w:type="spellEnd"/>
-      <w:r>
-        <w:t xml:space="preserve"> e </w:t>
-      </w:r>
-      <w:proofErr w:type="spellStart"/>
-      <w:r>
-        <w:t>subscription</w:t>
-      </w:r>
-      <w:proofErr w:type="spellEnd"/>
+        <w:t>Policies podem ser definidas em dois níveis: tenant e subscription</w:t>
+      </w:r>
     </w:p>
     <w:p>
       <w:pPr>
         <w:pStyle w:val="Ttulo2"/>
       </w:pPr>
       <w:r>
-        <w:t xml:space="preserve">Azure </w:t>
-      </w:r>
-      <w:proofErr w:type="spellStart"/>
-      <w:r>
-        <w:t>Bastion</w:t>
-      </w:r>
-      <w:proofErr w:type="spellEnd"/>
-    </w:p>
-    <w:p>
-      <w:proofErr w:type="spellStart"/>
-      <w:r>
-        <w:t>Jumpserver</w:t>
-      </w:r>
-      <w:proofErr w:type="spellEnd"/>
-      <w:r>
-        <w:t xml:space="preserve"> (</w:t>
-      </w:r>
-      <w:proofErr w:type="spellStart"/>
-      <w:r>
-        <w:t>jumpbox</w:t>
-      </w:r>
-      <w:proofErr w:type="spellEnd"/>
-      <w:r>
-        <w:t>) para proteção de recursos acessados por hosts de origens inseguras</w:t>
+        <w:t>Azure Bastion</w:t>
+      </w:r>
+    </w:p>
+    <w:p>
+      <w:r>
+        <w:t>Jumpserver (jumpbox) para proteção de recursos acessados por hosts de origens inseguras</w:t>
       </w:r>
     </w:p>
     <w:p>
@@ -937,13 +1007,8 @@
         <w:pStyle w:val="Ttulo3"/>
       </w:pPr>
       <w:r>
-        <w:t xml:space="preserve">Tipo: virtual </w:t>
-      </w:r>
-      <w:proofErr w:type="spellStart"/>
-      <w:r>
-        <w:t>machine</w:t>
-      </w:r>
-      <w:proofErr w:type="spellEnd"/>
+        <w:t>Tipo: virtual machine</w:t>
+      </w:r>
     </w:p>
     <w:p>
       <w:pPr>
@@ -956,11 +1021,9 @@
       <w:r>
         <w:t xml:space="preserve">Usuário: </w:t>
       </w:r>
-      <w:proofErr w:type="spellStart"/>
       <w:r>
         <w:t>mastercloudadm</w:t>
       </w:r>
-      <w:proofErr w:type="spellEnd"/>
     </w:p>
     <w:p>
       <w:pPr>
@@ -2044,6 +2107,11 @@
       <w:shd w:val="clear" w:color="auto" w:fill="E1DFDD"/>
     </w:rPr>
   </w:style>
+  <w:style w:type="character" w:customStyle="1" w:styleId="ui-provider">
+    <w:name w:val="ui-provider"/>
+    <w:basedOn w:val="Fontepargpadro"/>
+    <w:rsid w:val="00BF44AC"/>
+  </w:style>
 </w:styles>
 </file>
 

</xml_diff>

<commit_message>
Finalização da aula 03
</commit_message>
<xml_diff>
--- a/notes/caderno de conhecimento.docx
+++ b/notes/caderno de conhecimento.docx
@@ -15,8 +15,13 @@
         <w:pStyle w:val="Ttulo2"/>
       </w:pPr>
       <w:r>
-        <w:t>Aula 01: Conceitos de computação em nuvem e exercício sobre topologia hub-spoke</w:t>
-      </w:r>
+        <w:t>Aula 01: Conceitos de computação em nuvem e exercício sobre topologia hub-</w:t>
+      </w:r>
+      <w:proofErr w:type="spellStart"/>
+      <w:r>
+        <w:t>spoke</w:t>
+      </w:r>
+      <w:proofErr w:type="spellEnd"/>
     </w:p>
     <w:p>
       <w:pPr>
@@ -39,7 +44,15 @@
     </w:p>
     <w:p>
       <w:r>
-        <w:t>Algumas arquiteturas de referência do programa Leap foram apresentadas</w:t>
+        <w:t xml:space="preserve">Algumas arquiteturas de referência do programa </w:t>
+      </w:r>
+      <w:proofErr w:type="spellStart"/>
+      <w:r>
+        <w:t>Leap</w:t>
+      </w:r>
+      <w:proofErr w:type="spellEnd"/>
+      <w:r>
+        <w:t xml:space="preserve"> foram apresentadas</w:t>
       </w:r>
       <w:r>
         <w:t xml:space="preserve">, bem como estratégias para migração/adoção da computação em nuvem (ver </w:t>
@@ -78,8 +91,44 @@
           <w:rPr>
             <w:rStyle w:val="Hyperlink"/>
           </w:rPr>
-          <w:t>Topologia de rede hub-spoke no Azure - Azure Architecture Center | Microsoft Learn</w:t>
+          <w:t>Topologia de rede hub-</w:t>
         </w:r>
+        <w:proofErr w:type="spellStart"/>
+        <w:r>
+          <w:rPr>
+            <w:rStyle w:val="Hyperlink"/>
+          </w:rPr>
+          <w:t>spoke</w:t>
+        </w:r>
+        <w:proofErr w:type="spellEnd"/>
+        <w:r>
+          <w:rPr>
+            <w:rStyle w:val="Hyperlink"/>
+          </w:rPr>
+          <w:t xml:space="preserve"> no Azure - Azure </w:t>
+        </w:r>
+        <w:proofErr w:type="spellStart"/>
+        <w:r>
+          <w:rPr>
+            <w:rStyle w:val="Hyperlink"/>
+          </w:rPr>
+          <w:t>Architecture</w:t>
+        </w:r>
+        <w:proofErr w:type="spellEnd"/>
+        <w:r>
+          <w:rPr>
+            <w:rStyle w:val="Hyperlink"/>
+          </w:rPr>
+          <w:t xml:space="preserve"> Center | Microsoft </w:t>
+        </w:r>
+        <w:proofErr w:type="spellStart"/>
+        <w:r>
+          <w:rPr>
+            <w:rStyle w:val="Hyperlink"/>
+          </w:rPr>
+          <w:t>Learn</w:t>
+        </w:r>
+        <w:proofErr w:type="spellEnd"/>
       </w:hyperlink>
     </w:p>
     <w:p>
@@ -90,12 +139,21 @@
         </w:rPr>
       </w:pPr>
       <w:hyperlink r:id="rId7" w:history="1">
+        <w:proofErr w:type="spellStart"/>
         <w:r>
           <w:rPr>
             <w:rStyle w:val="Hyperlink"/>
             <w:lang w:val="en-US"/>
           </w:rPr>
-          <w:t>Topologia de rede hub e spoke - Cloud Adoption Framework | Microsoft Learn</w:t>
+          <w:t>Topologia</w:t>
+        </w:r>
+        <w:proofErr w:type="spellEnd"/>
+        <w:r>
+          <w:rPr>
+            <w:rStyle w:val="Hyperlink"/>
+            <w:lang w:val="en-US"/>
+          </w:rPr>
+          <w:t xml:space="preserve"> de rede hub e spoke - Cloud Adoption Framework | Microsoft Learn</w:t>
         </w:r>
       </w:hyperlink>
     </w:p>
@@ -158,10 +216,13 @@
     </w:p>
     <w:p>
       <w:pPr>
-        <w:pStyle w:val="Ttulo3"/>
-      </w:pPr>
-      <w:r>
-        <w:t>Aula 02: ???</w:t>
+        <w:pStyle w:val="Ttulo2"/>
+      </w:pPr>
+      <w:r>
+        <w:t xml:space="preserve">Aula 02: </w:t>
+      </w:r>
+      <w:r>
+        <w:t>Laboratório de implementação de redes</w:t>
       </w:r>
     </w:p>
     <w:p>
@@ -179,17 +240,27 @@
     </w:p>
     <w:p>
       <w:r>
-        <w:t xml:space="preserve">Criamos uma </w:t>
+        <w:t xml:space="preserve">Criamos </w:t>
+      </w:r>
+      <w:proofErr w:type="gramStart"/>
+      <w:r>
+        <w:t xml:space="preserve">uma </w:t>
       </w:r>
       <w:r>
         <w:t>duas máquinas virtuais</w:t>
       </w:r>
+      <w:proofErr w:type="gramEnd"/>
       <w:r>
         <w:t xml:space="preserve"> e nos conectamos por RDP (Remote Desktop</w:t>
       </w:r>
       <w:r>
-        <w:t xml:space="preserve"> / mstsc</w:t>
-      </w:r>
+        <w:t xml:space="preserve"> / </w:t>
+      </w:r>
+      <w:proofErr w:type="spellStart"/>
+      <w:r>
+        <w:t>mstsc</w:t>
+      </w:r>
+      <w:proofErr w:type="spellEnd"/>
       <w:r>
         <w:t>)</w:t>
       </w:r>
@@ -276,11 +347,33 @@
           <w:lang w:val="en-US"/>
         </w:rPr>
       </w:pPr>
+      <w:proofErr w:type="spellStart"/>
       <w:r>
         <w:rPr>
           <w:lang w:val="en-US"/>
         </w:rPr>
-        <w:t>Acessar a máquina virtual &gt; networking &gt; network in</w:t>
+        <w:t>Acessar</w:t>
+      </w:r>
+      <w:proofErr w:type="spellEnd"/>
+      <w:r>
+        <w:rPr>
+          <w:lang w:val="en-US"/>
+        </w:rPr>
+        <w:t xml:space="preserve"> a </w:t>
+      </w:r>
+      <w:proofErr w:type="spellStart"/>
+      <w:r>
+        <w:rPr>
+          <w:lang w:val="en-US"/>
+        </w:rPr>
+        <w:t>máquina</w:t>
+      </w:r>
+      <w:proofErr w:type="spellEnd"/>
+      <w:r>
+        <w:rPr>
+          <w:lang w:val="en-US"/>
+        </w:rPr>
+        <w:t xml:space="preserve"> virtual &gt; networking &gt; network in</w:t>
       </w:r>
       <w:r>
         <w:rPr>
@@ -352,7 +445,15 @@
     </w:p>
     <w:p>
       <w:r>
-        <w:t xml:space="preserve">IP Público: conectividade com internet e mundo externo. Todos os IPs são criados por default como públicos. </w:t>
+        <w:t xml:space="preserve">IP Público: conectividade com internet e mundo externo. Todos os </w:t>
+      </w:r>
+      <w:proofErr w:type="spellStart"/>
+      <w:r>
+        <w:t>IPs</w:t>
+      </w:r>
+      <w:proofErr w:type="spellEnd"/>
+      <w:r>
+        <w:t xml:space="preserve"> são criados por default como públicos. </w:t>
       </w:r>
     </w:p>
     <w:p>
@@ -404,7 +505,23 @@
     </w:p>
     <w:p>
       <w:r>
-        <w:t>Como criar um DNS name label?</w:t>
+        <w:t xml:space="preserve">Como criar um DNS </w:t>
+      </w:r>
+      <w:proofErr w:type="spellStart"/>
+      <w:r>
+        <w:t>name</w:t>
+      </w:r>
+      <w:proofErr w:type="spellEnd"/>
+      <w:r>
+        <w:t xml:space="preserve"> </w:t>
+      </w:r>
+      <w:proofErr w:type="spellStart"/>
+      <w:r>
+        <w:t>label</w:t>
+      </w:r>
+      <w:proofErr w:type="spellEnd"/>
+      <w:r>
+        <w:t>?</w:t>
       </w:r>
     </w:p>
     <w:p>
@@ -413,22 +530,60 @@
           <w:lang w:val="en-US"/>
         </w:rPr>
       </w:pPr>
+      <w:proofErr w:type="spellStart"/>
       <w:r>
         <w:rPr>
           <w:lang w:val="en-US"/>
         </w:rPr>
-        <w:t>Acessar a máquina virtual &gt; networking &gt; network in</w:t>
-      </w:r>
+        <w:t>Acessar</w:t>
+      </w:r>
+      <w:proofErr w:type="spellEnd"/>
       <w:r>
         <w:rPr>
           <w:lang w:val="en-US"/>
         </w:rPr>
+        <w:t xml:space="preserve"> a </w:t>
+      </w:r>
+      <w:proofErr w:type="spellStart"/>
+      <w:r>
+        <w:rPr>
+          <w:lang w:val="en-US"/>
+        </w:rPr>
+        <w:t>máquina</w:t>
+      </w:r>
+      <w:proofErr w:type="spellEnd"/>
+      <w:r>
+        <w:rPr>
+          <w:lang w:val="en-US"/>
+        </w:rPr>
+        <w:t xml:space="preserve"> virtual &gt; networking &gt; network in</w:t>
+      </w:r>
+      <w:r>
+        <w:rPr>
+          <w:lang w:val="en-US"/>
+        </w:rPr>
         <w:t>terface &gt; public IP address &gt; configuration</w:t>
       </w:r>
     </w:p>
     <w:p>
       <w:r>
-        <w:t>Ao criar um DNS name label em um IP público, o endereço será cadastrado no DNS da Azure e poderá ser acessado por nome.</w:t>
+        <w:t xml:space="preserve">Ao criar um DNS </w:t>
+      </w:r>
+      <w:proofErr w:type="spellStart"/>
+      <w:r>
+        <w:t>name</w:t>
+      </w:r>
+      <w:proofErr w:type="spellEnd"/>
+      <w:r>
+        <w:t xml:space="preserve"> </w:t>
+      </w:r>
+      <w:proofErr w:type="spellStart"/>
+      <w:r>
+        <w:t>label</w:t>
+      </w:r>
+      <w:proofErr w:type="spellEnd"/>
+      <w:r>
+        <w:t xml:space="preserve"> em um IP público, o endereço será cadastrado no DNS da Azure e poderá ser acessado por nome.</w:t>
       </w:r>
     </w:p>
     <w:p>
@@ -451,8 +606,13 @@
         <w:t>Acessar a rede virtual &gt; f</w:t>
       </w:r>
       <w:r>
-        <w:t>irewall &gt; add</w:t>
-      </w:r>
+        <w:t xml:space="preserve">irewall &gt; </w:t>
+      </w:r>
+      <w:proofErr w:type="spellStart"/>
+      <w:r>
+        <w:t>add</w:t>
+      </w:r>
+      <w:proofErr w:type="spellEnd"/>
     </w:p>
     <w:p>
       <w:pPr>
@@ -461,33 +621,85 @@
         </w:rPr>
       </w:pPr>
       <w:r>
-        <w:t xml:space="preserve">É obrigatório a criação prévia de duas subnets com nomes específicos: </w:t>
-      </w:r>
+        <w:t xml:space="preserve">É obrigatório a criação prévia de duas </w:t>
+      </w:r>
+      <w:proofErr w:type="spellStart"/>
+      <w:r>
+        <w:t>subnets</w:t>
+      </w:r>
+      <w:proofErr w:type="spellEnd"/>
+      <w:r>
+        <w:t xml:space="preserve"> com nomes específicos: </w:t>
+      </w:r>
+      <w:proofErr w:type="spellStart"/>
       <w:r>
         <w:rPr>
           <w:rStyle w:val="ui-provider"/>
         </w:rPr>
-        <w:t>AzureFirewallManagementSubnet e AzureFirewallSubnet</w:t>
-      </w:r>
-    </w:p>
-    <w:p>
-      <w:pPr>
+        <w:t>AzureFirewallManagementSubnet</w:t>
+      </w:r>
+      <w:proofErr w:type="spellEnd"/>
+      <w:r>
         <w:rPr>
           <w:rStyle w:val="ui-provider"/>
         </w:rPr>
-      </w:pPr>
-    </w:p>
-    <w:p>
-      <w:pPr>
+        <w:t xml:space="preserve"> e </w:t>
+      </w:r>
+      <w:proofErr w:type="spellStart"/>
+      <w:r>
         <w:rPr>
           <w:rStyle w:val="ui-provider"/>
         </w:rPr>
-      </w:pPr>
-      <w:r>
+        <w:t>AzureFirewallSubnet</w:t>
+      </w:r>
+      <w:proofErr w:type="spellEnd"/>
+    </w:p>
+    <w:p>
+      <w:pPr>
         <w:rPr>
           <w:rStyle w:val="ui-provider"/>
         </w:rPr>
-        <w:t>Network watcher &gt;  connection troubleshooting</w:t>
+      </w:pPr>
+    </w:p>
+    <w:p>
+      <w:pPr>
+        <w:rPr>
+          <w:rStyle w:val="ui-provider"/>
+        </w:rPr>
+      </w:pPr>
+      <w:r>
+        <w:rPr>
+          <w:rStyle w:val="ui-provider"/>
+        </w:rPr>
+        <w:t xml:space="preserve">Network </w:t>
+      </w:r>
+      <w:proofErr w:type="spellStart"/>
+      <w:r>
+        <w:rPr>
+          <w:rStyle w:val="ui-provider"/>
+        </w:rPr>
+        <w:t>watcher</w:t>
+      </w:r>
+      <w:proofErr w:type="spellEnd"/>
+      <w:r>
+        <w:rPr>
+          <w:rStyle w:val="ui-provider"/>
+        </w:rPr>
+        <w:t xml:space="preserve"> </w:t>
+      </w:r>
+      <w:proofErr w:type="gramStart"/>
+      <w:r>
+        <w:rPr>
+          <w:rStyle w:val="ui-provider"/>
+        </w:rPr>
+        <w:t>&gt;  connection</w:t>
+      </w:r>
+      <w:proofErr w:type="gramEnd"/>
+      <w:r>
+        <w:rPr>
+          <w:rStyle w:val="ui-provider"/>
+        </w:rPr>
+        <w:t xml:space="preserve"> troubleshooting</w:t>
       </w:r>
     </w:p>
     <w:p>
@@ -559,28 +771,90 @@
         <w:rPr>
           <w:rFonts w:eastAsiaTheme="majorEastAsia" w:cstheme="minorHAnsi"/>
         </w:rPr>
-        <w:t>Na nuvem não existe DHCP, existem apenas subnets e as máquinas virtuais são entregues/alocadas dentro dos ranges de IP definidos nas subnets. Exceto para containers!</w:t>
-      </w:r>
-    </w:p>
-    <w:p>
-      <w:pPr>
-        <w:rPr>
-          <w:rFonts w:eastAsiaTheme="majorEastAsia" w:cstheme="minorHAnsi"/>
-        </w:rPr>
-      </w:pPr>
-      <w:r>
-        <w:rPr>
-          <w:rFonts w:eastAsiaTheme="majorEastAsia" w:cstheme="minorHAnsi"/>
-        </w:rPr>
-        <w:t>Por padrão o DNS é herdado da Rede Virtual. Para customizar é necessário clicar em “custom” e informar o endereço desejado. Obs: É necessário possuir liberação de comunicação para o endereço do DNS.</w:t>
-      </w:r>
-    </w:p>
-    <w:p>
-      <w:pPr>
-        <w:rPr>
-          <w:rFonts w:eastAsiaTheme="majorEastAsia" w:cstheme="minorHAnsi"/>
-        </w:rPr>
-      </w:pPr>
+        <w:t xml:space="preserve">Na nuvem não existe DHCP, existem apenas </w:t>
+      </w:r>
+      <w:proofErr w:type="spellStart"/>
+      <w:r>
+        <w:rPr>
+          <w:rFonts w:eastAsiaTheme="majorEastAsia" w:cstheme="minorHAnsi"/>
+        </w:rPr>
+        <w:t>subnets</w:t>
+      </w:r>
+      <w:proofErr w:type="spellEnd"/>
+      <w:r>
+        <w:rPr>
+          <w:rFonts w:eastAsiaTheme="majorEastAsia" w:cstheme="minorHAnsi"/>
+        </w:rPr>
+        <w:t xml:space="preserve"> e as máquinas virtuais são entregues/alocadas dentro dos ranges de IP definidos nas </w:t>
+      </w:r>
+      <w:proofErr w:type="spellStart"/>
+      <w:r>
+        <w:rPr>
+          <w:rFonts w:eastAsiaTheme="majorEastAsia" w:cstheme="minorHAnsi"/>
+        </w:rPr>
+        <w:t>subnets</w:t>
+      </w:r>
+      <w:proofErr w:type="spellEnd"/>
+      <w:r>
+        <w:rPr>
+          <w:rFonts w:eastAsiaTheme="majorEastAsia" w:cstheme="minorHAnsi"/>
+        </w:rPr>
+        <w:t>. Exceto para containers!</w:t>
+      </w:r>
+    </w:p>
+    <w:p>
+      <w:pPr>
+        <w:rPr>
+          <w:rFonts w:eastAsiaTheme="majorEastAsia" w:cstheme="minorHAnsi"/>
+        </w:rPr>
+      </w:pPr>
+      <w:r>
+        <w:rPr>
+          <w:rFonts w:eastAsiaTheme="majorEastAsia" w:cstheme="minorHAnsi"/>
+        </w:rPr>
+        <w:t>Por padrão o DNS é herdado da Rede Virtual. Para customizar é necessário clicar em “</w:t>
+      </w:r>
+      <w:proofErr w:type="spellStart"/>
+      <w:r>
+        <w:rPr>
+          <w:rFonts w:eastAsiaTheme="majorEastAsia" w:cstheme="minorHAnsi"/>
+        </w:rPr>
+        <w:t>custom</w:t>
+      </w:r>
+      <w:proofErr w:type="spellEnd"/>
+      <w:r>
+        <w:rPr>
+          <w:rFonts w:eastAsiaTheme="majorEastAsia" w:cstheme="minorHAnsi"/>
+        </w:rPr>
+        <w:t xml:space="preserve">” e informar o endereço desejado. </w:t>
+      </w:r>
+      <w:proofErr w:type="spellStart"/>
+      <w:r>
+        <w:rPr>
+          <w:rFonts w:eastAsiaTheme="majorEastAsia" w:cstheme="minorHAnsi"/>
+        </w:rPr>
+        <w:t>Obs</w:t>
+      </w:r>
+      <w:proofErr w:type="spellEnd"/>
+      <w:r>
+        <w:rPr>
+          <w:rFonts w:eastAsiaTheme="majorEastAsia" w:cstheme="minorHAnsi"/>
+        </w:rPr>
+        <w:t>: É necessário possuir liberação de comunicação para o endereço do DNS.</w:t>
+      </w:r>
+    </w:p>
+    <w:p>
+      <w:pPr>
+        <w:pStyle w:val="Ttulo2"/>
+      </w:pPr>
+      <w:r>
+        <w:t>Aula 03</w:t>
+      </w:r>
+      <w:proofErr w:type="gramStart"/>
+      <w:r>
+        <w:t>: ????</w:t>
+      </w:r>
+      <w:proofErr w:type="gramEnd"/>
     </w:p>
     <w:p>
       <w:pPr>
@@ -594,9 +868,278 @@
     </w:p>
     <w:p>
       <w:pPr>
+        <w:rPr>
+          <w:rFonts w:eastAsiaTheme="majorEastAsia" w:cstheme="minorHAnsi"/>
+        </w:rPr>
+      </w:pPr>
+      <w:r>
+        <w:rPr>
+          <w:rFonts w:eastAsiaTheme="majorEastAsia" w:cstheme="minorHAnsi"/>
+        </w:rPr>
+        <w:t xml:space="preserve">VNET </w:t>
+      </w:r>
+      <w:proofErr w:type="spellStart"/>
+      <w:r>
+        <w:rPr>
+          <w:rFonts w:eastAsiaTheme="majorEastAsia" w:cstheme="minorHAnsi"/>
+        </w:rPr>
+        <w:t>Peering</w:t>
+      </w:r>
+      <w:proofErr w:type="spellEnd"/>
+      <w:r>
+        <w:rPr>
+          <w:rFonts w:eastAsiaTheme="majorEastAsia" w:cstheme="minorHAnsi"/>
+        </w:rPr>
+        <w:t xml:space="preserve"> =</w:t>
+      </w:r>
+      <w:r>
+        <w:rPr>
+          <w:rFonts w:eastAsiaTheme="majorEastAsia" w:cstheme="minorHAnsi"/>
+        </w:rPr>
+        <w:t xml:space="preserve"> </w:t>
+      </w:r>
+      <w:r>
+        <w:rPr>
+          <w:rFonts w:eastAsiaTheme="majorEastAsia" w:cstheme="minorHAnsi"/>
+        </w:rPr>
+        <w:t>rota entre redes</w:t>
+      </w:r>
+    </w:p>
+    <w:p>
+      <w:pPr>
+        <w:rPr>
+          <w:rFonts w:eastAsiaTheme="majorEastAsia" w:cstheme="minorHAnsi"/>
+        </w:rPr>
+      </w:pPr>
+      <w:r>
+        <w:rPr>
+          <w:rFonts w:eastAsiaTheme="majorEastAsia" w:cstheme="minorHAnsi"/>
+        </w:rPr>
+        <w:t xml:space="preserve">Sempre que um </w:t>
+      </w:r>
+      <w:proofErr w:type="spellStart"/>
+      <w:r>
+        <w:rPr>
+          <w:rFonts w:eastAsiaTheme="majorEastAsia" w:cstheme="minorHAnsi"/>
+        </w:rPr>
+        <w:t>peering</w:t>
+      </w:r>
+      <w:proofErr w:type="spellEnd"/>
+      <w:r>
+        <w:rPr>
+          <w:rFonts w:eastAsiaTheme="majorEastAsia" w:cstheme="minorHAnsi"/>
+        </w:rPr>
+        <w:t xml:space="preserve"> </w:t>
+      </w:r>
+      <w:r>
+        <w:rPr>
+          <w:rFonts w:eastAsiaTheme="majorEastAsia" w:cstheme="minorHAnsi"/>
+        </w:rPr>
+        <w:t>é criado, uma rota default é criada também. Caso seja necessário criar uma exceção para a rota default com cenário específico, criamos uma UDR (</w:t>
+      </w:r>
+      <w:proofErr w:type="spellStart"/>
+      <w:r>
+        <w:rPr>
+          <w:rFonts w:eastAsiaTheme="majorEastAsia" w:cstheme="minorHAnsi"/>
+        </w:rPr>
+        <w:t>user</w:t>
+      </w:r>
+      <w:proofErr w:type="spellEnd"/>
+      <w:r>
+        <w:rPr>
+          <w:rFonts w:eastAsiaTheme="majorEastAsia" w:cstheme="minorHAnsi"/>
+        </w:rPr>
+        <w:t xml:space="preserve"> </w:t>
+      </w:r>
+      <w:proofErr w:type="spellStart"/>
+      <w:r>
+        <w:rPr>
+          <w:rFonts w:eastAsiaTheme="majorEastAsia" w:cstheme="minorHAnsi"/>
+        </w:rPr>
+        <w:t>defined</w:t>
+      </w:r>
+      <w:proofErr w:type="spellEnd"/>
+      <w:r>
+        <w:rPr>
+          <w:rFonts w:eastAsiaTheme="majorEastAsia" w:cstheme="minorHAnsi"/>
+        </w:rPr>
+        <w:t xml:space="preserve"> Route).</w:t>
+      </w:r>
+    </w:p>
+    <w:p>
+      <w:pPr>
+        <w:rPr>
+          <w:rFonts w:eastAsiaTheme="majorEastAsia" w:cstheme="minorHAnsi"/>
+        </w:rPr>
+      </w:pPr>
+      <w:r>
+        <w:rPr>
+          <w:rFonts w:eastAsiaTheme="majorEastAsia" w:cstheme="minorHAnsi"/>
+        </w:rPr>
+        <w:t>Transit gateway faz o encaminhamento do tráfego que entra em uma rede (passando por um hub) para ir para outra rede (</w:t>
+      </w:r>
+      <w:proofErr w:type="spellStart"/>
+      <w:r>
+        <w:rPr>
+          <w:rFonts w:eastAsiaTheme="majorEastAsia" w:cstheme="minorHAnsi"/>
+        </w:rPr>
+        <w:t>on-premise</w:t>
+      </w:r>
+      <w:proofErr w:type="spellEnd"/>
+      <w:r>
+        <w:rPr>
+          <w:rFonts w:eastAsiaTheme="majorEastAsia" w:cstheme="minorHAnsi"/>
+        </w:rPr>
+        <w:t>, por exemplo).</w:t>
+      </w:r>
+    </w:p>
+    <w:p>
+      <w:pPr>
+        <w:rPr>
+          <w:rFonts w:eastAsiaTheme="majorEastAsia" w:cstheme="minorHAnsi"/>
+        </w:rPr>
+      </w:pPr>
+      <w:proofErr w:type="spellStart"/>
+      <w:r>
+        <w:rPr>
+          <w:rFonts w:eastAsiaTheme="majorEastAsia" w:cstheme="minorHAnsi"/>
+        </w:rPr>
+        <w:t>Peering</w:t>
+      </w:r>
+      <w:proofErr w:type="spellEnd"/>
+    </w:p>
+    <w:p>
+      <w:pPr>
+        <w:rPr>
+          <w:rFonts w:eastAsiaTheme="majorEastAsia" w:cstheme="minorHAnsi"/>
+        </w:rPr>
+      </w:pPr>
+      <w:proofErr w:type="spellStart"/>
+      <w:r>
+        <w:rPr>
+          <w:rFonts w:eastAsiaTheme="majorEastAsia" w:cstheme="minorHAnsi"/>
+        </w:rPr>
+        <w:t>Allow</w:t>
+      </w:r>
+      <w:proofErr w:type="spellEnd"/>
+      <w:r>
+        <w:rPr>
+          <w:rFonts w:eastAsiaTheme="majorEastAsia" w:cstheme="minorHAnsi"/>
+        </w:rPr>
+        <w:t xml:space="preserve"> </w:t>
+      </w:r>
+      <w:proofErr w:type="spellStart"/>
+      <w:r>
+        <w:rPr>
+          <w:rFonts w:eastAsiaTheme="majorEastAsia" w:cstheme="minorHAnsi"/>
+        </w:rPr>
+        <w:t>access</w:t>
+      </w:r>
+      <w:proofErr w:type="spellEnd"/>
+      <w:r>
+        <w:rPr>
+          <w:rFonts w:eastAsiaTheme="majorEastAsia" w:cstheme="minorHAnsi"/>
+        </w:rPr>
+        <w:t xml:space="preserve"> </w:t>
+      </w:r>
+      <w:proofErr w:type="spellStart"/>
+      <w:r>
+        <w:rPr>
+          <w:rFonts w:eastAsiaTheme="majorEastAsia" w:cstheme="minorHAnsi"/>
+        </w:rPr>
+        <w:t>to</w:t>
+      </w:r>
+      <w:proofErr w:type="spellEnd"/>
+      <w:r>
+        <w:rPr>
+          <w:rFonts w:eastAsiaTheme="majorEastAsia" w:cstheme="minorHAnsi"/>
+        </w:rPr>
+        <w:t xml:space="preserve"> </w:t>
+      </w:r>
+      <w:proofErr w:type="spellStart"/>
+      <w:r>
+        <w:rPr>
+          <w:rFonts w:eastAsiaTheme="majorEastAsia" w:cstheme="minorHAnsi"/>
+        </w:rPr>
+        <w:t>remote</w:t>
+      </w:r>
+      <w:proofErr w:type="spellEnd"/>
+      <w:r>
+        <w:rPr>
+          <w:rFonts w:eastAsiaTheme="majorEastAsia" w:cstheme="minorHAnsi"/>
+        </w:rPr>
+        <w:t xml:space="preserve"> virtual network</w:t>
+      </w:r>
+      <w:r>
+        <w:rPr>
+          <w:rFonts w:eastAsiaTheme="majorEastAsia" w:cstheme="minorHAnsi"/>
+        </w:rPr>
+        <w:t>: Habilita comunicação entre o</w:t>
+      </w:r>
+      <w:r>
+        <w:rPr>
+          <w:rFonts w:eastAsiaTheme="majorEastAsia" w:cstheme="minorHAnsi"/>
+        </w:rPr>
+        <w:t>rigem e destino</w:t>
+      </w:r>
+    </w:p>
+    <w:p>
+      <w:pPr>
+        <w:rPr>
+          <w:rFonts w:asciiTheme="majorHAnsi" w:eastAsiaTheme="majorEastAsia" w:hAnsiTheme="majorHAnsi" w:cstheme="majorBidi"/>
+          <w:color w:val="2F5496" w:themeColor="accent1" w:themeShade="BF"/>
+          <w:sz w:val="32"/>
+          <w:szCs w:val="32"/>
+        </w:rPr>
+      </w:pPr>
+      <w:proofErr w:type="spellStart"/>
+      <w:r>
+        <w:t>Allow</w:t>
+      </w:r>
+      <w:proofErr w:type="spellEnd"/>
+      <w:r>
+        <w:t xml:space="preserve"> </w:t>
+      </w:r>
+      <w:proofErr w:type="spellStart"/>
+      <w:r>
+        <w:t>traffic</w:t>
+      </w:r>
+      <w:proofErr w:type="spellEnd"/>
+      <w:r>
+        <w:t xml:space="preserve"> </w:t>
+      </w:r>
+      <w:proofErr w:type="spellStart"/>
+      <w:r>
+        <w:t>to</w:t>
+      </w:r>
+      <w:proofErr w:type="spellEnd"/>
+      <w:r>
+        <w:t xml:space="preserve"> </w:t>
+      </w:r>
+      <w:proofErr w:type="spellStart"/>
+      <w:r>
+        <w:t>remote</w:t>
+      </w:r>
+      <w:proofErr w:type="spellEnd"/>
+      <w:r>
+        <w:t xml:space="preserve"> virtual network</w:t>
+      </w:r>
+      <w:r>
+        <w:t xml:space="preserve">: Habilita comunicação entre </w:t>
+      </w:r>
+      <w:r>
+        <w:t>origens e destino (vale para comunicações originadas fora da virtual network diretamente interligada)</w:t>
+      </w:r>
+      <w:r>
+        <w:br w:type="page"/>
+      </w:r>
+    </w:p>
+    <w:p>
+      <w:pPr>
         <w:pStyle w:val="Ttulo1"/>
       </w:pPr>
       <w:r>
+        <w:lastRenderedPageBreak/>
         <w:t>Conceitos e tecnologias abordados durante as aulas</w:t>
       </w:r>
     </w:p>
@@ -615,12 +1158,36 @@
     </w:p>
     <w:p>
       <w:r>
-        <w:t>Ao criar uma rede virtual, a sub-rede “default” é criada junto, tendo seu valor padrão de IP definido como xx.xx.0.0/24.</w:t>
-      </w:r>
-    </w:p>
-    <w:p>
-      <w:r>
-        <w:t>Para criar uma sub-rede do tipo “gateway” basta utilizar o ícone específico para o mesmo. É possível possuir apenas uma sub-rede do tipo “gateway”,</w:t>
+        <w:t xml:space="preserve">Ao criar uma rede virtual, a </w:t>
+      </w:r>
+      <w:proofErr w:type="spellStart"/>
+      <w:r>
+        <w:t>sub-rede</w:t>
+      </w:r>
+      <w:proofErr w:type="spellEnd"/>
+      <w:r>
+        <w:t xml:space="preserve"> “default” é criada junto, tendo seu valor padrão de IP definido como xx.xx.0.0/24.</w:t>
+      </w:r>
+    </w:p>
+    <w:p>
+      <w:r>
+        <w:t xml:space="preserve">Para criar uma </w:t>
+      </w:r>
+      <w:proofErr w:type="spellStart"/>
+      <w:r>
+        <w:t>sub-rede</w:t>
+      </w:r>
+      <w:proofErr w:type="spellEnd"/>
+      <w:r>
+        <w:t xml:space="preserve"> do tipo “gateway” basta utilizar o ícone específico para o mesmo. É possível possuir apenas uma </w:t>
+      </w:r>
+      <w:proofErr w:type="spellStart"/>
+      <w:r>
+        <w:t>sub-rede</w:t>
+      </w:r>
+      <w:proofErr w:type="spellEnd"/>
+      <w:r>
+        <w:t xml:space="preserve"> do tipo “gateway”,</w:t>
       </w:r>
       <w:r>
         <w:t xml:space="preserve"> já que o mesmo serve para receber o tráfego de fora e rotear seu conteúdo com inteligência.</w:t>
@@ -632,8 +1199,16 @@
           <w:rPr>
             <w:rStyle w:val="Hyperlink"/>
           </w:rPr>
-          <w:t>Documentação da Rede Virtual do Azure – Tutoriais, inícios rápidos e referências de API | Microsoft Learn</w:t>
+          <w:t xml:space="preserve">Documentação da Rede Virtual do Azure – Tutoriais, inícios rápidos e referências de API | Microsoft </w:t>
         </w:r>
+        <w:proofErr w:type="spellStart"/>
+        <w:r>
+          <w:rPr>
+            <w:rStyle w:val="Hyperlink"/>
+          </w:rPr>
+          <w:t>Learn</w:t>
+        </w:r>
+        <w:proofErr w:type="spellEnd"/>
       </w:hyperlink>
     </w:p>
     <w:p>
@@ -644,8 +1219,13 @@
         <w:t>V</w:t>
       </w:r>
       <w:r>
-        <w:t>irtual Machine</w:t>
-      </w:r>
+        <w:t xml:space="preserve">irtual </w:t>
+      </w:r>
+      <w:proofErr w:type="spellStart"/>
+      <w:r>
+        <w:t>Machine</w:t>
+      </w:r>
+      <w:proofErr w:type="spellEnd"/>
     </w:p>
     <w:p>
       <w:r>
@@ -655,16 +1235,20 @@
         <w:t xml:space="preserve">escalonáveis que </w:t>
       </w:r>
       <w:r>
-        <w:t xml:space="preserve">oferecem capacidade de processamento altamente customizável (IaaS). Normalmente este tipo de recurso é escolhido quando a </w:t>
-      </w:r>
-      <w:r>
-        <w:lastRenderedPageBreak/>
-        <w:t>empresa necessita de mais controle sobre o ambiente de computação do que as outras opções oferecem (PaaS).</w:t>
-      </w:r>
-    </w:p>
-    <w:p>
-      <w:r>
-        <w:t>Os Conjuntos de Dimensionamento (Scale Set) são os elementos responsáveis por atribuir a capacidade de elasticidade, junto com balanceamento de carga.</w:t>
+        <w:t>oferecem capacidade de processamento altamente customizável (IaaS). Normalmente este tipo de recurso é escolhido quando a empresa necessita de mais controle sobre o ambiente de computação do que as outras opções oferecem (PaaS).</w:t>
+      </w:r>
+    </w:p>
+    <w:p>
+      <w:r>
+        <w:t>Os Conjuntos de Dimensionamento (</w:t>
+      </w:r>
+      <w:proofErr w:type="spellStart"/>
+      <w:r>
+        <w:t>Scale</w:t>
+      </w:r>
+      <w:proofErr w:type="spellEnd"/>
+      <w:r>
+        <w:t xml:space="preserve"> Set) são os elementos responsáveis por atribuir a capacidade de elasticidade, junto com balanceamento de carga.</w:t>
       </w:r>
     </w:p>
     <w:p>
@@ -674,12 +1258,69 @@
           <w:bCs/>
         </w:rPr>
       </w:pPr>
+      <w:proofErr w:type="spellStart"/>
       <w:r>
         <w:rPr>
           <w:b/>
           <w:bCs/>
         </w:rPr>
-        <w:t>Obs: os discos e redes podem ser provisionados junto com a criação de uma máquina virtual, porém ambos são produtos apartados (Storage account e Virtual network) e podem ser configurados separadamente.</w:t>
+        <w:t>Obs</w:t>
+      </w:r>
+      <w:proofErr w:type="spellEnd"/>
+      <w:r>
+        <w:rPr>
+          <w:b/>
+          <w:bCs/>
+        </w:rPr>
+        <w:t>: os discos e redes podem ser provisionados junto com a criação de uma máquina virtual, porém ambos são produtos apartados (</w:t>
+      </w:r>
+      <w:proofErr w:type="spellStart"/>
+      <w:r>
+        <w:rPr>
+          <w:b/>
+          <w:bCs/>
+        </w:rPr>
+        <w:t>Storage</w:t>
+      </w:r>
+      <w:proofErr w:type="spellEnd"/>
+      <w:r>
+        <w:rPr>
+          <w:b/>
+          <w:bCs/>
+        </w:rPr>
+        <w:t xml:space="preserve"> </w:t>
+      </w:r>
+      <w:proofErr w:type="spellStart"/>
+      <w:r>
+        <w:rPr>
+          <w:b/>
+          <w:bCs/>
+        </w:rPr>
+        <w:t>account</w:t>
+      </w:r>
+      <w:proofErr w:type="spellEnd"/>
+      <w:r>
+        <w:rPr>
+          <w:b/>
+          <w:bCs/>
+        </w:rPr>
+        <w:t xml:space="preserve"> </w:t>
+      </w:r>
+      <w:proofErr w:type="gramStart"/>
+      <w:r>
+        <w:rPr>
+          <w:b/>
+          <w:bCs/>
+        </w:rPr>
+        <w:t>e Virtual</w:t>
+      </w:r>
+      <w:proofErr w:type="gramEnd"/>
+      <w:r>
+        <w:rPr>
+          <w:b/>
+          <w:bCs/>
+        </w:rPr>
+        <w:t xml:space="preserve"> network) e podem ser configurados separadamente.</w:t>
       </w:r>
     </w:p>
     <w:p>
@@ -697,8 +1338,13 @@
         <w:pStyle w:val="Ttulo2"/>
       </w:pPr>
       <w:r>
-        <w:t>Execução e orquestração de containeres</w:t>
-      </w:r>
+        <w:t xml:space="preserve">Execução e orquestração de </w:t>
+      </w:r>
+      <w:proofErr w:type="spellStart"/>
+      <w:r>
+        <w:t>containeres</w:t>
+      </w:r>
+      <w:proofErr w:type="spellEnd"/>
     </w:p>
     <w:p>
       <w:pPr>
@@ -709,7 +1355,23 @@
         </w:numPr>
       </w:pPr>
       <w:r>
-        <w:t>Azure container instances: útil para executar uma quantidade pequena e pré-definida de instâncias de contâiner;</w:t>
+        <w:t xml:space="preserve">Azure container </w:t>
+      </w:r>
+      <w:proofErr w:type="spellStart"/>
+      <w:r>
+        <w:t>instances</w:t>
+      </w:r>
+      <w:proofErr w:type="spellEnd"/>
+      <w:r>
+        <w:t xml:space="preserve">: útil para executar uma quantidade pequena e pré-definida de instâncias de </w:t>
+      </w:r>
+      <w:proofErr w:type="spellStart"/>
+      <w:r>
+        <w:t>contâiner</w:t>
+      </w:r>
+      <w:proofErr w:type="spellEnd"/>
+      <w:r>
+        <w:t>;</w:t>
       </w:r>
     </w:p>
     <w:p>
@@ -720,8 +1382,29 @@
           <w:numId w:val="1"/>
         </w:numPr>
       </w:pPr>
-      <w:r>
-        <w:t>Azue servisse fabric: custom Microsoft;</w:t>
+      <w:proofErr w:type="spellStart"/>
+      <w:r>
+        <w:t>Azue</w:t>
+      </w:r>
+      <w:proofErr w:type="spellEnd"/>
+      <w:r>
+        <w:t xml:space="preserve"> servisse </w:t>
+      </w:r>
+      <w:proofErr w:type="spellStart"/>
+      <w:r>
+        <w:t>fabric</w:t>
+      </w:r>
+      <w:proofErr w:type="spellEnd"/>
+      <w:r>
+        <w:t xml:space="preserve">: </w:t>
+      </w:r>
+      <w:proofErr w:type="spellStart"/>
+      <w:r>
+        <w:t>custom</w:t>
+      </w:r>
+      <w:proofErr w:type="spellEnd"/>
+      <w:r>
+        <w:t xml:space="preserve"> Microsoft;</w:t>
       </w:r>
     </w:p>
     <w:p>
@@ -733,7 +1416,15 @@
         </w:numPr>
       </w:pPr>
       <w:r>
-        <w:t>ARO: Openshift PaaS para Azure;</w:t>
+        <w:t xml:space="preserve">ARO: </w:t>
+      </w:r>
+      <w:proofErr w:type="spellStart"/>
+      <w:r>
+        <w:t>Openshift</w:t>
+      </w:r>
+      <w:proofErr w:type="spellEnd"/>
+      <w:r>
+        <w:t xml:space="preserve"> PaaS para Azure;</w:t>
       </w:r>
     </w:p>
     <w:p>
@@ -745,7 +1436,15 @@
         </w:numPr>
       </w:pPr>
       <w:r>
-        <w:t>AKS: Kubernetes PaaS para Azure;</w:t>
+        <w:t xml:space="preserve">AKS: </w:t>
+      </w:r>
+      <w:proofErr w:type="spellStart"/>
+      <w:r>
+        <w:t>Kubernetes</w:t>
+      </w:r>
+      <w:proofErr w:type="spellEnd"/>
+      <w:r>
+        <w:t xml:space="preserve"> PaaS para Azure;</w:t>
       </w:r>
     </w:p>
     <w:p>
@@ -757,20 +1456,62 @@
         </w:numPr>
       </w:pPr>
       <w:r>
-        <w:t>Azure container apps: similar ao “Azure container instances”, porém possui uma certa escalabilidade, sem que haja uma orquestração do Kubernetes;</w:t>
+        <w:t xml:space="preserve">Azure container apps: similar ao “Azure container </w:t>
+      </w:r>
+      <w:proofErr w:type="spellStart"/>
+      <w:r>
+        <w:t>instances</w:t>
+      </w:r>
+      <w:proofErr w:type="spellEnd"/>
+      <w:r>
+        <w:t xml:space="preserve">”, porém possui uma certa escalabilidade, sem que haja uma orquestração do </w:t>
+      </w:r>
+      <w:proofErr w:type="spellStart"/>
+      <w:r>
+        <w:t>Kubernetes</w:t>
+      </w:r>
+      <w:proofErr w:type="spellEnd"/>
+      <w:r>
+        <w:t>;</w:t>
       </w:r>
     </w:p>
     <w:p>
       <w:pPr>
         <w:pStyle w:val="Ttulo2"/>
       </w:pPr>
-      <w:r>
-        <w:t>Chaos studio</w:t>
-      </w:r>
-    </w:p>
-    <w:p>
-      <w:r>
-        <w:t>Elemento similar ao “Chaos monkey” para criar testes de caos na solução de aplicações Azure</w:t>
+      <w:proofErr w:type="spellStart"/>
+      <w:r>
+        <w:t>Chaos</w:t>
+      </w:r>
+      <w:proofErr w:type="spellEnd"/>
+      <w:r>
+        <w:t xml:space="preserve"> </w:t>
+      </w:r>
+      <w:proofErr w:type="spellStart"/>
+      <w:r>
+        <w:t>studio</w:t>
+      </w:r>
+      <w:proofErr w:type="spellEnd"/>
+    </w:p>
+    <w:p>
+      <w:r>
+        <w:t>Elemento similar ao “</w:t>
+      </w:r>
+      <w:proofErr w:type="spellStart"/>
+      <w:r>
+        <w:t>Chaos</w:t>
+      </w:r>
+      <w:proofErr w:type="spellEnd"/>
+      <w:r>
+        <w:t xml:space="preserve"> </w:t>
+      </w:r>
+      <w:proofErr w:type="spellStart"/>
+      <w:r>
+        <w:t>monkey</w:t>
+      </w:r>
+      <w:proofErr w:type="spellEnd"/>
+      <w:r>
+        <w:t>” para criar testes de caos na solução de aplicações Azure</w:t>
       </w:r>
     </w:p>
     <w:p>
@@ -778,8 +1519,13 @@
         <w:pStyle w:val="Ttulo2"/>
       </w:pPr>
       <w:r>
-        <w:t>Data storage</w:t>
-      </w:r>
+        <w:t xml:space="preserve">Data </w:t>
+      </w:r>
+      <w:proofErr w:type="spellStart"/>
+      <w:r>
+        <w:t>storage</w:t>
+      </w:r>
+      <w:proofErr w:type="spellEnd"/>
     </w:p>
     <w:p>
       <w:pPr>
@@ -789,8 +1535,13 @@
           <w:numId w:val="2"/>
         </w:numPr>
       </w:pPr>
-      <w:r>
-        <w:t>Table: solução simples para armazenamento de objetos chave/valor</w:t>
+      <w:proofErr w:type="spellStart"/>
+      <w:r>
+        <w:t>Table</w:t>
+      </w:r>
+      <w:proofErr w:type="spellEnd"/>
+      <w:r>
+        <w:t>: solução simples para armazenamento de objetos chave/valor</w:t>
       </w:r>
     </w:p>
     <w:p>
@@ -801,9 +1552,11 @@
           <w:numId w:val="2"/>
         </w:numPr>
       </w:pPr>
+      <w:proofErr w:type="spellStart"/>
       <w:r>
         <w:t>Queue</w:t>
       </w:r>
+      <w:proofErr w:type="spellEnd"/>
     </w:p>
     <w:p>
       <w:pPr>
@@ -814,12 +1567,25 @@
         </w:numPr>
       </w:pPr>
       <w:r>
-        <w:t>File share</w:t>
-      </w:r>
-    </w:p>
-    <w:p>
-      <w:r>
-        <w:t>Todos os elementos do “Data storage” possuem um SDK compatível com a tecnologia escolhida (Java, .net, etc.)</w:t>
+        <w:t xml:space="preserve">File </w:t>
+      </w:r>
+      <w:proofErr w:type="spellStart"/>
+      <w:r>
+        <w:t>share</w:t>
+      </w:r>
+      <w:proofErr w:type="spellEnd"/>
+    </w:p>
+    <w:p>
+      <w:r>
+        <w:t xml:space="preserve">Todos os elementos do “Data </w:t>
+      </w:r>
+      <w:proofErr w:type="spellStart"/>
+      <w:r>
+        <w:t>storage</w:t>
+      </w:r>
+      <w:proofErr w:type="spellEnd"/>
+      <w:r>
+        <w:t>” possuem um SDK compatível com a tecnologia escolhida (Java, .net, etc.)</w:t>
       </w:r>
     </w:p>
     <w:p>
@@ -827,6 +1593,7 @@
         <w:pStyle w:val="Ttulo2"/>
       </w:pPr>
       <w:r>
+        <w:lastRenderedPageBreak/>
         <w:t>Formas de interação com a Azure para criação de recursos</w:t>
       </w:r>
     </w:p>
@@ -851,8 +1618,13 @@
         </w:numPr>
       </w:pPr>
       <w:r>
-        <w:t>Azure Powershell</w:t>
-      </w:r>
+        <w:t xml:space="preserve">Azure </w:t>
+      </w:r>
+      <w:proofErr w:type="spellStart"/>
+      <w:r>
+        <w:t>Powershell</w:t>
+      </w:r>
+      <w:proofErr w:type="spellEnd"/>
     </w:p>
     <w:p>
       <w:pPr>
@@ -875,8 +1647,13 @@
         </w:numPr>
       </w:pPr>
       <w:r>
-        <w:t>Azure BICEP / ARM Template</w:t>
-      </w:r>
+        <w:t xml:space="preserve">Azure BICEP / ARM </w:t>
+      </w:r>
+      <w:proofErr w:type="spellStart"/>
+      <w:r>
+        <w:t>Template</w:t>
+      </w:r>
+      <w:proofErr w:type="spellEnd"/>
     </w:p>
     <w:p>
       <w:pPr>
@@ -886,9 +1663,19 @@
           <w:numId w:val="3"/>
         </w:numPr>
       </w:pPr>
-      <w:r>
-        <w:t>Terraform (IaC</w:t>
-      </w:r>
+      <w:proofErr w:type="spellStart"/>
+      <w:r>
+        <w:t>Terraform</w:t>
+      </w:r>
+      <w:proofErr w:type="spellEnd"/>
+      <w:r>
+        <w:t xml:space="preserve"> (</w:t>
+      </w:r>
+      <w:proofErr w:type="spellStart"/>
+      <w:r>
+        <w:t>IaC</w:t>
+      </w:r>
+      <w:proofErr w:type="spellEnd"/>
       <w:r>
         <w:t>)</w:t>
       </w:r>
@@ -898,7 +1685,6 @@
         <w:pStyle w:val="Ttulo2"/>
       </w:pPr>
       <w:r>
-        <w:lastRenderedPageBreak/>
         <w:t>Gestão de configurações e permissões</w:t>
       </w:r>
     </w:p>
@@ -959,20 +1745,51 @@
     </w:p>
     <w:p>
       <w:r>
-        <w:t>Policies podem ser definidas em dois níveis: tenant e subscription</w:t>
-      </w:r>
+        <w:t xml:space="preserve">Policies podem ser definidas em dois níveis: </w:t>
+      </w:r>
+      <w:proofErr w:type="spellStart"/>
+      <w:r>
+        <w:t>tenant</w:t>
+      </w:r>
+      <w:proofErr w:type="spellEnd"/>
+      <w:r>
+        <w:t xml:space="preserve"> e </w:t>
+      </w:r>
+      <w:proofErr w:type="spellStart"/>
+      <w:r>
+        <w:t>subscription</w:t>
+      </w:r>
+      <w:proofErr w:type="spellEnd"/>
     </w:p>
     <w:p>
       <w:pPr>
         <w:pStyle w:val="Ttulo2"/>
       </w:pPr>
       <w:r>
-        <w:t>Azure Bastion</w:t>
-      </w:r>
-    </w:p>
-    <w:p>
-      <w:r>
-        <w:t>Jumpserver (jumpbox) para proteção de recursos acessados por hosts de origens inseguras</w:t>
+        <w:t xml:space="preserve">Azure </w:t>
+      </w:r>
+      <w:proofErr w:type="spellStart"/>
+      <w:r>
+        <w:t>Bastion</w:t>
+      </w:r>
+      <w:proofErr w:type="spellEnd"/>
+    </w:p>
+    <w:p>
+      <w:proofErr w:type="spellStart"/>
+      <w:r>
+        <w:t>Jumpserver</w:t>
+      </w:r>
+      <w:proofErr w:type="spellEnd"/>
+      <w:r>
+        <w:t xml:space="preserve"> (</w:t>
+      </w:r>
+      <w:proofErr w:type="spellStart"/>
+      <w:r>
+        <w:t>jumpbox</w:t>
+      </w:r>
+      <w:proofErr w:type="spellEnd"/>
+      <w:r>
+        <w:t>) para proteção de recursos acessados por hosts de origens inseguras</w:t>
       </w:r>
     </w:p>
     <w:p>
@@ -1007,8 +1824,13 @@
         <w:pStyle w:val="Ttulo3"/>
       </w:pPr>
       <w:r>
-        <w:t>Tipo: virtual machine</w:t>
-      </w:r>
+        <w:t xml:space="preserve">Tipo: virtual </w:t>
+      </w:r>
+      <w:proofErr w:type="spellStart"/>
+      <w:r>
+        <w:t>machine</w:t>
+      </w:r>
+      <w:proofErr w:type="spellEnd"/>
     </w:p>
     <w:p>
       <w:pPr>
@@ -1021,9 +1843,11 @@
       <w:r>
         <w:t xml:space="preserve">Usuário: </w:t>
       </w:r>
+      <w:proofErr w:type="spellStart"/>
       <w:r>
         <w:t>mastercloudadm</w:t>
       </w:r>
+      <w:proofErr w:type="spellEnd"/>
     </w:p>
     <w:p>
       <w:pPr>

</xml_diff>

<commit_message>
Aula final e mapa mental com conteúdo da AZ-104
</commit_message>
<xml_diff>
--- a/notes/caderno de conhecimento.docx
+++ b/notes/caderno de conhecimento.docx
@@ -15,8 +15,13 @@
         <w:pStyle w:val="Ttulo2"/>
       </w:pPr>
       <w:r>
-        <w:t>Aula 01: Conceitos de computação em nuvem e exercício sobre topologia hub-spoke</w:t>
-      </w:r>
+        <w:t>Aula 01: Conceitos de computação em nuvem e exercício sobre topologia hub-</w:t>
+      </w:r>
+      <w:proofErr w:type="spellStart"/>
+      <w:r>
+        <w:t>spoke</w:t>
+      </w:r>
+      <w:proofErr w:type="spellEnd"/>
     </w:p>
     <w:p>
       <w:pPr>
@@ -39,7 +44,15 @@
     </w:p>
     <w:p>
       <w:r>
-        <w:t>Algumas arquiteturas de referência do programa Leap foram apresentadas</w:t>
+        <w:t xml:space="preserve">Algumas arquiteturas de referência do programa </w:t>
+      </w:r>
+      <w:proofErr w:type="spellStart"/>
+      <w:r>
+        <w:t>Leap</w:t>
+      </w:r>
+      <w:proofErr w:type="spellEnd"/>
+      <w:r>
+        <w:t xml:space="preserve"> foram apresentadas</w:t>
       </w:r>
       <w:r>
         <w:t xml:space="preserve">, bem como estratégias para migração/adoção da computação em nuvem (ver </w:t>
@@ -78,8 +91,44 @@
           <w:rPr>
             <w:rStyle w:val="Hyperlink"/>
           </w:rPr>
-          <w:t>Topologia de rede hub-spoke no Azure - Azure Architecture Center | Microsoft Learn</w:t>
+          <w:t>Topologia de rede hub-</w:t>
         </w:r>
+        <w:proofErr w:type="spellStart"/>
+        <w:r>
+          <w:rPr>
+            <w:rStyle w:val="Hyperlink"/>
+          </w:rPr>
+          <w:t>spoke</w:t>
+        </w:r>
+        <w:proofErr w:type="spellEnd"/>
+        <w:r>
+          <w:rPr>
+            <w:rStyle w:val="Hyperlink"/>
+          </w:rPr>
+          <w:t xml:space="preserve"> no Azure - Azure </w:t>
+        </w:r>
+        <w:proofErr w:type="spellStart"/>
+        <w:r>
+          <w:rPr>
+            <w:rStyle w:val="Hyperlink"/>
+          </w:rPr>
+          <w:t>Architecture</w:t>
+        </w:r>
+        <w:proofErr w:type="spellEnd"/>
+        <w:r>
+          <w:rPr>
+            <w:rStyle w:val="Hyperlink"/>
+          </w:rPr>
+          <w:t xml:space="preserve"> Center | Microsoft </w:t>
+        </w:r>
+        <w:proofErr w:type="spellStart"/>
+        <w:r>
+          <w:rPr>
+            <w:rStyle w:val="Hyperlink"/>
+          </w:rPr>
+          <w:t>Learn</w:t>
+        </w:r>
+        <w:proofErr w:type="spellEnd"/>
       </w:hyperlink>
     </w:p>
     <w:p>
@@ -90,12 +139,21 @@
         </w:rPr>
       </w:pPr>
       <w:hyperlink r:id="rId7" w:history="1">
+        <w:proofErr w:type="spellStart"/>
         <w:r>
           <w:rPr>
             <w:rStyle w:val="Hyperlink"/>
             <w:lang w:val="en-US"/>
           </w:rPr>
-          <w:t>Topologia de rede hub e spoke - Cloud Adoption Framework | Microsoft Learn</w:t>
+          <w:t>Topologia</w:t>
+        </w:r>
+        <w:proofErr w:type="spellEnd"/>
+        <w:r>
+          <w:rPr>
+            <w:rStyle w:val="Hyperlink"/>
+            <w:lang w:val="en-US"/>
+          </w:rPr>
+          <w:t xml:space="preserve"> de rede hub e spoke - Cloud Adoption Framework | Microsoft Learn</w:t>
         </w:r>
       </w:hyperlink>
     </w:p>
@@ -182,17 +240,27 @@
     </w:p>
     <w:p>
       <w:r>
-        <w:t xml:space="preserve">Criamos uma </w:t>
+        <w:t xml:space="preserve">Criamos </w:t>
+      </w:r>
+      <w:proofErr w:type="gramStart"/>
+      <w:r>
+        <w:t xml:space="preserve">uma </w:t>
       </w:r>
       <w:r>
         <w:t>duas máquinas virtuais</w:t>
       </w:r>
+      <w:proofErr w:type="gramEnd"/>
       <w:r>
         <w:t xml:space="preserve"> e nos conectamos por RDP (Remote Desktop</w:t>
       </w:r>
       <w:r>
-        <w:t xml:space="preserve"> / mstsc</w:t>
-      </w:r>
+        <w:t xml:space="preserve"> / </w:t>
+      </w:r>
+      <w:proofErr w:type="spellStart"/>
+      <w:r>
+        <w:t>mstsc</w:t>
+      </w:r>
+      <w:proofErr w:type="spellEnd"/>
       <w:r>
         <w:t>)</w:t>
       </w:r>
@@ -279,11 +347,33 @@
           <w:lang w:val="en-US"/>
         </w:rPr>
       </w:pPr>
+      <w:proofErr w:type="spellStart"/>
       <w:r>
         <w:rPr>
           <w:lang w:val="en-US"/>
         </w:rPr>
-        <w:t>Acessar a máquina virtual &gt; networking &gt; network in</w:t>
+        <w:t>Acessar</w:t>
+      </w:r>
+      <w:proofErr w:type="spellEnd"/>
+      <w:r>
+        <w:rPr>
+          <w:lang w:val="en-US"/>
+        </w:rPr>
+        <w:t xml:space="preserve"> a </w:t>
+      </w:r>
+      <w:proofErr w:type="spellStart"/>
+      <w:r>
+        <w:rPr>
+          <w:lang w:val="en-US"/>
+        </w:rPr>
+        <w:t>máquina</w:t>
+      </w:r>
+      <w:proofErr w:type="spellEnd"/>
+      <w:r>
+        <w:rPr>
+          <w:lang w:val="en-US"/>
+        </w:rPr>
+        <w:t xml:space="preserve"> virtual &gt; networking &gt; network in</w:t>
       </w:r>
       <w:r>
         <w:rPr>
@@ -355,7 +445,15 @@
     </w:p>
     <w:p>
       <w:r>
-        <w:t xml:space="preserve">IP Público: conectividade com internet e mundo externo. Todos os IPs são criados por default como públicos. </w:t>
+        <w:t xml:space="preserve">IP Público: conectividade com internet e mundo externo. Todos os </w:t>
+      </w:r>
+      <w:proofErr w:type="spellStart"/>
+      <w:r>
+        <w:t>IPs</w:t>
+      </w:r>
+      <w:proofErr w:type="spellEnd"/>
+      <w:r>
+        <w:t xml:space="preserve"> são criados por default como públicos. </w:t>
       </w:r>
     </w:p>
     <w:p>
@@ -407,7 +505,23 @@
     </w:p>
     <w:p>
       <w:r>
-        <w:t>Como criar um DNS name label?</w:t>
+        <w:t xml:space="preserve">Como criar um DNS </w:t>
+      </w:r>
+      <w:proofErr w:type="spellStart"/>
+      <w:r>
+        <w:t>name</w:t>
+      </w:r>
+      <w:proofErr w:type="spellEnd"/>
+      <w:r>
+        <w:t xml:space="preserve"> </w:t>
+      </w:r>
+      <w:proofErr w:type="spellStart"/>
+      <w:r>
+        <w:t>label</w:t>
+      </w:r>
+      <w:proofErr w:type="spellEnd"/>
+      <w:r>
+        <w:t>?</w:t>
       </w:r>
     </w:p>
     <w:p>
@@ -416,22 +530,60 @@
           <w:lang w:val="en-US"/>
         </w:rPr>
       </w:pPr>
+      <w:proofErr w:type="spellStart"/>
       <w:r>
         <w:rPr>
           <w:lang w:val="en-US"/>
         </w:rPr>
-        <w:t>Acessar a máquina virtual &gt; networking &gt; network in</w:t>
-      </w:r>
+        <w:t>Acessar</w:t>
+      </w:r>
+      <w:proofErr w:type="spellEnd"/>
       <w:r>
         <w:rPr>
           <w:lang w:val="en-US"/>
         </w:rPr>
+        <w:t xml:space="preserve"> a </w:t>
+      </w:r>
+      <w:proofErr w:type="spellStart"/>
+      <w:r>
+        <w:rPr>
+          <w:lang w:val="en-US"/>
+        </w:rPr>
+        <w:t>máquina</w:t>
+      </w:r>
+      <w:proofErr w:type="spellEnd"/>
+      <w:r>
+        <w:rPr>
+          <w:lang w:val="en-US"/>
+        </w:rPr>
+        <w:t xml:space="preserve"> virtual &gt; networking &gt; network in</w:t>
+      </w:r>
+      <w:r>
+        <w:rPr>
+          <w:lang w:val="en-US"/>
+        </w:rPr>
         <w:t>terface &gt; public IP address &gt; configuration</w:t>
       </w:r>
     </w:p>
     <w:p>
       <w:r>
-        <w:t>Ao criar um DNS name label em um IP público, o endereço será cadastrado no DNS da Azure e poderá ser acessado por nome.</w:t>
+        <w:t xml:space="preserve">Ao criar um DNS </w:t>
+      </w:r>
+      <w:proofErr w:type="spellStart"/>
+      <w:r>
+        <w:t>name</w:t>
+      </w:r>
+      <w:proofErr w:type="spellEnd"/>
+      <w:r>
+        <w:t xml:space="preserve"> </w:t>
+      </w:r>
+      <w:proofErr w:type="spellStart"/>
+      <w:r>
+        <w:t>label</w:t>
+      </w:r>
+      <w:proofErr w:type="spellEnd"/>
+      <w:r>
+        <w:t xml:space="preserve"> em um IP público, o endereço será cadastrado no DNS da Azure e poderá ser acessado por nome.</w:t>
       </w:r>
     </w:p>
     <w:p>
@@ -454,8 +606,13 @@
         <w:t>Acessar a rede virtual &gt; f</w:t>
       </w:r>
       <w:r>
-        <w:t>irewall &gt; add</w:t>
-      </w:r>
+        <w:t xml:space="preserve">irewall &gt; </w:t>
+      </w:r>
+      <w:proofErr w:type="spellStart"/>
+      <w:r>
+        <w:t>add</w:t>
+      </w:r>
+      <w:proofErr w:type="spellEnd"/>
     </w:p>
     <w:p>
       <w:pPr>
@@ -464,33 +621,85 @@
         </w:rPr>
       </w:pPr>
       <w:r>
-        <w:t xml:space="preserve">É obrigatório a criação prévia de duas subnets com nomes específicos: </w:t>
-      </w:r>
+        <w:t xml:space="preserve">É obrigatório a criação prévia de duas </w:t>
+      </w:r>
+      <w:proofErr w:type="spellStart"/>
+      <w:r>
+        <w:t>subnets</w:t>
+      </w:r>
+      <w:proofErr w:type="spellEnd"/>
+      <w:r>
+        <w:t xml:space="preserve"> com nomes específicos: </w:t>
+      </w:r>
+      <w:proofErr w:type="spellStart"/>
       <w:r>
         <w:rPr>
           <w:rStyle w:val="ui-provider"/>
         </w:rPr>
-        <w:t>AzureFirewallManagementSubnet e AzureFirewallSubnet</w:t>
-      </w:r>
-    </w:p>
-    <w:p>
-      <w:pPr>
+        <w:t>AzureFirewallManagementSubnet</w:t>
+      </w:r>
+      <w:proofErr w:type="spellEnd"/>
+      <w:r>
         <w:rPr>
           <w:rStyle w:val="ui-provider"/>
         </w:rPr>
-      </w:pPr>
-    </w:p>
-    <w:p>
-      <w:pPr>
+        <w:t xml:space="preserve"> e </w:t>
+      </w:r>
+      <w:proofErr w:type="spellStart"/>
+      <w:r>
         <w:rPr>
           <w:rStyle w:val="ui-provider"/>
         </w:rPr>
-      </w:pPr>
-      <w:r>
+        <w:t>AzureFirewallSubnet</w:t>
+      </w:r>
+      <w:proofErr w:type="spellEnd"/>
+    </w:p>
+    <w:p>
+      <w:pPr>
         <w:rPr>
           <w:rStyle w:val="ui-provider"/>
         </w:rPr>
-        <w:t>Network watcher &gt;  connection troubleshooting</w:t>
+      </w:pPr>
+    </w:p>
+    <w:p>
+      <w:pPr>
+        <w:rPr>
+          <w:rStyle w:val="ui-provider"/>
+        </w:rPr>
+      </w:pPr>
+      <w:r>
+        <w:rPr>
+          <w:rStyle w:val="ui-provider"/>
+        </w:rPr>
+        <w:t xml:space="preserve">Network </w:t>
+      </w:r>
+      <w:proofErr w:type="spellStart"/>
+      <w:r>
+        <w:rPr>
+          <w:rStyle w:val="ui-provider"/>
+        </w:rPr>
+        <w:t>watcher</w:t>
+      </w:r>
+      <w:proofErr w:type="spellEnd"/>
+      <w:r>
+        <w:rPr>
+          <w:rStyle w:val="ui-provider"/>
+        </w:rPr>
+        <w:t xml:space="preserve"> </w:t>
+      </w:r>
+      <w:proofErr w:type="gramStart"/>
+      <w:r>
+        <w:rPr>
+          <w:rStyle w:val="ui-provider"/>
+        </w:rPr>
+        <w:t>&gt;  connection</w:t>
+      </w:r>
+      <w:proofErr w:type="gramEnd"/>
+      <w:r>
+        <w:rPr>
+          <w:rStyle w:val="ui-provider"/>
+        </w:rPr>
+        <w:t xml:space="preserve"> troubleshooting</w:t>
       </w:r>
     </w:p>
     <w:p>
@@ -562,20 +771,76 @@
         <w:rPr>
           <w:rFonts w:eastAsiaTheme="majorEastAsia" w:cstheme="minorHAnsi"/>
         </w:rPr>
-        <w:t>Na nuvem não existe DHCP, existem apenas subnets e as máquinas virtuais são entregues/alocadas dentro dos ranges de IP definidos nas subnets. Exceto para containers!</w:t>
-      </w:r>
-    </w:p>
-    <w:p>
-      <w:pPr>
+        <w:t xml:space="preserve">Na nuvem não existe DHCP, existem apenas </w:t>
+      </w:r>
+      <w:proofErr w:type="spellStart"/>
+      <w:r>
         <w:rPr>
           <w:rFonts w:eastAsiaTheme="majorEastAsia" w:cstheme="minorHAnsi"/>
         </w:rPr>
-      </w:pPr>
+        <w:t>subnets</w:t>
+      </w:r>
+      <w:proofErr w:type="spellEnd"/>
       <w:r>
         <w:rPr>
           <w:rFonts w:eastAsiaTheme="majorEastAsia" w:cstheme="minorHAnsi"/>
         </w:rPr>
-        <w:t>Por padrão o DNS é herdado da Rede Virtual. Para customizar é necessário clicar em “custom” e informar o endereço desejado. Obs: É necessário possuir liberação de comunicação para o endereço do DNS.</w:t>
+        <w:t xml:space="preserve"> e as máquinas virtuais são entregues/alocadas dentro dos ranges de IP definidos nas </w:t>
+      </w:r>
+      <w:proofErr w:type="spellStart"/>
+      <w:r>
+        <w:rPr>
+          <w:rFonts w:eastAsiaTheme="majorEastAsia" w:cstheme="minorHAnsi"/>
+        </w:rPr>
+        <w:t>subnets</w:t>
+      </w:r>
+      <w:proofErr w:type="spellEnd"/>
+      <w:r>
+        <w:rPr>
+          <w:rFonts w:eastAsiaTheme="majorEastAsia" w:cstheme="minorHAnsi"/>
+        </w:rPr>
+        <w:t>. Exceto para containers!</w:t>
+      </w:r>
+    </w:p>
+    <w:p>
+      <w:pPr>
+        <w:rPr>
+          <w:rFonts w:eastAsiaTheme="majorEastAsia" w:cstheme="minorHAnsi"/>
+        </w:rPr>
+      </w:pPr>
+      <w:r>
+        <w:rPr>
+          <w:rFonts w:eastAsiaTheme="majorEastAsia" w:cstheme="minorHAnsi"/>
+        </w:rPr>
+        <w:t>Por padrão o DNS é herdado da Rede Virtual. Para customizar é necessário clicar em “</w:t>
+      </w:r>
+      <w:proofErr w:type="spellStart"/>
+      <w:r>
+        <w:rPr>
+          <w:rFonts w:eastAsiaTheme="majorEastAsia" w:cstheme="minorHAnsi"/>
+        </w:rPr>
+        <w:t>custom</w:t>
+      </w:r>
+      <w:proofErr w:type="spellEnd"/>
+      <w:r>
+        <w:rPr>
+          <w:rFonts w:eastAsiaTheme="majorEastAsia" w:cstheme="minorHAnsi"/>
+        </w:rPr>
+        <w:t xml:space="preserve">” e informar o endereço desejado. </w:t>
+      </w:r>
+      <w:proofErr w:type="spellStart"/>
+      <w:r>
+        <w:rPr>
+          <w:rFonts w:eastAsiaTheme="majorEastAsia" w:cstheme="minorHAnsi"/>
+        </w:rPr>
+        <w:t>Obs</w:t>
+      </w:r>
+      <w:proofErr w:type="spellEnd"/>
+      <w:r>
+        <w:rPr>
+          <w:rFonts w:eastAsiaTheme="majorEastAsia" w:cstheme="minorHAnsi"/>
+        </w:rPr>
+        <w:t>: É necessário possuir liberação de comunicação para o endereço do DNS.</w:t>
       </w:r>
     </w:p>
     <w:p>
@@ -586,8 +851,21 @@
         <w:t xml:space="preserve">Aula 03: </w:t>
       </w:r>
       <w:r>
-        <w:t>Múltiplas virtual networks com peering</w:t>
-      </w:r>
+        <w:t xml:space="preserve">Múltiplas </w:t>
+      </w:r>
+      <w:proofErr w:type="gramStart"/>
+      <w:r>
+        <w:t>virtual networks</w:t>
+      </w:r>
+      <w:proofErr w:type="gramEnd"/>
+      <w:r>
+        <w:t xml:space="preserve"> com </w:t>
+      </w:r>
+      <w:proofErr w:type="spellStart"/>
+      <w:r>
+        <w:t>peering</w:t>
+      </w:r>
+      <w:proofErr w:type="spellEnd"/>
     </w:p>
     <w:p>
       <w:pPr>
@@ -609,12 +887,20 @@
         <w:rPr>
           <w:rFonts w:eastAsiaTheme="majorEastAsia" w:cstheme="minorHAnsi"/>
         </w:rPr>
-        <w:t>VNET Peering</w:t>
-      </w:r>
+        <w:t xml:space="preserve">VNET </w:t>
+      </w:r>
+      <w:proofErr w:type="spellStart"/>
       <w:r>
         <w:rPr>
           <w:rFonts w:eastAsiaTheme="majorEastAsia" w:cstheme="minorHAnsi"/>
         </w:rPr>
+        <w:t>Peering</w:t>
+      </w:r>
+      <w:proofErr w:type="spellEnd"/>
+      <w:r>
+        <w:rPr>
+          <w:rFonts w:eastAsiaTheme="majorEastAsia" w:cstheme="minorHAnsi"/>
+        </w:rPr>
         <w:t xml:space="preserve"> =</w:t>
       </w:r>
       <w:r>
@@ -640,40 +926,98 @@
         <w:rPr>
           <w:rFonts w:eastAsiaTheme="majorEastAsia" w:cstheme="minorHAnsi"/>
         </w:rPr>
-        <w:t xml:space="preserve">Sempre que um peering </w:t>
-      </w:r>
+        <w:t xml:space="preserve">Sempre que um </w:t>
+      </w:r>
+      <w:proofErr w:type="spellStart"/>
       <w:r>
         <w:rPr>
           <w:rFonts w:eastAsiaTheme="majorEastAsia" w:cstheme="minorHAnsi"/>
         </w:rPr>
-        <w:t>é criado, uma rota default é criada também. Caso seja necessário criar uma exceção para a rota default com cenário específico, criamos uma UDR (user defined Route).</w:t>
-      </w:r>
-    </w:p>
-    <w:p>
-      <w:pPr>
+        <w:t>peering</w:t>
+      </w:r>
+      <w:proofErr w:type="spellEnd"/>
+      <w:r>
         <w:rPr>
           <w:rFonts w:eastAsiaTheme="majorEastAsia" w:cstheme="minorHAnsi"/>
         </w:rPr>
-      </w:pPr>
+        <w:t xml:space="preserve"> </w:t>
+      </w:r>
       <w:r>
         <w:rPr>
           <w:rFonts w:eastAsiaTheme="majorEastAsia" w:cstheme="minorHAnsi"/>
         </w:rPr>
-        <w:t>Transit gateway faz o encaminhamento do tráfego que entra em uma rede (passando por um hub) para ir para outra rede (on-premise, por exemplo).</w:t>
-      </w:r>
-    </w:p>
-    <w:p>
-      <w:pPr>
+        <w:t>é criado, uma rota default é criada também. Caso seja necessário criar uma exceção para a rota default com cenário específico, criamos uma UDR (</w:t>
+      </w:r>
+      <w:proofErr w:type="spellStart"/>
+      <w:r>
         <w:rPr>
           <w:rFonts w:eastAsiaTheme="majorEastAsia" w:cstheme="minorHAnsi"/>
         </w:rPr>
-      </w:pPr>
+        <w:t>user</w:t>
+      </w:r>
+      <w:proofErr w:type="spellEnd"/>
       <w:r>
         <w:rPr>
           <w:rFonts w:eastAsiaTheme="majorEastAsia" w:cstheme="minorHAnsi"/>
         </w:rPr>
+        <w:t xml:space="preserve"> </w:t>
+      </w:r>
+      <w:proofErr w:type="spellStart"/>
+      <w:r>
+        <w:rPr>
+          <w:rFonts w:eastAsiaTheme="majorEastAsia" w:cstheme="minorHAnsi"/>
+        </w:rPr>
+        <w:t>defined</w:t>
+      </w:r>
+      <w:proofErr w:type="spellEnd"/>
+      <w:r>
+        <w:rPr>
+          <w:rFonts w:eastAsiaTheme="majorEastAsia" w:cstheme="minorHAnsi"/>
+        </w:rPr>
+        <w:t xml:space="preserve"> Route).</w:t>
+      </w:r>
+    </w:p>
+    <w:p>
+      <w:pPr>
+        <w:rPr>
+          <w:rFonts w:eastAsiaTheme="majorEastAsia" w:cstheme="minorHAnsi"/>
+        </w:rPr>
+      </w:pPr>
+      <w:r>
+        <w:rPr>
+          <w:rFonts w:eastAsiaTheme="majorEastAsia" w:cstheme="minorHAnsi"/>
+        </w:rPr>
+        <w:t>Transit gateway faz o encaminhamento do tráfego que entra em uma rede (passando por um hub) para ir para outra rede (</w:t>
+      </w:r>
+      <w:proofErr w:type="spellStart"/>
+      <w:r>
+        <w:rPr>
+          <w:rFonts w:eastAsiaTheme="majorEastAsia" w:cstheme="minorHAnsi"/>
+        </w:rPr>
+        <w:t>on-premise</w:t>
+      </w:r>
+      <w:proofErr w:type="spellEnd"/>
+      <w:r>
+        <w:rPr>
+          <w:rFonts w:eastAsiaTheme="majorEastAsia" w:cstheme="minorHAnsi"/>
+        </w:rPr>
+        <w:t>, por exemplo).</w:t>
+      </w:r>
+    </w:p>
+    <w:p>
+      <w:pPr>
+        <w:rPr>
+          <w:rFonts w:eastAsiaTheme="majorEastAsia" w:cstheme="minorHAnsi"/>
+        </w:rPr>
+      </w:pPr>
+      <w:proofErr w:type="spellStart"/>
+      <w:r>
+        <w:rPr>
+          <w:rFonts w:eastAsiaTheme="majorEastAsia" w:cstheme="minorHAnsi"/>
+        </w:rPr>
         <w:t>Peering</w:t>
       </w:r>
+      <w:proofErr w:type="spellEnd"/>
     </w:p>
     <w:p>
       <w:pPr>
@@ -681,22 +1025,101 @@
           <w:rFonts w:eastAsiaTheme="majorEastAsia" w:cstheme="minorHAnsi"/>
         </w:rPr>
       </w:pPr>
+      <w:proofErr w:type="spellStart"/>
       <w:r>
         <w:rPr>
           <w:rFonts w:eastAsiaTheme="majorEastAsia" w:cstheme="minorHAnsi"/>
         </w:rPr>
-        <w:t>Allow access to remote virtual network: Habilita comunicação entre o</w:t>
-      </w:r>
+        <w:t>Allow</w:t>
+      </w:r>
+      <w:proofErr w:type="spellEnd"/>
       <w:r>
         <w:rPr>
           <w:rFonts w:eastAsiaTheme="majorEastAsia" w:cstheme="minorHAnsi"/>
         </w:rPr>
+        <w:t xml:space="preserve"> </w:t>
+      </w:r>
+      <w:proofErr w:type="spellStart"/>
+      <w:r>
+        <w:rPr>
+          <w:rFonts w:eastAsiaTheme="majorEastAsia" w:cstheme="minorHAnsi"/>
+        </w:rPr>
+        <w:t>access</w:t>
+      </w:r>
+      <w:proofErr w:type="spellEnd"/>
+      <w:r>
+        <w:rPr>
+          <w:rFonts w:eastAsiaTheme="majorEastAsia" w:cstheme="minorHAnsi"/>
+        </w:rPr>
+        <w:t xml:space="preserve"> </w:t>
+      </w:r>
+      <w:proofErr w:type="spellStart"/>
+      <w:r>
+        <w:rPr>
+          <w:rFonts w:eastAsiaTheme="majorEastAsia" w:cstheme="minorHAnsi"/>
+        </w:rPr>
+        <w:t>to</w:t>
+      </w:r>
+      <w:proofErr w:type="spellEnd"/>
+      <w:r>
+        <w:rPr>
+          <w:rFonts w:eastAsiaTheme="majorEastAsia" w:cstheme="minorHAnsi"/>
+        </w:rPr>
+        <w:t xml:space="preserve"> </w:t>
+      </w:r>
+      <w:proofErr w:type="spellStart"/>
+      <w:r>
+        <w:rPr>
+          <w:rFonts w:eastAsiaTheme="majorEastAsia" w:cstheme="minorHAnsi"/>
+        </w:rPr>
+        <w:t>remote</w:t>
+      </w:r>
+      <w:proofErr w:type="spellEnd"/>
+      <w:r>
+        <w:rPr>
+          <w:rFonts w:eastAsiaTheme="majorEastAsia" w:cstheme="minorHAnsi"/>
+        </w:rPr>
+        <w:t xml:space="preserve"> virtual network: Habilita comunicação entre o</w:t>
+      </w:r>
+      <w:r>
+        <w:rPr>
+          <w:rFonts w:eastAsiaTheme="majorEastAsia" w:cstheme="minorHAnsi"/>
+        </w:rPr>
         <w:t>rigem e destino</w:t>
       </w:r>
     </w:p>
     <w:p>
-      <w:r>
-        <w:t xml:space="preserve">Allow traffic to remote virtual network: Habilita comunicação entre </w:t>
+      <w:proofErr w:type="spellStart"/>
+      <w:r>
+        <w:t>Allow</w:t>
+      </w:r>
+      <w:proofErr w:type="spellEnd"/>
+      <w:r>
+        <w:t xml:space="preserve"> </w:t>
+      </w:r>
+      <w:proofErr w:type="spellStart"/>
+      <w:r>
+        <w:t>traffic</w:t>
+      </w:r>
+      <w:proofErr w:type="spellEnd"/>
+      <w:r>
+        <w:t xml:space="preserve"> </w:t>
+      </w:r>
+      <w:proofErr w:type="spellStart"/>
+      <w:r>
+        <w:t>to</w:t>
+      </w:r>
+      <w:proofErr w:type="spellEnd"/>
+      <w:r>
+        <w:t xml:space="preserve"> </w:t>
+      </w:r>
+      <w:proofErr w:type="spellStart"/>
+      <w:r>
+        <w:t>remote</w:t>
+      </w:r>
+      <w:proofErr w:type="spellEnd"/>
+      <w:r>
+        <w:t xml:space="preserve"> virtual network: Habilita comunicação entre </w:t>
       </w:r>
       <w:r>
         <w:t>origens e destino (vale para comunicações originadas fora da virtual network diretamente interligada)</w:t>
@@ -707,18 +1130,60 @@
         <w:pStyle w:val="Ttulo2"/>
       </w:pPr>
       <w:r>
-        <w:t>Aula 04: Virtual machine scale set e balanceamento de carga</w:t>
-      </w:r>
-    </w:p>
-    <w:p>
-      <w:r>
-        <w:t xml:space="preserve">Existem 4 tipos de load balance, nesta aula tratamos do </w:t>
-      </w:r>
-      <w:r>
-        <w:t xml:space="preserve">Load Balancer de </w:t>
-      </w:r>
-      <w:r>
-        <w:t>layer 4</w:t>
+        <w:t xml:space="preserve">Aula 04: Virtual </w:t>
+      </w:r>
+      <w:proofErr w:type="spellStart"/>
+      <w:r>
+        <w:t>machine</w:t>
+      </w:r>
+      <w:proofErr w:type="spellEnd"/>
+      <w:r>
+        <w:t xml:space="preserve"> </w:t>
+      </w:r>
+      <w:proofErr w:type="spellStart"/>
+      <w:r>
+        <w:t>scale</w:t>
+      </w:r>
+      <w:proofErr w:type="spellEnd"/>
+      <w:r>
+        <w:t xml:space="preserve"> set e balanceamento de carga</w:t>
+      </w:r>
+    </w:p>
+    <w:p>
+      <w:r>
+        <w:t xml:space="preserve">Existem 4 tipos de </w:t>
+      </w:r>
+      <w:proofErr w:type="spellStart"/>
+      <w:r>
+        <w:t>load</w:t>
+      </w:r>
+      <w:proofErr w:type="spellEnd"/>
+      <w:r>
+        <w:t xml:space="preserve"> balance, nesta aula tratamos do </w:t>
+      </w:r>
+      <w:proofErr w:type="spellStart"/>
+      <w:r>
+        <w:t>Load</w:t>
+      </w:r>
+      <w:proofErr w:type="spellEnd"/>
+      <w:r>
+        <w:t xml:space="preserve"> </w:t>
+      </w:r>
+      <w:proofErr w:type="spellStart"/>
+      <w:r>
+        <w:t>Balancer</w:t>
+      </w:r>
+      <w:proofErr w:type="spellEnd"/>
+      <w:r>
+        <w:t xml:space="preserve"> de </w:t>
+      </w:r>
+      <w:proofErr w:type="spellStart"/>
+      <w:r>
+        <w:t>layer</w:t>
+      </w:r>
+      <w:proofErr w:type="spellEnd"/>
+      <w:r>
+        <w:t xml:space="preserve"> 4</w:t>
       </w:r>
     </w:p>
     <w:p>
@@ -742,12 +1207,41 @@
       </w:pPr>
       <w:r>
         <w:lastRenderedPageBreak/>
-        <w:t>Aula 05: ???</w:t>
-      </w:r>
-    </w:p>
-    <w:p>
-      <w:r>
-        <w:t>Criação do load balancer de layer 7</w:t>
+        <w:t>Aula 05</w:t>
+      </w:r>
+      <w:proofErr w:type="gramStart"/>
+      <w:r>
+        <w:t>: ???</w:t>
+      </w:r>
+      <w:proofErr w:type="gramEnd"/>
+    </w:p>
+    <w:p>
+      <w:r>
+        <w:t xml:space="preserve">Criação do </w:t>
+      </w:r>
+      <w:proofErr w:type="spellStart"/>
+      <w:r>
+        <w:t>load</w:t>
+      </w:r>
+      <w:proofErr w:type="spellEnd"/>
+      <w:r>
+        <w:t xml:space="preserve"> </w:t>
+      </w:r>
+      <w:proofErr w:type="spellStart"/>
+      <w:r>
+        <w:t>balancer</w:t>
+      </w:r>
+      <w:proofErr w:type="spellEnd"/>
+      <w:r>
+        <w:t xml:space="preserve"> de </w:t>
+      </w:r>
+      <w:proofErr w:type="spellStart"/>
+      <w:r>
+        <w:t>layer</w:t>
+      </w:r>
+      <w:proofErr w:type="spellEnd"/>
+      <w:r>
+        <w:t xml:space="preserve"> 7</w:t>
       </w:r>
     </w:p>
     <w:p>
@@ -772,7 +1266,23 @@
     </w:p>
     <w:p>
       <w:r>
-        <w:t>Tipos de load labancer:</w:t>
+        <w:t xml:space="preserve">Tipos de </w:t>
+      </w:r>
+      <w:proofErr w:type="spellStart"/>
+      <w:r>
+        <w:t>load</w:t>
+      </w:r>
+      <w:proofErr w:type="spellEnd"/>
+      <w:r>
+        <w:t xml:space="preserve"> </w:t>
+      </w:r>
+      <w:proofErr w:type="spellStart"/>
+      <w:r>
+        <w:t>labancer</w:t>
+      </w:r>
+      <w:proofErr w:type="spellEnd"/>
+      <w:r>
+        <w:t>:</w:t>
       </w:r>
     </w:p>
     <w:p>
@@ -783,9 +1293,19 @@
           <w:numId w:val="5"/>
         </w:numPr>
       </w:pPr>
-      <w:r>
-        <w:t>Load balancer</w:t>
-      </w:r>
+      <w:proofErr w:type="spellStart"/>
+      <w:r>
+        <w:t>Load</w:t>
+      </w:r>
+      <w:proofErr w:type="spellEnd"/>
+      <w:r>
+        <w:t xml:space="preserve"> </w:t>
+      </w:r>
+      <w:proofErr w:type="spellStart"/>
+      <w:r>
+        <w:t>balancer</w:t>
+      </w:r>
+      <w:proofErr w:type="spellEnd"/>
     </w:p>
     <w:p>
       <w:pPr>
@@ -795,8 +1315,13 @@
           <w:numId w:val="5"/>
         </w:numPr>
       </w:pPr>
-      <w:r>
-        <w:t>Application gateway</w:t>
+      <w:proofErr w:type="spellStart"/>
+      <w:r>
+        <w:t>Application</w:t>
+      </w:r>
+      <w:proofErr w:type="spellEnd"/>
+      <w:r>
+        <w:t xml:space="preserve"> gateway</w:t>
       </w:r>
     </w:p>
     <w:p>
@@ -807,8 +1332,13 @@
           <w:numId w:val="5"/>
         </w:numPr>
       </w:pPr>
-      <w:r>
-        <w:t>Traffic manager</w:t>
+      <w:proofErr w:type="spellStart"/>
+      <w:r>
+        <w:t>Traffic</w:t>
+      </w:r>
+      <w:proofErr w:type="spellEnd"/>
+      <w:r>
+        <w:t xml:space="preserve"> manager</w:t>
       </w:r>
     </w:p>
     <w:p>
@@ -820,8 +1350,13 @@
         </w:numPr>
       </w:pPr>
       <w:r>
-        <w:t>Front door</w:t>
-      </w:r>
+        <w:t xml:space="preserve">Front </w:t>
+      </w:r>
+      <w:proofErr w:type="spellStart"/>
+      <w:r>
+        <w:t>door</w:t>
+      </w:r>
+      <w:proofErr w:type="spellEnd"/>
     </w:p>
     <w:p>
       <w:r>
@@ -836,11 +1371,32 @@
           <w:numId w:val="5"/>
         </w:numPr>
       </w:pPr>
-      <w:r>
-        <w:t xml:space="preserve">Load balancer: </w:t>
-      </w:r>
-      <w:r>
-        <w:t>Balanceamento simples (round robin) para camada de</w:t>
+      <w:proofErr w:type="spellStart"/>
+      <w:r>
+        <w:t>Load</w:t>
+      </w:r>
+      <w:proofErr w:type="spellEnd"/>
+      <w:r>
+        <w:t xml:space="preserve"> </w:t>
+      </w:r>
+      <w:proofErr w:type="spellStart"/>
+      <w:r>
+        <w:t>balancer</w:t>
+      </w:r>
+      <w:proofErr w:type="spellEnd"/>
+      <w:r>
+        <w:t xml:space="preserve">: </w:t>
+      </w:r>
+      <w:r>
+        <w:t xml:space="preserve">Balanceamento simples (round </w:t>
+      </w:r>
+      <w:proofErr w:type="spellStart"/>
+      <w:r>
+        <w:t>robin</w:t>
+      </w:r>
+      <w:proofErr w:type="spellEnd"/>
+      <w:r>
+        <w:t>) para camada de</w:t>
       </w:r>
       <w:r>
         <w:t xml:space="preserve"> rede em escala regional;</w:t>
@@ -854,8 +1410,13 @@
           <w:numId w:val="5"/>
         </w:numPr>
       </w:pPr>
-      <w:r>
-        <w:t xml:space="preserve">Application gateway: </w:t>
+      <w:proofErr w:type="spellStart"/>
+      <w:r>
+        <w:t>Application</w:t>
+      </w:r>
+      <w:proofErr w:type="spellEnd"/>
+      <w:r>
+        <w:t xml:space="preserve"> gateway: </w:t>
       </w:r>
       <w:r>
         <w:t>Balanceamento inteligente de carga, a</w:t>
@@ -872,11 +1433,32 @@
           <w:numId w:val="5"/>
         </w:numPr>
       </w:pPr>
-      <w:r>
-        <w:t xml:space="preserve">Traffic manager: </w:t>
-      </w:r>
-      <w:r>
-        <w:t>Balanceamento similar ao Load balancer, porém com e</w:t>
+      <w:proofErr w:type="spellStart"/>
+      <w:r>
+        <w:t>Traffic</w:t>
+      </w:r>
+      <w:proofErr w:type="spellEnd"/>
+      <w:r>
+        <w:t xml:space="preserve"> manager: </w:t>
+      </w:r>
+      <w:r>
+        <w:t xml:space="preserve">Balanceamento similar ao </w:t>
+      </w:r>
+      <w:proofErr w:type="spellStart"/>
+      <w:r>
+        <w:t>Load</w:t>
+      </w:r>
+      <w:proofErr w:type="spellEnd"/>
+      <w:r>
+        <w:t xml:space="preserve"> </w:t>
+      </w:r>
+      <w:proofErr w:type="spellStart"/>
+      <w:r>
+        <w:t>balancer</w:t>
+      </w:r>
+      <w:proofErr w:type="spellEnd"/>
+      <w:r>
+        <w:t>, porém com e</w:t>
       </w:r>
       <w:r>
         <w:t>scala global;</w:t>
@@ -903,18 +1485,54 @@
         <w:rPr>
           <w:lang w:val="en-US"/>
         </w:rPr>
-        <w:t>Similar ao Ap</w:t>
-      </w:r>
+        <w:t xml:space="preserve">Similar </w:t>
+      </w:r>
+      <w:proofErr w:type="spellStart"/>
       <w:r>
         <w:rPr>
           <w:lang w:val="en-US"/>
         </w:rPr>
-        <w:t>plication gateway, porém com Escala global;</w:t>
-      </w:r>
-    </w:p>
-    <w:p>
-      <w:r>
-        <w:t>Para criar um traffic m</w:t>
+        <w:t>ao</w:t>
+      </w:r>
+      <w:proofErr w:type="spellEnd"/>
+      <w:r>
+        <w:rPr>
+          <w:lang w:val="en-US"/>
+        </w:rPr>
+        <w:t xml:space="preserve"> Ap</w:t>
+      </w:r>
+      <w:r>
+        <w:rPr>
+          <w:lang w:val="en-US"/>
+        </w:rPr>
+        <w:t xml:space="preserve">plication gateway, </w:t>
+      </w:r>
+      <w:proofErr w:type="spellStart"/>
+      <w:r>
+        <w:rPr>
+          <w:lang w:val="en-US"/>
+        </w:rPr>
+        <w:t>porém</w:t>
+      </w:r>
+      <w:proofErr w:type="spellEnd"/>
+      <w:r>
+        <w:rPr>
+          <w:lang w:val="en-US"/>
+        </w:rPr>
+        <w:t xml:space="preserve"> com Escala global;</w:t>
+      </w:r>
+    </w:p>
+    <w:p>
+      <w:r>
+        <w:t xml:space="preserve">Para criar um </w:t>
+      </w:r>
+      <w:proofErr w:type="spellStart"/>
+      <w:r>
+        <w:t>traffic</w:t>
+      </w:r>
+      <w:proofErr w:type="spellEnd"/>
+      <w:r>
+        <w:t xml:space="preserve"> m</w:t>
       </w:r>
       <w:r>
         <w:t>anager é necessário ter um DNS cadastrado no IP público</w:t>
@@ -928,8 +1546,21 @@
         <w:t xml:space="preserve">Aula 06: </w:t>
       </w:r>
       <w:r>
-        <w:t>Dados e Storage account</w:t>
-      </w:r>
+        <w:t xml:space="preserve">Dados e </w:t>
+      </w:r>
+      <w:proofErr w:type="spellStart"/>
+      <w:r>
+        <w:t>Storage</w:t>
+      </w:r>
+      <w:proofErr w:type="spellEnd"/>
+      <w:r>
+        <w:t xml:space="preserve"> </w:t>
+      </w:r>
+      <w:proofErr w:type="spellStart"/>
+      <w:r>
+        <w:t>account</w:t>
+      </w:r>
+      <w:proofErr w:type="spellEnd"/>
     </w:p>
     <w:p>
       <w:hyperlink r:id="rId20" w:history="1">
@@ -967,7 +1598,7 @@
           <w:noProof/>
         </w:rPr>
         <w:drawing>
-          <wp:inline distT="0" distB="0" distL="0" distR="0" wp14:anchorId="639DCB46" wp14:editId="772CDFE9">
+          <wp:inline distT="0" distB="0" distL="0" distR="0" wp14:anchorId="639DCB46" wp14:editId="04CC5F01">
             <wp:extent cx="5391150" cy="2571750"/>
             <wp:effectExtent l="0" t="0" r="0" b="0"/>
             <wp:docPr id="1807530349" name="Imagem 1"/>
@@ -1023,8 +1654,26 @@
     </w:p>
     <w:p/>
     <w:p>
-      <w:r>
-        <w:t>[ Well architected framework ]</w:t>
+      <w:proofErr w:type="gramStart"/>
+      <w:r>
+        <w:t xml:space="preserve">[ </w:t>
+      </w:r>
+      <w:proofErr w:type="spellStart"/>
+      <w:r>
+        <w:t>Well</w:t>
+      </w:r>
+      <w:proofErr w:type="spellEnd"/>
+      <w:proofErr w:type="gramEnd"/>
+      <w:r>
+        <w:t xml:space="preserve"> </w:t>
+      </w:r>
+      <w:proofErr w:type="spellStart"/>
+      <w:r>
+        <w:t>architected</w:t>
+      </w:r>
+      <w:proofErr w:type="spellEnd"/>
+      <w:r>
+        <w:t xml:space="preserve"> framework ]</w:t>
       </w:r>
     </w:p>
     <w:p/>
@@ -1047,8 +1696,29 @@
         <w:pStyle w:val="Ttulo3"/>
       </w:pPr>
       <w:r>
-        <w:t>Tipos de blob para storage account</w:t>
-      </w:r>
+        <w:t xml:space="preserve">Tipos de </w:t>
+      </w:r>
+      <w:proofErr w:type="spellStart"/>
+      <w:r>
+        <w:t>blob</w:t>
+      </w:r>
+      <w:proofErr w:type="spellEnd"/>
+      <w:r>
+        <w:t xml:space="preserve"> para </w:t>
+      </w:r>
+      <w:proofErr w:type="spellStart"/>
+      <w:r>
+        <w:t>storage</w:t>
+      </w:r>
+      <w:proofErr w:type="spellEnd"/>
+      <w:r>
+        <w:t xml:space="preserve"> </w:t>
+      </w:r>
+      <w:proofErr w:type="spellStart"/>
+      <w:r>
+        <w:t>account</w:t>
+      </w:r>
+      <w:proofErr w:type="spellEnd"/>
     </w:p>
     <w:p>
       <w:r>
@@ -1107,7 +1777,15 @@
     </w:p>
     <w:p>
       <w:r>
-        <w:t>Page blob: usado para l</w:t>
+        <w:t xml:space="preserve">Page </w:t>
+      </w:r>
+      <w:proofErr w:type="spellStart"/>
+      <w:r>
+        <w:t>blob</w:t>
+      </w:r>
+      <w:proofErr w:type="spellEnd"/>
+      <w:r>
+        <w:t>: usado para l</w:t>
       </w:r>
       <w:r>
         <w:t>eitura/escrita muito frequentes, como armazenamento de registros em bancos de dados;</w:t>
@@ -1115,7 +1793,15 @@
     </w:p>
     <w:p>
       <w:r>
-        <w:t xml:space="preserve">Block blob: leitura rápida </w:t>
+        <w:t xml:space="preserve">Block </w:t>
+      </w:r>
+      <w:proofErr w:type="spellStart"/>
+      <w:r>
+        <w:t>blob</w:t>
+      </w:r>
+      <w:proofErr w:type="spellEnd"/>
+      <w:r>
+        <w:t xml:space="preserve">: leitura rápida </w:t>
       </w:r>
       <w:r>
         <w:t>para muitos arquivos pequenos;</w:t>
@@ -1123,7 +1809,15 @@
     </w:p>
     <w:p>
       <w:r>
-        <w:t>File shares: armazenamento de grandes arquivos;</w:t>
+        <w:t xml:space="preserve">File </w:t>
+      </w:r>
+      <w:proofErr w:type="spellStart"/>
+      <w:r>
+        <w:t>shares</w:t>
+      </w:r>
+      <w:proofErr w:type="spellEnd"/>
+      <w:r>
+        <w:t>: armazenamento de grandes arquivos;</w:t>
       </w:r>
     </w:p>
     <w:p>
@@ -1132,7 +1826,7 @@
           <w:noProof/>
         </w:rPr>
         <w:drawing>
-          <wp:inline distT="0" distB="0" distL="0" distR="0" wp14:anchorId="2FBEA75F" wp14:editId="48A1830A">
+          <wp:inline distT="0" distB="0" distL="0" distR="0" wp14:anchorId="2FBEA75F" wp14:editId="6C794EAE">
             <wp:extent cx="5400040" cy="2219325"/>
             <wp:effectExtent l="0" t="0" r="0" b="9525"/>
             <wp:docPr id="424014184" name="Imagem 3"/>
@@ -1186,16 +1880,72 @@
         <w:pStyle w:val="Ttulo3"/>
       </w:pPr>
       <w:r>
-        <w:t>Private link ou Service endpoint?</w:t>
-      </w:r>
-    </w:p>
-    <w:p>
-      <w:r>
-        <w:t xml:space="preserve">O private link é mais seguro, pois cria uma placa de rede diretamente para o serviço, evitando exposição do serviço de forma genérica para os consumidores. Isso quer dizer que ele atribui </w:t>
+        <w:t xml:space="preserve">Private link ou Service </w:t>
+      </w:r>
+      <w:proofErr w:type="spellStart"/>
+      <w:r>
+        <w:t>endpoint</w:t>
+      </w:r>
+      <w:proofErr w:type="spellEnd"/>
+      <w:r>
+        <w:t>?</w:t>
+      </w:r>
+    </w:p>
+    <w:p>
+      <w:r>
+        <w:t xml:space="preserve">O </w:t>
+      </w:r>
+      <w:proofErr w:type="spellStart"/>
+      <w:r>
+        <w:t>private</w:t>
+      </w:r>
+      <w:proofErr w:type="spellEnd"/>
+      <w:r>
+        <w:t xml:space="preserve"> link é mais seguro, pois cria uma placa de rede diretamente para o serviço, evitando exposição do serviço de forma genérica para os consumidores. Isso quer dizer que ele atribui </w:t>
       </w:r>
       <w:r>
         <w:lastRenderedPageBreak/>
-        <w:t>um IP para um storage específico (por exemplo) no private link, enquanto o service endpoint expõe o serviço de storage (todos) para consumo interno.</w:t>
+        <w:t xml:space="preserve">um IP para um </w:t>
+      </w:r>
+      <w:proofErr w:type="spellStart"/>
+      <w:r>
+        <w:t>storage</w:t>
+      </w:r>
+      <w:proofErr w:type="spellEnd"/>
+      <w:r>
+        <w:t xml:space="preserve"> específico (por exemplo) no </w:t>
+      </w:r>
+      <w:proofErr w:type="spellStart"/>
+      <w:r>
+        <w:t>private</w:t>
+      </w:r>
+      <w:proofErr w:type="spellEnd"/>
+      <w:r>
+        <w:t xml:space="preserve"> link, enquanto o </w:t>
+      </w:r>
+      <w:proofErr w:type="spellStart"/>
+      <w:r>
+        <w:t>service</w:t>
+      </w:r>
+      <w:proofErr w:type="spellEnd"/>
+      <w:r>
+        <w:t xml:space="preserve"> </w:t>
+      </w:r>
+      <w:proofErr w:type="spellStart"/>
+      <w:r>
+        <w:t>endpoint</w:t>
+      </w:r>
+      <w:proofErr w:type="spellEnd"/>
+      <w:r>
+        <w:t xml:space="preserve"> expõe o serviço de </w:t>
+      </w:r>
+      <w:proofErr w:type="spellStart"/>
+      <w:r>
+        <w:t>storage</w:t>
+      </w:r>
+      <w:proofErr w:type="spellEnd"/>
+      <w:r>
+        <w:t xml:space="preserve"> (todos) para consumo interno.</w:t>
       </w:r>
     </w:p>
     <w:p>
@@ -1309,8 +2059,13 @@
         <w:pStyle w:val="Ttulo2"/>
       </w:pPr>
       <w:r>
-        <w:t>Aula 08: ????</w:t>
-      </w:r>
+        <w:t>Aula 08</w:t>
+      </w:r>
+      <w:proofErr w:type="gramStart"/>
+      <w:r>
+        <w:t>: ????</w:t>
+      </w:r>
+      <w:proofErr w:type="gramEnd"/>
     </w:p>
     <w:p>
       <w:hyperlink r:id="rId30" w:history="1">
@@ -1324,7 +2079,23 @@
     </w:p>
     <w:p>
       <w:r>
-        <w:t>App Service Pricing Plan:</w:t>
+        <w:t xml:space="preserve">App Service </w:t>
+      </w:r>
+      <w:proofErr w:type="spellStart"/>
+      <w:r>
+        <w:t>Pricing</w:t>
+      </w:r>
+      <w:proofErr w:type="spellEnd"/>
+      <w:r>
+        <w:t xml:space="preserve"> </w:t>
+      </w:r>
+      <w:proofErr w:type="spellStart"/>
+      <w:r>
+        <w:t>Plan</w:t>
+      </w:r>
+      <w:proofErr w:type="spellEnd"/>
+      <w:r>
+        <w:t>:</w:t>
       </w:r>
     </w:p>
     <w:p>
@@ -1383,9 +2154,11 @@
           <w:numId w:val="6"/>
         </w:numPr>
       </w:pPr>
+      <w:proofErr w:type="spellStart"/>
       <w:r>
         <w:t>Isolated</w:t>
       </w:r>
+      <w:proofErr w:type="spellEnd"/>
     </w:p>
     <w:p>
       <w:r>
@@ -1394,12 +2167,36 @@
     </w:p>
     <w:p>
       <w:r>
-        <w:t>Escalabilidade e custo otimizado? Não pode ser isolated, pois é mais caro.</w:t>
-      </w:r>
-    </w:p>
-    <w:p>
-      <w:r>
-        <w:t>Todos, exceto o isolated, são multi-tenant. Ou seja, diversos clientes utilizam o mesmo servidor/rack.</w:t>
+        <w:t xml:space="preserve">Escalabilidade e custo otimizado? Não pode ser </w:t>
+      </w:r>
+      <w:proofErr w:type="spellStart"/>
+      <w:r>
+        <w:t>isolated</w:t>
+      </w:r>
+      <w:proofErr w:type="spellEnd"/>
+      <w:r>
+        <w:t>, pois é mais caro.</w:t>
+      </w:r>
+    </w:p>
+    <w:p>
+      <w:r>
+        <w:t xml:space="preserve">Todos, exceto o </w:t>
+      </w:r>
+      <w:proofErr w:type="spellStart"/>
+      <w:r>
+        <w:t>isolated</w:t>
+      </w:r>
+      <w:proofErr w:type="spellEnd"/>
+      <w:r>
+        <w:t xml:space="preserve">, são </w:t>
+      </w:r>
+      <w:proofErr w:type="spellStart"/>
+      <w:r>
+        <w:t>multi-tenant</w:t>
+      </w:r>
+      <w:proofErr w:type="spellEnd"/>
+      <w:r>
+        <w:t>. Ou seja, diversos clientes utilizam o mesmo servidor/rack.</w:t>
       </w:r>
     </w:p>
     <w:p>
@@ -1412,8 +2209,13 @@
         <w:pStyle w:val="Ttulo2"/>
       </w:pPr>
       <w:r>
-        <w:t>Aula 09: ???</w:t>
-      </w:r>
+        <w:t>Aula 09</w:t>
+      </w:r>
+      <w:proofErr w:type="gramStart"/>
+      <w:r>
+        <w:t>: ???</w:t>
+      </w:r>
+      <w:proofErr w:type="gramEnd"/>
     </w:p>
     <w:p>
       <w:hyperlink r:id="rId31" w:history="1">
@@ -1584,12 +2386,36 @@
     </w:p>
     <w:p>
       <w:r>
-        <w:t>Ao criar uma rede virtual, a sub-rede “default” é criada junto, tendo seu valor padrão de IP definido como xx.xx.0.0/24.</w:t>
-      </w:r>
-    </w:p>
-    <w:p>
-      <w:r>
-        <w:t>Para criar uma sub-rede do tipo “gateway” basta utilizar o ícone específico para o mesmo. É possível possuir apenas uma sub-rede do tipo “gateway”,</w:t>
+        <w:t xml:space="preserve">Ao criar uma rede virtual, a </w:t>
+      </w:r>
+      <w:proofErr w:type="spellStart"/>
+      <w:r>
+        <w:t>sub-rede</w:t>
+      </w:r>
+      <w:proofErr w:type="spellEnd"/>
+      <w:r>
+        <w:t xml:space="preserve"> “default” é criada junto, tendo seu valor padrão de IP definido como xx.xx.0.0/24.</w:t>
+      </w:r>
+    </w:p>
+    <w:p>
+      <w:r>
+        <w:t xml:space="preserve">Para criar uma </w:t>
+      </w:r>
+      <w:proofErr w:type="spellStart"/>
+      <w:r>
+        <w:t>sub-rede</w:t>
+      </w:r>
+      <w:proofErr w:type="spellEnd"/>
+      <w:r>
+        <w:t xml:space="preserve"> do tipo “gateway” basta utilizar o ícone específico para o mesmo. É possível possuir apenas uma </w:t>
+      </w:r>
+      <w:proofErr w:type="spellStart"/>
+      <w:r>
+        <w:t>sub-rede</w:t>
+      </w:r>
+      <w:proofErr w:type="spellEnd"/>
+      <w:r>
+        <w:t xml:space="preserve"> do tipo “gateway”,</w:t>
       </w:r>
       <w:r>
         <w:t xml:space="preserve"> já que o mesmo serve para receber o tráfego de fora e rotear seu conteúdo com inteligência.</w:t>
@@ -1601,8 +2427,16 @@
           <w:rPr>
             <w:rStyle w:val="Hyperlink"/>
           </w:rPr>
-          <w:t>Documentação da Rede Virtual do Azure – Tutoriais, inícios rápidos e referências de API | Microsoft Learn</w:t>
+          <w:t xml:space="preserve">Documentação da Rede Virtual do Azure – Tutoriais, inícios rápidos e referências de API | Microsoft </w:t>
         </w:r>
+        <w:proofErr w:type="spellStart"/>
+        <w:r>
+          <w:rPr>
+            <w:rStyle w:val="Hyperlink"/>
+          </w:rPr>
+          <w:t>Learn</w:t>
+        </w:r>
+        <w:proofErr w:type="spellEnd"/>
       </w:hyperlink>
     </w:p>
     <w:p>
@@ -1613,8 +2447,13 @@
         <w:t>V</w:t>
       </w:r>
       <w:r>
-        <w:t>irtual Machine</w:t>
-      </w:r>
+        <w:t xml:space="preserve">irtual </w:t>
+      </w:r>
+      <w:proofErr w:type="spellStart"/>
+      <w:r>
+        <w:t>Machine</w:t>
+      </w:r>
+      <w:proofErr w:type="spellEnd"/>
     </w:p>
     <w:p>
       <w:r>
@@ -1629,7 +2468,15 @@
     </w:p>
     <w:p>
       <w:r>
-        <w:t>Os Conjuntos de Dimensionamento (Scale Set) são os elementos responsáveis por atribuir a capacidade de elasticidade, junto com balanceamento de carga.</w:t>
+        <w:t>Os Conjuntos de Dimensionamento (</w:t>
+      </w:r>
+      <w:proofErr w:type="spellStart"/>
+      <w:r>
+        <w:t>Scale</w:t>
+      </w:r>
+      <w:proofErr w:type="spellEnd"/>
+      <w:r>
+        <w:t xml:space="preserve"> Set) são os elementos responsáveis por atribuir a capacidade de elasticidade, junto com balanceamento de carga.</w:t>
       </w:r>
     </w:p>
     <w:p>
@@ -1639,12 +2486,69 @@
           <w:bCs/>
         </w:rPr>
       </w:pPr>
+      <w:proofErr w:type="spellStart"/>
       <w:r>
         <w:rPr>
           <w:b/>
           <w:bCs/>
         </w:rPr>
-        <w:t>Obs: os discos e redes podem ser provisionados junto com a criação de uma máquina virtual, porém ambos são produtos apartados (Storage account e Virtual network) e podem ser configurados separadamente.</w:t>
+        <w:t>Obs</w:t>
+      </w:r>
+      <w:proofErr w:type="spellEnd"/>
+      <w:r>
+        <w:rPr>
+          <w:b/>
+          <w:bCs/>
+        </w:rPr>
+        <w:t>: os discos e redes podem ser provisionados junto com a criação de uma máquina virtual, porém ambos são produtos apartados (</w:t>
+      </w:r>
+      <w:proofErr w:type="spellStart"/>
+      <w:r>
+        <w:rPr>
+          <w:b/>
+          <w:bCs/>
+        </w:rPr>
+        <w:t>Storage</w:t>
+      </w:r>
+      <w:proofErr w:type="spellEnd"/>
+      <w:r>
+        <w:rPr>
+          <w:b/>
+          <w:bCs/>
+        </w:rPr>
+        <w:t xml:space="preserve"> </w:t>
+      </w:r>
+      <w:proofErr w:type="spellStart"/>
+      <w:r>
+        <w:rPr>
+          <w:b/>
+          <w:bCs/>
+        </w:rPr>
+        <w:t>account</w:t>
+      </w:r>
+      <w:proofErr w:type="spellEnd"/>
+      <w:r>
+        <w:rPr>
+          <w:b/>
+          <w:bCs/>
+        </w:rPr>
+        <w:t xml:space="preserve"> </w:t>
+      </w:r>
+      <w:proofErr w:type="gramStart"/>
+      <w:r>
+        <w:rPr>
+          <w:b/>
+          <w:bCs/>
+        </w:rPr>
+        <w:t>e Virtual</w:t>
+      </w:r>
+      <w:proofErr w:type="gramEnd"/>
+      <w:r>
+        <w:rPr>
+          <w:b/>
+          <w:bCs/>
+        </w:rPr>
+        <w:t xml:space="preserve"> network) e podem ser configurados separadamente.</w:t>
       </w:r>
     </w:p>
     <w:p>
@@ -1662,8 +2566,13 @@
         <w:pStyle w:val="Ttulo2"/>
       </w:pPr>
       <w:r>
-        <w:t>Execução e orquestração de containeres</w:t>
-      </w:r>
+        <w:t xml:space="preserve">Execução e orquestração de </w:t>
+      </w:r>
+      <w:proofErr w:type="spellStart"/>
+      <w:r>
+        <w:t>containeres</w:t>
+      </w:r>
+      <w:proofErr w:type="spellEnd"/>
     </w:p>
     <w:p>
       <w:pPr>
@@ -1674,7 +2583,23 @@
         </w:numPr>
       </w:pPr>
       <w:r>
-        <w:t>Azure container instances: útil para executar uma quantidade pequena e pré-definida de instâncias de contâiner;</w:t>
+        <w:t xml:space="preserve">Azure container </w:t>
+      </w:r>
+      <w:proofErr w:type="spellStart"/>
+      <w:r>
+        <w:t>instances</w:t>
+      </w:r>
+      <w:proofErr w:type="spellEnd"/>
+      <w:r>
+        <w:t xml:space="preserve">: útil para executar uma quantidade pequena e pré-definida de instâncias de </w:t>
+      </w:r>
+      <w:proofErr w:type="spellStart"/>
+      <w:r>
+        <w:t>contâiner</w:t>
+      </w:r>
+      <w:proofErr w:type="spellEnd"/>
+      <w:r>
+        <w:t>;</w:t>
       </w:r>
     </w:p>
     <w:p>
@@ -1685,8 +2610,29 @@
           <w:numId w:val="1"/>
         </w:numPr>
       </w:pPr>
-      <w:r>
-        <w:t>Azue servisse fabric: custom Microsoft;</w:t>
+      <w:proofErr w:type="spellStart"/>
+      <w:r>
+        <w:t>Azue</w:t>
+      </w:r>
+      <w:proofErr w:type="spellEnd"/>
+      <w:r>
+        <w:t xml:space="preserve"> servisse </w:t>
+      </w:r>
+      <w:proofErr w:type="spellStart"/>
+      <w:r>
+        <w:t>fabric</w:t>
+      </w:r>
+      <w:proofErr w:type="spellEnd"/>
+      <w:r>
+        <w:t xml:space="preserve">: </w:t>
+      </w:r>
+      <w:proofErr w:type="spellStart"/>
+      <w:r>
+        <w:t>custom</w:t>
+      </w:r>
+      <w:proofErr w:type="spellEnd"/>
+      <w:r>
+        <w:t xml:space="preserve"> Microsoft;</w:t>
       </w:r>
     </w:p>
     <w:p>
@@ -1698,7 +2644,15 @@
         </w:numPr>
       </w:pPr>
       <w:r>
-        <w:t>ARO: Openshift PaaS para Azure;</w:t>
+        <w:t xml:space="preserve">ARO: </w:t>
+      </w:r>
+      <w:proofErr w:type="spellStart"/>
+      <w:r>
+        <w:t>Openshift</w:t>
+      </w:r>
+      <w:proofErr w:type="spellEnd"/>
+      <w:r>
+        <w:t xml:space="preserve"> PaaS para Azure;</w:t>
       </w:r>
     </w:p>
     <w:p>
@@ -1710,7 +2664,15 @@
         </w:numPr>
       </w:pPr>
       <w:r>
-        <w:t>AKS: Kubernetes PaaS para Azure;</w:t>
+        <w:t xml:space="preserve">AKS: </w:t>
+      </w:r>
+      <w:proofErr w:type="spellStart"/>
+      <w:r>
+        <w:t>Kubernetes</w:t>
+      </w:r>
+      <w:proofErr w:type="spellEnd"/>
+      <w:r>
+        <w:t xml:space="preserve"> PaaS para Azure;</w:t>
       </w:r>
     </w:p>
     <w:p>
@@ -1722,20 +2684,62 @@
         </w:numPr>
       </w:pPr>
       <w:r>
-        <w:t>Azure container apps: similar ao “Azure container instances”, porém possui uma certa escalabilidade, sem que haja uma orquestração do Kubernetes;</w:t>
+        <w:t xml:space="preserve">Azure container apps: similar ao “Azure container </w:t>
+      </w:r>
+      <w:proofErr w:type="spellStart"/>
+      <w:r>
+        <w:t>instances</w:t>
+      </w:r>
+      <w:proofErr w:type="spellEnd"/>
+      <w:r>
+        <w:t xml:space="preserve">”, porém possui uma certa escalabilidade, sem que haja uma orquestração do </w:t>
+      </w:r>
+      <w:proofErr w:type="spellStart"/>
+      <w:r>
+        <w:t>Kubernetes</w:t>
+      </w:r>
+      <w:proofErr w:type="spellEnd"/>
+      <w:r>
+        <w:t>;</w:t>
       </w:r>
     </w:p>
     <w:p>
       <w:pPr>
         <w:pStyle w:val="Ttulo2"/>
       </w:pPr>
-      <w:r>
-        <w:t>Chaos studio</w:t>
-      </w:r>
-    </w:p>
-    <w:p>
-      <w:r>
-        <w:t>Elemento similar ao “Chaos monkey” para criar testes de caos na solução de aplicações Azure</w:t>
+      <w:proofErr w:type="spellStart"/>
+      <w:r>
+        <w:t>Chaos</w:t>
+      </w:r>
+      <w:proofErr w:type="spellEnd"/>
+      <w:r>
+        <w:t xml:space="preserve"> </w:t>
+      </w:r>
+      <w:proofErr w:type="spellStart"/>
+      <w:r>
+        <w:t>studio</w:t>
+      </w:r>
+      <w:proofErr w:type="spellEnd"/>
+    </w:p>
+    <w:p>
+      <w:r>
+        <w:t>Elemento similar ao “</w:t>
+      </w:r>
+      <w:proofErr w:type="spellStart"/>
+      <w:r>
+        <w:t>Chaos</w:t>
+      </w:r>
+      <w:proofErr w:type="spellEnd"/>
+      <w:r>
+        <w:t xml:space="preserve"> </w:t>
+      </w:r>
+      <w:proofErr w:type="spellStart"/>
+      <w:r>
+        <w:t>monkey</w:t>
+      </w:r>
+      <w:proofErr w:type="spellEnd"/>
+      <w:r>
+        <w:t>” para criar testes de caos na solução de aplicações Azure</w:t>
       </w:r>
     </w:p>
     <w:p>
@@ -1743,8 +2747,13 @@
         <w:pStyle w:val="Ttulo2"/>
       </w:pPr>
       <w:r>
-        <w:t>Data storage</w:t>
-      </w:r>
+        <w:t xml:space="preserve">Data </w:t>
+      </w:r>
+      <w:proofErr w:type="spellStart"/>
+      <w:r>
+        <w:t>storage</w:t>
+      </w:r>
+      <w:proofErr w:type="spellEnd"/>
     </w:p>
     <w:p>
       <w:pPr>
@@ -1754,8 +2763,13 @@
           <w:numId w:val="2"/>
         </w:numPr>
       </w:pPr>
-      <w:r>
-        <w:t>Table: solução simples para armazenamento de objetos chave/valor</w:t>
+      <w:proofErr w:type="spellStart"/>
+      <w:r>
+        <w:t>Table</w:t>
+      </w:r>
+      <w:proofErr w:type="spellEnd"/>
+      <w:r>
+        <w:t>: solução simples para armazenamento de objetos chave/valor</w:t>
       </w:r>
     </w:p>
     <w:p>
@@ -1766,9 +2780,11 @@
           <w:numId w:val="2"/>
         </w:numPr>
       </w:pPr>
+      <w:proofErr w:type="spellStart"/>
       <w:r>
         <w:t>Queue</w:t>
       </w:r>
+      <w:proofErr w:type="spellEnd"/>
     </w:p>
     <w:p>
       <w:pPr>
@@ -1779,12 +2795,25 @@
         </w:numPr>
       </w:pPr>
       <w:r>
-        <w:t>File share</w:t>
-      </w:r>
-    </w:p>
-    <w:p>
-      <w:r>
-        <w:t>Todos os elementos do “Data storage” possuem um SDK compatível com a tecnologia escolhida (Java, .net, etc.)</w:t>
+        <w:t xml:space="preserve">File </w:t>
+      </w:r>
+      <w:proofErr w:type="spellStart"/>
+      <w:r>
+        <w:t>share</w:t>
+      </w:r>
+      <w:proofErr w:type="spellEnd"/>
+    </w:p>
+    <w:p>
+      <w:r>
+        <w:t xml:space="preserve">Todos os elementos do “Data </w:t>
+      </w:r>
+      <w:proofErr w:type="spellStart"/>
+      <w:r>
+        <w:t>storage</w:t>
+      </w:r>
+      <w:proofErr w:type="spellEnd"/>
+      <w:r>
+        <w:t>” possuem um SDK compatível com a tecnologia escolhida (Java, .net, etc.)</w:t>
       </w:r>
     </w:p>
     <w:p>
@@ -1817,8 +2846,13 @@
         </w:numPr>
       </w:pPr>
       <w:r>
-        <w:t>Azure Powershell</w:t>
-      </w:r>
+        <w:t xml:space="preserve">Azure </w:t>
+      </w:r>
+      <w:proofErr w:type="spellStart"/>
+      <w:r>
+        <w:t>Powershell</w:t>
+      </w:r>
+      <w:proofErr w:type="spellEnd"/>
     </w:p>
     <w:p>
       <w:pPr>
@@ -1841,8 +2875,13 @@
         </w:numPr>
       </w:pPr>
       <w:r>
-        <w:t>Azure BICEP / ARM Template</w:t>
-      </w:r>
+        <w:t xml:space="preserve">Azure BICEP / ARM </w:t>
+      </w:r>
+      <w:proofErr w:type="spellStart"/>
+      <w:r>
+        <w:t>Template</w:t>
+      </w:r>
+      <w:proofErr w:type="spellEnd"/>
     </w:p>
     <w:p>
       <w:pPr>
@@ -1852,9 +2891,19 @@
           <w:numId w:val="3"/>
         </w:numPr>
       </w:pPr>
-      <w:r>
-        <w:t>Terraform (IaC</w:t>
-      </w:r>
+      <w:proofErr w:type="spellStart"/>
+      <w:r>
+        <w:t>Terraform</w:t>
+      </w:r>
+      <w:proofErr w:type="spellEnd"/>
+      <w:r>
+        <w:t xml:space="preserve"> (</w:t>
+      </w:r>
+      <w:proofErr w:type="spellStart"/>
+      <w:r>
+        <w:t>IaC</w:t>
+      </w:r>
+      <w:proofErr w:type="spellEnd"/>
       <w:r>
         <w:t>)</w:t>
       </w:r>
@@ -1924,20 +2973,51 @@
     </w:p>
     <w:p>
       <w:r>
-        <w:t>Policies podem ser definidas em dois níveis: tenant e subscription</w:t>
-      </w:r>
+        <w:t xml:space="preserve">Policies podem ser definidas em dois níveis: </w:t>
+      </w:r>
+      <w:proofErr w:type="spellStart"/>
+      <w:r>
+        <w:t>tenant</w:t>
+      </w:r>
+      <w:proofErr w:type="spellEnd"/>
+      <w:r>
+        <w:t xml:space="preserve"> e </w:t>
+      </w:r>
+      <w:proofErr w:type="spellStart"/>
+      <w:r>
+        <w:t>subscription</w:t>
+      </w:r>
+      <w:proofErr w:type="spellEnd"/>
     </w:p>
     <w:p>
       <w:pPr>
         <w:pStyle w:val="Ttulo2"/>
       </w:pPr>
       <w:r>
-        <w:t>Azure Bastion</w:t>
-      </w:r>
-    </w:p>
-    <w:p>
-      <w:r>
-        <w:t>Jumpserver (jumpbox) para proteção de recursos acessados por hosts de origens inseguras</w:t>
+        <w:t xml:space="preserve">Azure </w:t>
+      </w:r>
+      <w:proofErr w:type="spellStart"/>
+      <w:r>
+        <w:t>Bastion</w:t>
+      </w:r>
+      <w:proofErr w:type="spellEnd"/>
+    </w:p>
+    <w:p>
+      <w:proofErr w:type="spellStart"/>
+      <w:r>
+        <w:t>Jumpserver</w:t>
+      </w:r>
+      <w:proofErr w:type="spellEnd"/>
+      <w:r>
+        <w:t xml:space="preserve"> (</w:t>
+      </w:r>
+      <w:proofErr w:type="spellStart"/>
+      <w:r>
+        <w:t>jumpbox</w:t>
+      </w:r>
+      <w:proofErr w:type="spellEnd"/>
+      <w:r>
+        <w:t>) para proteção de recursos acessados por hosts de origens inseguras</w:t>
       </w:r>
     </w:p>
     <w:p>
@@ -1972,8 +3052,13 @@
         <w:pStyle w:val="Ttulo3"/>
       </w:pPr>
       <w:r>
-        <w:t>Tipo: virtual machine</w:t>
-      </w:r>
+        <w:t xml:space="preserve">Tipo: virtual </w:t>
+      </w:r>
+      <w:proofErr w:type="spellStart"/>
+      <w:r>
+        <w:t>machine</w:t>
+      </w:r>
+      <w:proofErr w:type="spellEnd"/>
     </w:p>
     <w:p>
       <w:pPr>
@@ -1986,9 +3071,11 @@
       <w:r>
         <w:t xml:space="preserve">Usuário: </w:t>
       </w:r>
+      <w:proofErr w:type="spellStart"/>
       <w:r>
         <w:t>mastercloudadm</w:t>
       </w:r>
+      <w:proofErr w:type="spellEnd"/>
     </w:p>
     <w:p>
       <w:pPr>
@@ -2005,6 +3092,40 @@
         <w:t>M@sterCloudP5wd2023</w:t>
       </w:r>
     </w:p>
+    <w:p>
+      <w:pPr>
+        <w:pStyle w:val="Ttulo2"/>
+      </w:pPr>
+      <w:r>
+        <w:t xml:space="preserve">Scripts para </w:t>
+      </w:r>
+      <w:proofErr w:type="spellStart"/>
+      <w:r>
+        <w:t>IaC</w:t>
+      </w:r>
+      <w:proofErr w:type="spellEnd"/>
+    </w:p>
+    <w:p>
+      <w:hyperlink r:id="rId38" w:history="1">
+        <w:r>
+          <w:rPr>
+            <w:rStyle w:val="Hyperlink"/>
+          </w:rPr>
+          <w:t>https://learn.microsoft.com/en-us/samples/browse/?expanded=azure&amp;products=azure-resource-manager</w:t>
+        </w:r>
+      </w:hyperlink>
+    </w:p>
+    <w:p>
+      <w:hyperlink r:id="rId39" w:history="1">
+        <w:r>
+          <w:rPr>
+            <w:rStyle w:val="Hyperlink"/>
+          </w:rPr>
+          <w:t>https://github.com/Azure/azure-quickstart-templates</w:t>
+        </w:r>
+      </w:hyperlink>
+    </w:p>
+    <w:p/>
     <w:p>
       <w:r>
         <w:br w:type="page"/>

</xml_diff>